<commit_message>
adding femto cell in random way
</commit_message>
<xml_diff>
--- a/Report.docx
+++ b/Report.docx
@@ -150,20 +150,24 @@
         <w:spacing w:line="240" w:lineRule="auto"/>
         <w:rPr>
           <w:rFonts w:eastAsiaTheme="minorHAnsi"/>
+          <w:b/>
+          <w:bCs w:val="0"/>
           <w:color w:val="auto"/>
-          <w:sz w:val="22"/>
-          <w:szCs w:val="22"/>
+          <w:sz w:val="28"/>
         </w:rPr>
       </w:pPr>
       <w:r>
         <w:rPr>
           <w:rFonts w:eastAsiaTheme="minorHAnsi"/>
+          <w:b/>
+          <w:bCs w:val="0"/>
           <w:color w:val="auto"/>
-          <w:sz w:val="22"/>
-          <w:szCs w:val="22"/>
+          <w:sz w:val="28"/>
         </w:rPr>
         <w:t>User Association and Load Balancing In 5G Network</w:t>
       </w:r>
+      <w:bookmarkStart w:id="0" w:name="_GoBack"/>
+      <w:bookmarkEnd w:id="0"/>
     </w:p>
     <w:p>
       <w:pPr>
@@ -312,20 +316,8 @@
                 <w:sz w:val="22"/>
                 <w:szCs w:val="22"/>
               </w:rPr>
-              <w:t xml:space="preserve">Mousa </w:t>
-            </w:r>
-            <w:proofErr w:type="spellStart"/>
-            <w:r>
-              <w:rPr>
-                <w:rFonts w:eastAsiaTheme="minorHAnsi"/>
-                <w:bCs w:val="0"/>
-                <w:color w:val="auto"/>
-                <w:sz w:val="22"/>
-                <w:szCs w:val="22"/>
-              </w:rPr>
-              <w:t>Mousa</w:t>
-            </w:r>
-            <w:proofErr w:type="spellEnd"/>
+              <w:t>Mousa Mousa</w:t>
+            </w:r>
           </w:p>
         </w:tc>
         <w:tc>
@@ -464,29 +456,7 @@
           <w:sz w:val="22"/>
           <w:szCs w:val="22"/>
         </w:rPr>
-        <w:t xml:space="preserve">Aziz </w:t>
-      </w:r>
-      <w:proofErr w:type="spellStart"/>
-      <w:r>
-        <w:rPr>
-          <w:rFonts w:eastAsiaTheme="minorHAnsi"/>
-          <w:bCs w:val="0"/>
-          <w:color w:val="auto"/>
-          <w:sz w:val="22"/>
-          <w:szCs w:val="22"/>
-        </w:rPr>
-        <w:t>Qaroush</w:t>
-      </w:r>
-      <w:proofErr w:type="spellEnd"/>
-      <w:r>
-        <w:rPr>
-          <w:rFonts w:eastAsiaTheme="minorHAnsi"/>
-          <w:bCs w:val="0"/>
-          <w:color w:val="auto"/>
-          <w:sz w:val="22"/>
-          <w:szCs w:val="22"/>
-        </w:rPr>
-        <w:t xml:space="preserve"> </w:t>
+        <w:t xml:space="preserve">Aziz Qaroush </w:t>
       </w:r>
     </w:p>
     <w:p>
@@ -4601,14 +4571,14 @@
       <w:pPr>
         <w:pStyle w:val="Heading1"/>
       </w:pPr>
-      <w:bookmarkStart w:id="0" w:name="_Toc503291667"/>
-      <w:bookmarkStart w:id="1" w:name="_Toc510511909"/>
+      <w:bookmarkStart w:id="1" w:name="_Toc503291667"/>
+      <w:bookmarkStart w:id="2" w:name="_Toc510511909"/>
       <w:r>
         <w:lastRenderedPageBreak/>
         <w:t>General Introduction</w:t>
       </w:r>
-      <w:bookmarkEnd w:id="0"/>
       <w:bookmarkEnd w:id="1"/>
+      <w:bookmarkEnd w:id="2"/>
     </w:p>
     <w:p>
       <w:pPr>
@@ -4636,20 +4606,10 @@
       <w:pPr>
         <w:pStyle w:val="Heading2"/>
       </w:pPr>
-      <w:bookmarkStart w:id="2" w:name="_Toc510511910"/>
+      <w:bookmarkStart w:id="3" w:name="_Toc510511910"/>
       <w:r>
         <w:lastRenderedPageBreak/>
         <w:t>Introduction:</w:t>
-      </w:r>
-      <w:bookmarkEnd w:id="2"/>
-    </w:p>
-    <w:p>
-      <w:pPr>
-        <w:pStyle w:val="Heading2"/>
-      </w:pPr>
-      <w:bookmarkStart w:id="3" w:name="_Toc510511911"/>
-      <w:r>
-        <w:t>Motivation and problem statement:</w:t>
       </w:r>
       <w:bookmarkEnd w:id="3"/>
     </w:p>
@@ -4657,11 +4617,21 @@
       <w:pPr>
         <w:pStyle w:val="Heading2"/>
       </w:pPr>
-      <w:bookmarkStart w:id="4" w:name="_Toc510511912"/>
+      <w:bookmarkStart w:id="4" w:name="_Toc510511911"/>
+      <w:r>
+        <w:t>Motivation and problem statement:</w:t>
+      </w:r>
+      <w:bookmarkEnd w:id="4"/>
+    </w:p>
+    <w:p>
+      <w:pPr>
+        <w:pStyle w:val="Heading2"/>
+      </w:pPr>
+      <w:bookmarkStart w:id="5" w:name="_Toc510511912"/>
       <w:r>
         <w:t>Report outline:</w:t>
       </w:r>
-      <w:bookmarkEnd w:id="4"/>
+      <w:bookmarkEnd w:id="5"/>
     </w:p>
     <w:p>
       <w:pPr>
@@ -4685,7 +4655,7 @@
           <w:docGrid w:linePitch="360"/>
         </w:sectPr>
       </w:pPr>
-      <w:bookmarkStart w:id="5" w:name="_Toc510511913"/>
+      <w:bookmarkStart w:id="6" w:name="_Toc510511913"/>
       <w:r>
         <w:lastRenderedPageBreak/>
         <w:t>Background and Related Work</w:t>
@@ -4693,29 +4663,19 @@
       <w:r>
         <w:t>:</w:t>
       </w:r>
-      <w:bookmarkEnd w:id="5"/>
+      <w:bookmarkEnd w:id="6"/>
     </w:p>
     <w:p>
       <w:pPr>
         <w:pStyle w:val="Heading2"/>
       </w:pPr>
-      <w:bookmarkStart w:id="6" w:name="_Toc510511914"/>
+      <w:bookmarkStart w:id="7" w:name="_Toc510511914"/>
       <w:r>
         <w:lastRenderedPageBreak/>
         <w:t>Scope</w:t>
       </w:r>
       <w:r>
         <w:t>:</w:t>
-      </w:r>
-      <w:bookmarkEnd w:id="6"/>
-    </w:p>
-    <w:p>
-      <w:pPr>
-        <w:pStyle w:val="Heading3"/>
-      </w:pPr>
-      <w:bookmarkStart w:id="7" w:name="_Toc510511915"/>
-      <w:r>
-        <w:t>Heterogeneous networks (HetNets):</w:t>
       </w:r>
       <w:bookmarkEnd w:id="7"/>
     </w:p>
@@ -4723,9 +4683,9 @@
       <w:pPr>
         <w:pStyle w:val="Heading3"/>
       </w:pPr>
-      <w:bookmarkStart w:id="8" w:name="_Toc510511916"/>
-      <w:r>
-        <w:t>Massive MIMO Networks:</w:t>
+      <w:bookmarkStart w:id="8" w:name="_Toc510511915"/>
+      <w:r>
+        <w:t>Heterogeneous networks (HetNets):</w:t>
       </w:r>
       <w:bookmarkEnd w:id="8"/>
     </w:p>
@@ -4733,9 +4693,9 @@
       <w:pPr>
         <w:pStyle w:val="Heading3"/>
       </w:pPr>
-      <w:bookmarkStart w:id="9" w:name="_Toc510511917"/>
-      <w:r>
-        <w:t>MmWave Networks:</w:t>
+      <w:bookmarkStart w:id="9" w:name="_Toc510511916"/>
+      <w:r>
+        <w:t>Massive MIMO Networks:</w:t>
       </w:r>
       <w:bookmarkEnd w:id="9"/>
     </w:p>
@@ -4743,9 +4703,9 @@
       <w:pPr>
         <w:pStyle w:val="Heading3"/>
       </w:pPr>
-      <w:bookmarkStart w:id="10" w:name="_Toc510511918"/>
-      <w:r>
-        <w:t>Energy Harvesting Networks:</w:t>
+      <w:bookmarkStart w:id="10" w:name="_Toc510511917"/>
+      <w:r>
+        <w:t>MmWave Networks:</w:t>
       </w:r>
       <w:bookmarkEnd w:id="10"/>
     </w:p>
@@ -4753,19 +4713,19 @@
       <w:pPr>
         <w:pStyle w:val="Heading3"/>
       </w:pPr>
-      <w:bookmarkStart w:id="11" w:name="_Toc510511919"/>
-      <w:r>
-        <w:t>Other 5G Candidate Technologies:</w:t>
+      <w:bookmarkStart w:id="11" w:name="_Toc510511918"/>
+      <w:r>
+        <w:t>Energy Harvesting Networks:</w:t>
       </w:r>
       <w:bookmarkEnd w:id="11"/>
     </w:p>
     <w:p>
       <w:pPr>
-        <w:pStyle w:val="Heading4"/>
+        <w:pStyle w:val="Heading3"/>
       </w:pPr>
-      <w:bookmarkStart w:id="12" w:name="_Toc510511920"/>
-      <w:r>
-        <w:t>Device to Device communication (D2D):</w:t>
+      <w:bookmarkStart w:id="12" w:name="_Toc510511919"/>
+      <w:r>
+        <w:t>Other 5G Candidate Technologies:</w:t>
       </w:r>
       <w:bookmarkEnd w:id="12"/>
     </w:p>
@@ -4773,9 +4733,9 @@
       <w:pPr>
         <w:pStyle w:val="Heading4"/>
       </w:pPr>
-      <w:bookmarkStart w:id="13" w:name="_Toc510511921"/>
-      <w:r>
-        <w:t>Full Duplex communication:</w:t>
+      <w:bookmarkStart w:id="13" w:name="_Toc510511920"/>
+      <w:r>
+        <w:t>Device to Device communication (D2D):</w:t>
       </w:r>
       <w:bookmarkEnd w:id="13"/>
     </w:p>
@@ -4783,9 +4743,9 @@
       <w:pPr>
         <w:pStyle w:val="Heading4"/>
       </w:pPr>
-      <w:bookmarkStart w:id="14" w:name="_Toc510511922"/>
-      <w:r>
-        <w:t>Cloud radio access network(C-RAN):</w:t>
+      <w:bookmarkStart w:id="14" w:name="_Toc510511921"/>
+      <w:r>
+        <w:t>Full Duplex communication:</w:t>
       </w:r>
       <w:bookmarkEnd w:id="14"/>
     </w:p>
@@ -4793,49 +4753,49 @@
       <w:pPr>
         <w:pStyle w:val="Heading4"/>
       </w:pPr>
-      <w:bookmarkStart w:id="15" w:name="_Toc510511923"/>
+      <w:bookmarkStart w:id="15" w:name="_Toc510511922"/>
+      <w:r>
+        <w:t>Cloud radio access network(C-RAN):</w:t>
+      </w:r>
+      <w:bookmarkEnd w:id="15"/>
+    </w:p>
+    <w:p>
+      <w:pPr>
+        <w:pStyle w:val="Heading4"/>
+      </w:pPr>
+      <w:bookmarkStart w:id="16" w:name="_Toc510511923"/>
       <w:r>
         <w:t>Self-organizing networks(SONs):</w:t>
       </w:r>
-      <w:bookmarkEnd w:id="15"/>
+      <w:bookmarkEnd w:id="16"/>
     </w:p>
     <w:p>
       <w:pPr>
         <w:pStyle w:val="Heading3"/>
       </w:pPr>
-      <w:bookmarkStart w:id="16" w:name="_Toc510511924"/>
+      <w:bookmarkStart w:id="17" w:name="_Toc510511924"/>
       <w:r>
         <w:t>Summary:</w:t>
       </w:r>
-      <w:bookmarkEnd w:id="16"/>
+      <w:bookmarkEnd w:id="17"/>
     </w:p>
     <w:p>
       <w:pPr>
         <w:pStyle w:val="Heading2"/>
       </w:pPr>
-      <w:bookmarkStart w:id="17" w:name="_Toc510511925"/>
+      <w:bookmarkStart w:id="18" w:name="_Toc510511925"/>
       <w:r>
         <w:t>Optimization techniques</w:t>
       </w:r>
-      <w:bookmarkEnd w:id="17"/>
+      <w:bookmarkEnd w:id="18"/>
     </w:p>
     <w:p>
       <w:pPr>
         <w:pStyle w:val="Heading3"/>
       </w:pPr>
-      <w:bookmarkStart w:id="18" w:name="_Toc510511926"/>
+      <w:bookmarkStart w:id="19" w:name="_Toc510511926"/>
       <w:r>
         <w:t>Game Theory</w:t>
-      </w:r>
-      <w:bookmarkEnd w:id="18"/>
-    </w:p>
-    <w:p>
-      <w:pPr>
-        <w:pStyle w:val="Heading4"/>
-      </w:pPr>
-      <w:bookmarkStart w:id="19" w:name="_Toc510511927"/>
-      <w:r>
-        <w:t>Non-Cooperative:</w:t>
       </w:r>
       <w:bookmarkEnd w:id="19"/>
     </w:p>
@@ -4843,9 +4803,9 @@
       <w:pPr>
         <w:pStyle w:val="Heading4"/>
       </w:pPr>
-      <w:bookmarkStart w:id="20" w:name="_Toc510511928"/>
-      <w:r>
-        <w:t>Cooperative:</w:t>
+      <w:bookmarkStart w:id="20" w:name="_Toc510511927"/>
+      <w:r>
+        <w:t>Non-Cooperative:</w:t>
       </w:r>
       <w:bookmarkEnd w:id="20"/>
     </w:p>
@@ -4853,19 +4813,19 @@
       <w:pPr>
         <w:pStyle w:val="Heading4"/>
       </w:pPr>
-      <w:bookmarkStart w:id="21" w:name="_Toc510511929"/>
-      <w:r>
-        <w:t>Challenges:</w:t>
+      <w:bookmarkStart w:id="21" w:name="_Toc510511928"/>
+      <w:r>
+        <w:t>Cooperative:</w:t>
       </w:r>
       <w:bookmarkEnd w:id="21"/>
     </w:p>
     <w:p>
       <w:pPr>
-        <w:pStyle w:val="Heading3"/>
+        <w:pStyle w:val="Heading4"/>
       </w:pPr>
-      <w:bookmarkStart w:id="22" w:name="_Toc510511930"/>
-      <w:r>
-        <w:t>Combinatorial optimization</w:t>
+      <w:bookmarkStart w:id="22" w:name="_Toc510511929"/>
+      <w:r>
+        <w:t>Challenges:</w:t>
       </w:r>
       <w:bookmarkEnd w:id="22"/>
     </w:p>
@@ -4873,19 +4833,19 @@
       <w:pPr>
         <w:pStyle w:val="Heading3"/>
       </w:pPr>
-      <w:bookmarkStart w:id="23" w:name="_Toc510511931"/>
-      <w:r>
-        <w:t>Stochastic geometry</w:t>
+      <w:bookmarkStart w:id="23" w:name="_Toc510511930"/>
+      <w:r>
+        <w:t>Combinatorial optimization</w:t>
       </w:r>
       <w:bookmarkEnd w:id="23"/>
     </w:p>
     <w:p>
       <w:pPr>
-        <w:pStyle w:val="Heading4"/>
+        <w:pStyle w:val="Heading3"/>
       </w:pPr>
-      <w:bookmarkStart w:id="24" w:name="_Toc510511932"/>
-      <w:r>
-        <w:t>How to model and analyze network geometry?</w:t>
+      <w:bookmarkStart w:id="24" w:name="_Toc510511931"/>
+      <w:r>
+        <w:t>Stochastic geometry</w:t>
       </w:r>
       <w:bookmarkEnd w:id="24"/>
     </w:p>
@@ -4893,39 +4853,39 @@
       <w:pPr>
         <w:pStyle w:val="Heading4"/>
       </w:pPr>
-      <w:bookmarkStart w:id="25" w:name="_Toc510511933"/>
+      <w:bookmarkStart w:id="25" w:name="_Toc510511932"/>
+      <w:r>
+        <w:t>How to model and analyze network geometry?</w:t>
+      </w:r>
+      <w:bookmarkEnd w:id="25"/>
+    </w:p>
+    <w:p>
+      <w:pPr>
+        <w:pStyle w:val="Heading4"/>
+      </w:pPr>
+      <w:bookmarkStart w:id="26" w:name="_Toc510511933"/>
       <w:r>
         <w:t>Point Process Fundamental of Stochastic Geometry</w:t>
       </w:r>
-      <w:bookmarkEnd w:id="25"/>
+      <w:bookmarkEnd w:id="26"/>
     </w:p>
     <w:p>
       <w:pPr>
         <w:pStyle w:val="Heading3"/>
       </w:pPr>
-      <w:bookmarkStart w:id="26" w:name="_Toc510511934"/>
+      <w:bookmarkStart w:id="27" w:name="_Toc510511934"/>
       <w:r>
         <w:t>Evolutionary algorithm</w:t>
       </w:r>
-      <w:bookmarkEnd w:id="26"/>
+      <w:bookmarkEnd w:id="27"/>
     </w:p>
     <w:p>
       <w:pPr>
         <w:pStyle w:val="Heading2"/>
       </w:pPr>
-      <w:bookmarkStart w:id="27" w:name="_Toc510511935"/>
+      <w:bookmarkStart w:id="28" w:name="_Toc510511935"/>
       <w:r>
         <w:t>Metrics</w:t>
-      </w:r>
-      <w:bookmarkEnd w:id="27"/>
-    </w:p>
-    <w:p>
-      <w:pPr>
-        <w:pStyle w:val="Heading3"/>
-      </w:pPr>
-      <w:bookmarkStart w:id="28" w:name="_Toc510511936"/>
-      <w:r>
-        <w:t>outage/coverage probability</w:t>
       </w:r>
       <w:bookmarkEnd w:id="28"/>
     </w:p>
@@ -4933,19 +4893,19 @@
       <w:pPr>
         <w:pStyle w:val="Heading3"/>
       </w:pPr>
-      <w:bookmarkStart w:id="29" w:name="_Toc510511937"/>
-      <w:r>
-        <w:t>QOS</w:t>
+      <w:bookmarkStart w:id="29" w:name="_Toc510511936"/>
+      <w:r>
+        <w:t>outage/coverage probability</w:t>
       </w:r>
       <w:bookmarkEnd w:id="29"/>
     </w:p>
     <w:p>
       <w:pPr>
-        <w:pStyle w:val="Heading4"/>
+        <w:pStyle w:val="Heading3"/>
       </w:pPr>
-      <w:bookmarkStart w:id="30" w:name="_Toc510511938"/>
-      <w:r>
-        <w:t>TRAFFIC IN 5G NETWORKS</w:t>
+      <w:bookmarkStart w:id="30" w:name="_Toc510511937"/>
+      <w:r>
+        <w:t>QOS</w:t>
       </w:r>
       <w:bookmarkEnd w:id="30"/>
     </w:p>
@@ -4953,29 +4913,29 @@
       <w:pPr>
         <w:pStyle w:val="Heading4"/>
       </w:pPr>
-      <w:bookmarkStart w:id="31" w:name="_Toc510511939"/>
+      <w:bookmarkStart w:id="31" w:name="_Toc510511938"/>
+      <w:r>
+        <w:t>TRAFFIC IN 5G NETWORKS</w:t>
+      </w:r>
+      <w:bookmarkEnd w:id="31"/>
+    </w:p>
+    <w:p>
+      <w:pPr>
+        <w:pStyle w:val="Heading4"/>
+      </w:pPr>
+      <w:bookmarkStart w:id="32" w:name="_Toc510511939"/>
       <w:r>
         <w:t>QOS MANAGEMENT IN 5G NETWORKS</w:t>
       </w:r>
-      <w:bookmarkEnd w:id="31"/>
+      <w:bookmarkEnd w:id="32"/>
     </w:p>
     <w:p>
       <w:pPr>
         <w:pStyle w:val="Heading3"/>
       </w:pPr>
-      <w:bookmarkStart w:id="32" w:name="_Toc510511940"/>
+      <w:bookmarkStart w:id="33" w:name="_Toc510511940"/>
       <w:r>
         <w:t>Energy efficiency</w:t>
-      </w:r>
-      <w:bookmarkEnd w:id="32"/>
-    </w:p>
-    <w:p>
-      <w:pPr>
-        <w:pStyle w:val="Heading4"/>
-      </w:pPr>
-      <w:bookmarkStart w:id="33" w:name="_Toc510511941"/>
-      <w:r>
-        <w:t>User Association in HETNETS Network:</w:t>
       </w:r>
       <w:bookmarkEnd w:id="33"/>
     </w:p>
@@ -4983,9 +4943,9 @@
       <w:pPr>
         <w:pStyle w:val="Heading4"/>
       </w:pPr>
-      <w:bookmarkStart w:id="34" w:name="_Toc510511942"/>
-      <w:r>
-        <w:t>User Association in Massive MIMO Network:</w:t>
+      <w:bookmarkStart w:id="34" w:name="_Toc510511941"/>
+      <w:r>
+        <w:t>User Association in HETNETS Network:</w:t>
       </w:r>
       <w:bookmarkEnd w:id="34"/>
     </w:p>
@@ -4993,29 +4953,29 @@
       <w:pPr>
         <w:pStyle w:val="Heading4"/>
       </w:pPr>
-      <w:bookmarkStart w:id="35" w:name="_Toc510511943"/>
+      <w:bookmarkStart w:id="35" w:name="_Toc510511942"/>
+      <w:r>
+        <w:t>User Association in Massive MIMO Network:</w:t>
+      </w:r>
+      <w:bookmarkEnd w:id="35"/>
+    </w:p>
+    <w:p>
+      <w:pPr>
+        <w:pStyle w:val="Heading4"/>
+      </w:pPr>
+      <w:bookmarkStart w:id="36" w:name="_Toc510511943"/>
       <w:r>
         <w:t>User Association in MMWave Network:</w:t>
       </w:r>
-      <w:bookmarkEnd w:id="35"/>
+      <w:bookmarkEnd w:id="36"/>
     </w:p>
     <w:p>
       <w:pPr>
         <w:pStyle w:val="Heading3"/>
       </w:pPr>
-      <w:bookmarkStart w:id="36" w:name="_Toc510511944"/>
+      <w:bookmarkStart w:id="37" w:name="_Toc510511944"/>
       <w:r>
         <w:t>Spectrum Efficiency:</w:t>
-      </w:r>
-      <w:bookmarkEnd w:id="36"/>
-    </w:p>
-    <w:p>
-      <w:pPr>
-        <w:pStyle w:val="Heading4"/>
-      </w:pPr>
-      <w:bookmarkStart w:id="37" w:name="_Toc510511945"/>
-      <w:r>
-        <w:t>User Association in HETNETS Network:</w:t>
       </w:r>
       <w:bookmarkEnd w:id="37"/>
     </w:p>
@@ -5023,11 +4983,21 @@
       <w:pPr>
         <w:pStyle w:val="Heading4"/>
       </w:pPr>
-      <w:bookmarkStart w:id="38" w:name="_Toc510511946"/>
+      <w:bookmarkStart w:id="38" w:name="_Toc510511945"/>
+      <w:r>
+        <w:t>User Association in HETNETS Network:</w:t>
+      </w:r>
+      <w:bookmarkEnd w:id="38"/>
+    </w:p>
+    <w:p>
+      <w:pPr>
+        <w:pStyle w:val="Heading4"/>
+      </w:pPr>
+      <w:bookmarkStart w:id="39" w:name="_Toc510511946"/>
       <w:r>
         <w:t>User Association in Massive MIMO Network:</w:t>
       </w:r>
-      <w:bookmarkEnd w:id="38"/>
+      <w:bookmarkEnd w:id="39"/>
     </w:p>
     <w:p>
       <w:pPr>
@@ -5039,11 +5009,11 @@
           <w:docGrid w:linePitch="360"/>
         </w:sectPr>
       </w:pPr>
-      <w:bookmarkStart w:id="39" w:name="_Toc510511947"/>
+      <w:bookmarkStart w:id="40" w:name="_Toc510511947"/>
       <w:r>
         <w:t>User Association in MmWave Network:</w:t>
       </w:r>
-      <w:bookmarkEnd w:id="39"/>
+      <w:bookmarkEnd w:id="40"/>
     </w:p>
     <w:p>
       <w:pPr>
@@ -5057,7 +5027,7 @@
           <w:docGrid w:linePitch="360"/>
         </w:sectPr>
       </w:pPr>
-      <w:bookmarkStart w:id="40" w:name="_Toc510511948"/>
+      <w:bookmarkStart w:id="41" w:name="_Toc510511948"/>
       <w:r>
         <w:lastRenderedPageBreak/>
         <w:t xml:space="preserve">Proposed Method and </w:t>
@@ -5065,18 +5035,18 @@
       <w:r>
         <w:t>Analyses</w:t>
       </w:r>
-      <w:bookmarkEnd w:id="40"/>
+      <w:bookmarkEnd w:id="41"/>
     </w:p>
     <w:p>
       <w:pPr>
         <w:pStyle w:val="Heading2"/>
       </w:pPr>
-      <w:bookmarkStart w:id="41" w:name="_Toc510511949"/>
+      <w:bookmarkStart w:id="42" w:name="_Toc510511949"/>
       <w:r>
         <w:lastRenderedPageBreak/>
         <w:t>Problem definition:</w:t>
       </w:r>
-      <w:bookmarkEnd w:id="41"/>
+      <w:bookmarkEnd w:id="42"/>
     </w:p>
     <w:p>
       <w:pPr>
@@ -5098,11 +5068,11 @@
       <w:pPr>
         <w:pStyle w:val="Heading2"/>
       </w:pPr>
-      <w:bookmarkStart w:id="42" w:name="_Toc510511950"/>
+      <w:bookmarkStart w:id="43" w:name="_Toc510511950"/>
       <w:r>
         <w:t>System model:</w:t>
       </w:r>
-      <w:bookmarkEnd w:id="42"/>
+      <w:bookmarkEnd w:id="43"/>
     </w:p>
     <w:p>
       <w:pPr>
@@ -5204,12 +5174,7 @@
         </m:r>
       </m:oMath>
       <w:r>
-        <w:t>) two tiers network, a first tier Macro cell tier that contains of other femto-cells a secondary tier. Also, the frequency deployment is a Co-channel deployment, where the small cells operate on the same frequency band of the macro cells, each macro cell contains of channels called (resources block (RB)), whereas the femto cells also contains a resources block, some of the resources blocks are fixed as only a single base station uses these channels in the resources blocks, on the other hand, some of the channels are allocated dynamic and controlled by a Channel Allocation Center (CAC) that contains a pool of unused channels where the base stations that has shortage in its channel can borrow some channels from the Channel Allocation Center. Besides, the small cells (Femto-cells) communicate wirelessly with the macro cell assuming they are on the same line-of-sight. The mobile stations (MS/user) can connect to a macro-cell or a femto-cell where the femto cell is connected to the macro cell directly (Single-hop). The macro cell is separated into three sectors that work on the same channels to</w:t>
-      </w:r>
-      <w:bookmarkStart w:id="43" w:name="_GoBack"/>
-      <w:bookmarkEnd w:id="43"/>
-      <w:r>
-        <w:t xml:space="preserve"> increase the network capacity and they are operator </w:t>
+        <w:t xml:space="preserve">) two tiers network, a first tier Macro cell tier that contains of other femto-cells a secondary tier. Also, the frequency deployment is a Co-channel deployment, where the small cells operate on the same frequency band of the macro cells, each macro cell contains of channels called (resources block (RB)), whereas the femto cells also contains a resources block, some of the resources blocks are fixed as only a single base station uses these channels in the resources blocks, on the other hand, some of the channels are allocated dynamic and controlled by a Channel Allocation Center (CAC) that contains a pool of unused channels where the base stations that has shortage in its channel can borrow some channels from the Channel Allocation Center. Besides, the small cells (Femto-cells) communicate wirelessly with the macro cell assuming they are on the same line-of-sight. The mobile stations (MS/user) can connect to a macro-cell or a femto-cell where the femto cell is connected to the macro cell directly (Single-hop). The macro cell is separated into three sectors that work on the same channels to increase the network capacity and they are operator </w:t>
       </w:r>
       <w:r>
         <w:lastRenderedPageBreak/>
@@ -5531,58 +5496,32 @@
       <w:r>
         <w:t xml:space="preserve">Figure </w:t>
       </w:r>
-      <w:r>
-        <w:fldChar w:fldCharType="begin"/>
-      </w:r>
-      <w:r>
-        <w:instrText xml:space="preserve"> STYLEREF 1 \s </w:instrText>
-      </w:r>
-      <w:r>
-        <w:fldChar w:fldCharType="separate"/>
-      </w:r>
-      <w:r>
-        <w:rPr>
-          <w:noProof/>
-          <w:cs/>
-        </w:rPr>
-        <w:t>‎</w:t>
-      </w:r>
-      <w:r>
-        <w:rPr>
-          <w:noProof/>
-        </w:rPr>
-        <w:t>3</w:t>
-      </w:r>
-      <w:r>
-        <w:rPr>
-          <w:noProof/>
-        </w:rPr>
-        <w:fldChar w:fldCharType="end"/>
-      </w:r>
+      <w:fldSimple w:instr=" STYLEREF 1 \s ">
+        <w:r>
+          <w:rPr>
+            <w:noProof/>
+            <w:cs/>
+          </w:rPr>
+          <w:t>‎</w:t>
+        </w:r>
+        <w:r>
+          <w:rPr>
+            <w:noProof/>
+          </w:rPr>
+          <w:t>3</w:t>
+        </w:r>
+      </w:fldSimple>
       <w:r>
         <w:noBreakHyphen/>
       </w:r>
-      <w:r>
-        <w:fldChar w:fldCharType="begin"/>
-      </w:r>
-      <w:r>
-        <w:instrText xml:space="preserve"> SEQ Figure \* ARABIC \s 1 </w:instrText>
-      </w:r>
-      <w:r>
-        <w:fldChar w:fldCharType="separate"/>
-      </w:r>
-      <w:r>
-        <w:rPr>
-          <w:noProof/>
-        </w:rPr>
-        <w:t>1</w:t>
-      </w:r>
-      <w:r>
-        <w:rPr>
-          <w:noProof/>
-        </w:rPr>
-        <w:fldChar w:fldCharType="end"/>
-      </w:r>
+      <w:fldSimple w:instr=" SEQ Figure \* ARABIC \s 1 ">
+        <w:r>
+          <w:rPr>
+            <w:noProof/>
+          </w:rPr>
+          <w:t>1</w:t>
+        </w:r>
+      </w:fldSimple>
       <w:bookmarkEnd w:id="44"/>
       <w:r>
         <w:t xml:space="preserve"> </w:t>
@@ -7973,15 +7912,7 @@
         <w:pStyle w:val="NoSpacing"/>
       </w:pPr>
       <w:r>
-        <w:t xml:space="preserve">If consider a given BS x and a desired MS y. Then the desired signal power </w:t>
-      </w:r>
-      <w:proofErr w:type="spellStart"/>
-      <w:r>
-        <w:t>Pxy</w:t>
-      </w:r>
-      <w:proofErr w:type="spellEnd"/>
-      <w:r>
-        <w:t xml:space="preserve"> received at y is expressed as</w:t>
+        <w:t>If consider a given BS x and a desired MS y. Then the desired signal power Pxy received at y is expressed as</w:t>
       </w:r>
       <w:r>
         <w:t xml:space="preserve"> in </w:t>
@@ -10411,13 +10342,8 @@
         <w:t xml:space="preserve"> is the distance between x and y.</w:t>
       </w:r>
       <w:r>
-        <w:t>(</w:t>
-      </w:r>
-      <w:proofErr w:type="gramStart"/>
-      <w:r>
-        <w:t>Euclidean)</w:t>
-      </w:r>
-      <w:proofErr w:type="gramEnd"/>
+        <w:t>(Euclidean)</w:t>
+      </w:r>
     </w:p>
     <w:p>
       <w:pPr>
@@ -11950,15 +11876,7 @@
         <w:t xml:space="preserve"> that is connected</w:t>
       </w:r>
       <w:r>
-        <w:t xml:space="preserve"> to x base </w:t>
-      </w:r>
-      <w:proofErr w:type="gramStart"/>
-      <w:r>
-        <w:t>station.</w:t>
-      </w:r>
-      <w:proofErr w:type="gramEnd"/>
-      <w:r>
-        <w:t xml:space="preserve"> To calculate the signal to interference plus Noise ratio</w:t>
+        <w:t xml:space="preserve"> to x base station. To calculate the signal to interference plus Noise ratio</w:t>
       </w:r>
       <w:r>
         <w:t xml:space="preserve"> as in </w:t>
@@ -14660,21 +14578,7 @@
         <w:rPr>
           <w:rFonts w:cstheme="majorBidi"/>
         </w:rPr>
-        <w:t xml:space="preserve"> the </w:t>
-      </w:r>
-      <w:proofErr w:type="spellStart"/>
-      <w:r>
-        <w:rPr>
-          <w:rFonts w:cstheme="majorBidi"/>
-        </w:rPr>
-        <w:t>pico</w:t>
-      </w:r>
-      <w:proofErr w:type="spellEnd"/>
-      <w:r>
-        <w:rPr>
-          <w:rFonts w:cstheme="majorBidi"/>
-        </w:rPr>
-        <w:t xml:space="preserve"> tier</w:t>
+        <w:t xml:space="preserve"> the pico tier</w:t>
       </w:r>
     </w:p>
     <w:p>
@@ -16314,15 +16218,7 @@
         <w:pStyle w:val="NoSpacing"/>
       </w:pPr>
       <w:r>
-        <w:t xml:space="preserve">The averaged coverage probability of </w:t>
-      </w:r>
-      <w:proofErr w:type="spellStart"/>
-      <w:r>
-        <w:t>pBS</w:t>
-      </w:r>
-      <w:proofErr w:type="spellEnd"/>
-      <w:r>
-        <w:t xml:space="preserve"> over the plane is derived </w:t>
+        <w:t xml:space="preserve">The averaged coverage probability of pBS over the plane is derived </w:t>
       </w:r>
       <w:r>
         <w:t>as</w:t>
@@ -21009,11 +20905,9 @@
       <w:r>
         <w:t xml:space="preserve">power generated by </w:t>
       </w:r>
-      <w:proofErr w:type="gramStart"/>
       <w:r>
         <w:t>the(</w:t>
       </w:r>
-      <w:proofErr w:type="gramEnd"/>
       <m:oMath>
         <m:r>
           <w:rPr>
@@ -21041,15 +20935,7 @@
         <w:pStyle w:val="NoSpacing"/>
       </w:pPr>
       <w:r>
-        <w:t xml:space="preserve">Our objective here is to find the maximum spectrum and energy efficiency of the </w:t>
-      </w:r>
-      <w:proofErr w:type="gramStart"/>
-      <w:r>
-        <w:t>network ,</w:t>
-      </w:r>
-      <w:proofErr w:type="gramEnd"/>
-      <w:r>
-        <w:t xml:space="preserve"> at first we can define the spectrum efficiency as the total throughput divided by the total bandwidth, and the energy efficiency as the total throughput divided by the total power consumption. Now, we can express the spectrum and energy efficiency according to the definition above as</w:t>
+        <w:t>Our objective here is to find the maximum spectrum and energy efficiency of the network , at first we can define the spectrum efficiency as the total throughput divided by the total bandwidth, and the energy efficiency as the total throughput divided by the total power consumption. Now, we can express the spectrum and energy efficiency according to the definition above as</w:t>
       </w:r>
       <w:r>
         <w:t xml:space="preserve"> spectrum </w:t>
@@ -21938,7 +21824,6 @@
           <w:szCs w:val="20"/>
         </w:rPr>
       </w:pPr>
-      <w:proofErr w:type="gramStart"/>
       <w:r>
         <w:rPr>
           <w:sz w:val="18"/>
@@ -21946,7 +21831,6 @@
         </w:rPr>
         <w:t>S.t :</w:t>
       </w:r>
-      <w:proofErr w:type="gramEnd"/>
     </w:p>
     <w:p>
       <w:pPr>
@@ -22279,28 +22163,15 @@
               </w:rPr>
             </w:pPr>
             <w:r>
-              <w:t xml:space="preserve">For new User </w:t>
-            </w:r>
-            <w:proofErr w:type="spellStart"/>
-            <w:r>
-              <w:t>i</w:t>
-            </w:r>
-            <w:proofErr w:type="spellEnd"/>
+              <w:t>For new User i</w:t>
+            </w:r>
           </w:p>
           <w:p>
             <w:pPr>
               <w:ind w:left="720" w:firstLine="720"/>
             </w:pPr>
             <w:r>
-              <w:t xml:space="preserve">-Find all possible base-stations j [] that the user </w:t>
-            </w:r>
-            <w:proofErr w:type="spellStart"/>
-            <w:r>
-              <w:t>i</w:t>
-            </w:r>
-            <w:proofErr w:type="spellEnd"/>
-            <w:r>
-              <w:t xml:space="preserve"> can connect with</w:t>
+              <w:t>-Find all possible base-stations j [] that the user i can connect with</w:t>
             </w:r>
           </w:p>
           <w:p>
@@ -22333,15 +22204,7 @@
               <w:ind w:left="720" w:firstLine="720"/>
             </w:pPr>
             <w:r>
-              <w:t xml:space="preserve">-n = </w:t>
-            </w:r>
-            <w:proofErr w:type="spellStart"/>
-            <w:r>
-              <w:t>SINR.length</w:t>
-            </w:r>
-            <w:proofErr w:type="spellEnd"/>
-            <w:r>
-              <w:t>();</w:t>
+              <w:t>-n = SINR.length();</w:t>
             </w:r>
           </w:p>
           <w:p>
@@ -23063,16 +22926,31 @@
     <w:r>
       <w:t xml:space="preserve">1 </w:t>
     </w:r>
-    <w:fldSimple w:instr=" STYLEREF  &quot;Heading 1&quot;  \* MERGEFORMAT ">
-      <w:r>
-        <w:rPr>
-          <w:b/>
-          <w:bCs/>
-          <w:noProof/>
-        </w:rPr>
-        <w:t>General Introduction</w:t>
-      </w:r>
-    </w:fldSimple>
+    <w:r>
+      <w:fldChar w:fldCharType="begin"/>
+    </w:r>
+    <w:r>
+      <w:instrText xml:space="preserve"> STYLEREF  "Heading 1"  \* MERGEFORMAT </w:instrText>
+    </w:r>
+    <w:r>
+      <w:fldChar w:fldCharType="separate"/>
+    </w:r>
+    <w:r>
+      <w:rPr>
+        <w:b/>
+        <w:bCs/>
+        <w:noProof/>
+      </w:rPr>
+      <w:t>General Introduction</w:t>
+    </w:r>
+    <w:r>
+      <w:rPr>
+        <w:b/>
+        <w:bCs/>
+        <w:noProof/>
+      </w:rPr>
+      <w:fldChar w:fldCharType="end"/>
+    </w:r>
   </w:p>
 </w:hdr>
 </file>
@@ -23086,16 +22964,31 @@
     <w:r>
       <w:t xml:space="preserve">Chapter 2 </w:t>
     </w:r>
-    <w:fldSimple w:instr=" STYLEREF  &quot;Heading 1&quot;  \* MERGEFORMAT ">
-      <w:r>
-        <w:rPr>
-          <w:b/>
-          <w:bCs/>
-          <w:noProof/>
-        </w:rPr>
-        <w:t>Background and Related Work:</w:t>
-      </w:r>
-    </w:fldSimple>
+    <w:r>
+      <w:fldChar w:fldCharType="begin"/>
+    </w:r>
+    <w:r>
+      <w:instrText xml:space="preserve"> STYLEREF  "Heading 1"  \* MERGEFORMAT </w:instrText>
+    </w:r>
+    <w:r>
+      <w:fldChar w:fldCharType="separate"/>
+    </w:r>
+    <w:r>
+      <w:rPr>
+        <w:b/>
+        <w:bCs/>
+        <w:noProof/>
+      </w:rPr>
+      <w:t>Background and Related Work:</w:t>
+    </w:r>
+    <w:r>
+      <w:rPr>
+        <w:b/>
+        <w:bCs/>
+        <w:noProof/>
+      </w:rPr>
+      <w:fldChar w:fldCharType="end"/>
+    </w:r>
   </w:p>
 </w:hdr>
 </file>
@@ -23109,16 +23002,31 @@
     <w:r>
       <w:t xml:space="preserve">Chapter 3 </w:t>
     </w:r>
-    <w:fldSimple w:instr=" STYLEREF  &quot;Heading 1&quot;  \* MERGEFORMAT ">
-      <w:r>
-        <w:rPr>
-          <w:b/>
-          <w:bCs/>
-          <w:noProof/>
-        </w:rPr>
-        <w:t>Proposed Method and Analyses</w:t>
-      </w:r>
-    </w:fldSimple>
+    <w:r>
+      <w:fldChar w:fldCharType="begin"/>
+    </w:r>
+    <w:r>
+      <w:instrText xml:space="preserve"> STYLEREF  "Heading 1"  \* MERGEFORMAT </w:instrText>
+    </w:r>
+    <w:r>
+      <w:fldChar w:fldCharType="separate"/>
+    </w:r>
+    <w:r>
+      <w:rPr>
+        <w:b/>
+        <w:bCs/>
+        <w:noProof/>
+      </w:rPr>
+      <w:t>Proposed Method and Analyses</w:t>
+    </w:r>
+    <w:r>
+      <w:rPr>
+        <w:b/>
+        <w:bCs/>
+        <w:noProof/>
+      </w:rPr>
+      <w:fldChar w:fldCharType="end"/>
+    </w:r>
   </w:p>
 </w:hdr>
 </file>
@@ -23132,16 +23040,31 @@
     <w:r>
       <w:t xml:space="preserve">Chapter 4 </w:t>
     </w:r>
-    <w:fldSimple w:instr=" STYLEREF  &quot;Heading 1&quot;  \* MERGEFORMAT ">
-      <w:r>
-        <w:rPr>
-          <w:b/>
-          <w:bCs/>
-          <w:noProof/>
-        </w:rPr>
-        <w:t>Used Tool and Results</w:t>
-      </w:r>
-    </w:fldSimple>
+    <w:r>
+      <w:fldChar w:fldCharType="begin"/>
+    </w:r>
+    <w:r>
+      <w:instrText xml:space="preserve"> STYLEREF  "Heading 1"  \* MERGEFORMAT </w:instrText>
+    </w:r>
+    <w:r>
+      <w:fldChar w:fldCharType="separate"/>
+    </w:r>
+    <w:r>
+      <w:rPr>
+        <w:b/>
+        <w:bCs/>
+        <w:noProof/>
+      </w:rPr>
+      <w:t>Used Tool and Results</w:t>
+    </w:r>
+    <w:r>
+      <w:rPr>
+        <w:b/>
+        <w:bCs/>
+        <w:noProof/>
+      </w:rPr>
+      <w:fldChar w:fldCharType="end"/>
+    </w:r>
   </w:p>
 </w:hdr>
 </file>
@@ -23155,16 +23078,31 @@
     <w:r>
       <w:t xml:space="preserve">Chapter 5 </w:t>
     </w:r>
-    <w:fldSimple w:instr=" STYLEREF  &quot;Heading 1&quot;  \* MERGEFORMAT ">
-      <w:r>
-        <w:rPr>
-          <w:b/>
-          <w:bCs/>
-          <w:noProof/>
-        </w:rPr>
-        <w:t>Conclusion</w:t>
-      </w:r>
-    </w:fldSimple>
+    <w:r>
+      <w:fldChar w:fldCharType="begin"/>
+    </w:r>
+    <w:r>
+      <w:instrText xml:space="preserve"> STYLEREF  "Heading 1"  \* MERGEFORMAT </w:instrText>
+    </w:r>
+    <w:r>
+      <w:fldChar w:fldCharType="separate"/>
+    </w:r>
+    <w:r>
+      <w:rPr>
+        <w:b/>
+        <w:bCs/>
+        <w:noProof/>
+      </w:rPr>
+      <w:t>Conclusion</w:t>
+    </w:r>
+    <w:r>
+      <w:rPr>
+        <w:b/>
+        <w:bCs/>
+        <w:noProof/>
+      </w:rPr>
+      <w:fldChar w:fldCharType="end"/>
+    </w:r>
   </w:p>
 </w:hdr>
 </file>
@@ -23175,16 +23113,31 @@
     <w:pPr>
       <w:pStyle w:val="Header"/>
     </w:pPr>
-    <w:fldSimple w:instr=" STYLEREF  &quot;Heading 1&quot;  \* MERGEFORMAT ">
-      <w:r>
-        <w:rPr>
-          <w:b/>
-          <w:bCs/>
-          <w:noProof/>
-        </w:rPr>
-        <w:t>References:</w:t>
-      </w:r>
-    </w:fldSimple>
+    <w:r>
+      <w:fldChar w:fldCharType="begin"/>
+    </w:r>
+    <w:r>
+      <w:instrText xml:space="preserve"> STYLEREF  "Heading 1"  \* MERGEFORMAT </w:instrText>
+    </w:r>
+    <w:r>
+      <w:fldChar w:fldCharType="separate"/>
+    </w:r>
+    <w:r>
+      <w:rPr>
+        <w:b/>
+        <w:bCs/>
+        <w:noProof/>
+      </w:rPr>
+      <w:t>References:</w:t>
+    </w:r>
+    <w:r>
+      <w:rPr>
+        <w:b/>
+        <w:bCs/>
+        <w:noProof/>
+      </w:rPr>
+      <w:fldChar w:fldCharType="end"/>
+    </w:r>
   </w:p>
 </w:hdr>
 </file>
@@ -25442,607 +25395,6 @@
 </w:styles>
 </file>
 
-<file path=word/glossary/document.xml><?xml version="1.0" encoding="utf-8"?>
-<w:glossaryDocument xmlns:wpc="http://schemas.microsoft.com/office/word/2010/wordprocessingCanvas" xmlns:cx="http://schemas.microsoft.com/office/drawing/2014/chartex" xmlns:cx1="http://schemas.microsoft.com/office/drawing/2015/9/8/chartex" xmlns:cx2="http://schemas.microsoft.com/office/drawing/2015/10/21/chartex" xmlns:cx3="http://schemas.microsoft.com/office/drawing/2016/5/9/chartex" xmlns:cx4="http://schemas.microsoft.com/office/drawing/2016/5/10/chartex" xmlns:cx5="http://schemas.microsoft.com/office/drawing/2016/5/11/chartex" xmlns:cx6="http://schemas.microsoft.com/office/drawing/2016/5/12/chartex" xmlns:cx7="http://schemas.microsoft.com/office/drawing/2016/5/13/chartex" xmlns:cx8="http://schemas.microsoft.com/office/drawing/2016/5/14/chartex" xmlns:mc="http://schemas.openxmlformats.org/markup-compatibility/2006" xmlns:aink="http://schemas.microsoft.com/office/drawing/2016/ink" xmlns:am3d="http://schemas.microsoft.com/office/drawing/2017/model3d" xmlns:o="urn:schemas-microsoft-com:office:office" xmlns:r="http://schemas.openxmlformats.org/officeDocument/2006/relationships" xmlns:m="http://schemas.openxmlformats.org/officeDocument/2006/math" xmlns:v="urn:schemas-microsoft-com:vml" xmlns:wp14="http://schemas.microsoft.com/office/word/2010/wordprocessingDrawing" xmlns:wp="http://schemas.openxmlformats.org/drawingml/2006/wordprocessingDrawing" xmlns:w10="urn:schemas-microsoft-com:office:word" xmlns:w="http://schemas.openxmlformats.org/wordprocessingml/2006/main" xmlns:w14="http://schemas.microsoft.com/office/word/2010/wordml" xmlns:w15="http://schemas.microsoft.com/office/word/2012/wordml" xmlns:w16cid="http://schemas.microsoft.com/office/word/2016/wordml/cid" xmlns:w16se="http://schemas.microsoft.com/office/word/2015/wordml/symex" xmlns:wpg="http://schemas.microsoft.com/office/word/2010/wordprocessingGroup" xmlns:wpi="http://schemas.microsoft.com/office/word/2010/wordprocessingInk" xmlns:wne="http://schemas.microsoft.com/office/word/2006/wordml" xmlns:wps="http://schemas.microsoft.com/office/word/2010/wordprocessingShape" mc:Ignorable="w14 w15 w16se w16cid wp14"/>
-</file>
-
-<file path=word/glossary/fontTable.xml><?xml version="1.0" encoding="utf-8"?>
-<w:fonts xmlns:mc="http://schemas.openxmlformats.org/markup-compatibility/2006" xmlns:r="http://schemas.openxmlformats.org/officeDocument/2006/relationships" xmlns:w="http://schemas.openxmlformats.org/wordprocessingml/2006/main" xmlns:w14="http://schemas.microsoft.com/office/word/2010/wordml" xmlns:w15="http://schemas.microsoft.com/office/word/2012/wordml" xmlns:w16cid="http://schemas.microsoft.com/office/word/2016/wordml/cid" xmlns:w16se="http://schemas.microsoft.com/office/word/2015/wordml/symex" mc:Ignorable="w14 w15 w16se w16cid">
-  <w:font w:name="Times New Roman">
-    <w:panose1 w:val="02020603050405020304"/>
-    <w:charset w:val="00"/>
-    <w:family w:val="roman"/>
-    <w:pitch w:val="variable"/>
-    <w:sig w:usb0="E0002EFF" w:usb1="C000785B" w:usb2="00000009" w:usb3="00000000" w:csb0="000001FF" w:csb1="00000000"/>
-  </w:font>
-  <w:font w:name="Symbol">
-    <w:panose1 w:val="05050102010706020507"/>
-    <w:charset w:val="02"/>
-    <w:family w:val="roman"/>
-    <w:pitch w:val="variable"/>
-    <w:sig w:usb0="00000000" w:usb1="10000000" w:usb2="00000000" w:usb3="00000000" w:csb0="80000000" w:csb1="00000000"/>
-  </w:font>
-  <w:font w:name="Courier New">
-    <w:panose1 w:val="02070309020205020404"/>
-    <w:charset w:val="00"/>
-    <w:family w:val="modern"/>
-    <w:pitch w:val="fixed"/>
-    <w:sig w:usb0="E0002EFF" w:usb1="C0007843" w:usb2="00000009" w:usb3="00000000" w:csb0="000001FF" w:csb1="00000000"/>
-  </w:font>
-  <w:font w:name="Wingdings">
-    <w:panose1 w:val="05000000000000000000"/>
-    <w:charset w:val="02"/>
-    <w:family w:val="auto"/>
-    <w:pitch w:val="variable"/>
-    <w:sig w:usb0="00000000" w:usb1="10000000" w:usb2="00000000" w:usb3="00000000" w:csb0="80000000" w:csb1="00000000"/>
-  </w:font>
-  <w:font w:name="Calibri">
-    <w:panose1 w:val="020F0502020204030204"/>
-    <w:charset w:val="00"/>
-    <w:family w:val="swiss"/>
-    <w:pitch w:val="variable"/>
-    <w:sig w:usb0="E0002AFF" w:usb1="C000247B" w:usb2="00000009" w:usb3="00000000" w:csb0="000001FF" w:csb1="00000000"/>
-  </w:font>
-  <w:font w:name="MinionPro-Regular">
-    <w:altName w:val="Calibri"/>
-    <w:panose1 w:val="00000000000000000000"/>
-    <w:charset w:val="00"/>
-    <w:family w:val="auto"/>
-    <w:notTrueType/>
-    <w:pitch w:val="default"/>
-    <w:sig w:usb0="00000003" w:usb1="00000000" w:usb2="00000000" w:usb3="00000000" w:csb0="00000001" w:csb1="00000000"/>
-  </w:font>
-  <w:font w:name="Arial">
-    <w:panose1 w:val="020B0604020202020204"/>
-    <w:charset w:val="00"/>
-    <w:family w:val="swiss"/>
-    <w:pitch w:val="variable"/>
-    <w:sig w:usb0="E0002EFF" w:usb1="C0007843" w:usb2="00000009" w:usb3="00000000" w:csb0="000001FF" w:csb1="00000000"/>
-  </w:font>
-  <w:font w:name="Tahoma">
-    <w:panose1 w:val="020B0604030504040204"/>
-    <w:charset w:val="00"/>
-    <w:family w:val="swiss"/>
-    <w:pitch w:val="variable"/>
-    <w:sig w:usb0="E1002EFF" w:usb1="C000605B" w:usb2="00000029" w:usb3="00000000" w:csb0="000101FF" w:csb1="00000000"/>
-  </w:font>
-  <w:font w:name="Cambria Math">
-    <w:panose1 w:val="02040503050406030204"/>
-    <w:charset w:val="00"/>
-    <w:family w:val="roman"/>
-    <w:pitch w:val="variable"/>
-    <w:sig w:usb0="E00006FF" w:usb1="420024FF" w:usb2="02000000" w:usb3="00000000" w:csb0="0000019F" w:csb1="00000000"/>
-  </w:font>
-  <w:font w:name="SFRM1000">
-    <w:altName w:val="Calibri"/>
-    <w:panose1 w:val="00000000000000000000"/>
-    <w:charset w:val="00"/>
-    <w:family w:val="auto"/>
-    <w:notTrueType/>
-    <w:pitch w:val="default"/>
-    <w:sig w:usb0="00000003" w:usb1="00000000" w:usb2="00000000" w:usb3="00000000" w:csb0="00000001" w:csb1="00000000"/>
-  </w:font>
-  <w:font w:name="CMMI10">
-    <w:altName w:val="Calibri"/>
-    <w:panose1 w:val="00000000000000000000"/>
-    <w:charset w:val="00"/>
-    <w:family w:val="auto"/>
-    <w:notTrueType/>
-    <w:pitch w:val="default"/>
-    <w:sig w:usb0="00000003" w:usb1="00000000" w:usb2="00000000" w:usb3="00000000" w:csb0="00000001" w:csb1="00000000"/>
-  </w:font>
-  <w:font w:name="MinionMath-Capt">
-    <w:altName w:val="Calibri"/>
-    <w:panose1 w:val="00000000000000000000"/>
-    <w:charset w:val="00"/>
-    <w:family w:val="auto"/>
-    <w:notTrueType/>
-    <w:pitch w:val="default"/>
-    <w:sig w:usb0="00000003" w:usb1="00000000" w:usb2="00000000" w:usb3="00000000" w:csb0="00000001" w:csb1="00000000"/>
-  </w:font>
-  <w:font w:name="Calibri Light">
-    <w:panose1 w:val="020F0302020204030204"/>
-    <w:charset w:val="00"/>
-    <w:family w:val="swiss"/>
-    <w:pitch w:val="variable"/>
-    <w:sig w:usb0="E0002AFF" w:usb1="C000247B" w:usb2="00000009" w:usb3="00000000" w:csb0="000001FF" w:csb1="00000000"/>
-  </w:font>
-</w:fonts>
-</file>
-
-<file path=word/glossary/settings.xml><?xml version="1.0" encoding="utf-8"?>
-<w:settings xmlns:mc="http://schemas.openxmlformats.org/markup-compatibility/2006" xmlns:o="urn:schemas-microsoft-com:office:office" xmlns:r="http://schemas.openxmlformats.org/officeDocument/2006/relationships" xmlns:m="http://schemas.openxmlformats.org/officeDocument/2006/math" xmlns:v="urn:schemas-microsoft-com:vml" xmlns:w10="urn:schemas-microsoft-com:office:word" xmlns:w="http://schemas.openxmlformats.org/wordprocessingml/2006/main" xmlns:w14="http://schemas.microsoft.com/office/word/2010/wordml" xmlns:w15="http://schemas.microsoft.com/office/word/2012/wordml" xmlns:w16cid="http://schemas.microsoft.com/office/word/2016/wordml/cid" xmlns:w16se="http://schemas.microsoft.com/office/word/2015/wordml/symex" xmlns:sl="http://schemas.openxmlformats.org/schemaLibrary/2006/main" mc:Ignorable="w14 w15 w16se w16cid">
-  <w:view w:val="normal"/>
-  <w:defaultTabStop w:val="720"/>
-  <w:characterSpacingControl w:val="doNotCompress"/>
-  <w:compat>
-    <w:useFELayout/>
-    <w:compatSetting w:name="compatibilityMode" w:uri="http://schemas.microsoft.com/office/word" w:val="15"/>
-    <w:compatSetting w:name="overrideTableStyleFontSizeAndJustification" w:uri="http://schemas.microsoft.com/office/word" w:val="1"/>
-    <w:compatSetting w:name="enableOpenTypeFeatures" w:uri="http://schemas.microsoft.com/office/word" w:val="1"/>
-    <w:compatSetting w:name="doNotFlipMirrorIndents" w:uri="http://schemas.microsoft.com/office/word" w:val="1"/>
-    <w:compatSetting w:name="differentiateMultirowTableHeaders" w:uri="http://schemas.microsoft.com/office/word" w:val="1"/>
-    <w:compatSetting w:name="useWord2013TrackBottomHyphenation" w:uri="http://schemas.microsoft.com/office/word" w:val="0"/>
-  </w:compat>
-  <w:rsids>
-    <w:rsidRoot w:val="005A019B"/>
-    <w:rsid w:val="004718C0"/>
-    <w:rsid w:val="005A019B"/>
-  </w:rsids>
-  <m:mathPr>
-    <m:mathFont m:val="Cambria Math"/>
-    <m:brkBin m:val="before"/>
-    <m:brkBinSub m:val="--"/>
-    <m:smallFrac m:val="0"/>
-    <m:dispDef/>
-    <m:lMargin m:val="0"/>
-    <m:rMargin m:val="0"/>
-    <m:defJc m:val="centerGroup"/>
-    <m:wrapIndent m:val="1440"/>
-    <m:intLim m:val="subSup"/>
-    <m:naryLim m:val="undOvr"/>
-  </m:mathPr>
-  <w:themeFontLang w:val="en-US" w:bidi="ar-SA"/>
-  <w:clrSchemeMapping w:bg1="light1" w:t1="dark1" w:bg2="light2" w:t2="dark2" w:accent1="accent1" w:accent2="accent2" w:accent3="accent3" w:accent4="accent4" w:accent5="accent5" w:accent6="accent6" w:hyperlink="hyperlink" w:followedHyperlink="followedHyperlink"/>
-  <w:decimalSymbol w:val="."/>
-  <w:listSeparator w:val=","/>
-  <w15:chartTrackingRefBased/>
-</w:settings>
-</file>
-
-<file path=word/glossary/styles.xml><?xml version="1.0" encoding="utf-8"?>
-<w:styles xmlns:mc="http://schemas.openxmlformats.org/markup-compatibility/2006" xmlns:r="http://schemas.openxmlformats.org/officeDocument/2006/relationships" xmlns:w="http://schemas.openxmlformats.org/wordprocessingml/2006/main" xmlns:w14="http://schemas.microsoft.com/office/word/2010/wordml" xmlns:w15="http://schemas.microsoft.com/office/word/2012/wordml" xmlns:w16cid="http://schemas.microsoft.com/office/word/2016/wordml/cid" xmlns:w16se="http://schemas.microsoft.com/office/word/2015/wordml/symex" mc:Ignorable="w14 w15 w16se w16cid">
-  <w:docDefaults>
-    <w:rPrDefault>
-      <w:rPr>
-        <w:rFonts w:asciiTheme="minorHAnsi" w:eastAsiaTheme="minorEastAsia" w:hAnsiTheme="minorHAnsi" w:cstheme="minorBidi"/>
-        <w:sz w:val="22"/>
-        <w:szCs w:val="22"/>
-        <w:lang w:val="en-US" w:eastAsia="en-US" w:bidi="ar-SA"/>
-      </w:rPr>
-    </w:rPrDefault>
-    <w:pPrDefault>
-      <w:pPr>
-        <w:spacing w:after="160" w:line="259" w:lineRule="auto"/>
-      </w:pPr>
-    </w:pPrDefault>
-  </w:docDefaults>
-  <w:latentStyles w:defLockedState="0" w:defUIPriority="99" w:defSemiHidden="0" w:defUnhideWhenUsed="0" w:defQFormat="0" w:count="375">
-    <w:lsdException w:name="Normal" w:uiPriority="0" w:qFormat="1"/>
-    <w:lsdException w:name="heading 1" w:uiPriority="9" w:qFormat="1"/>
-    <w:lsdException w:name="heading 2" w:semiHidden="1" w:uiPriority="9" w:unhideWhenUsed="1" w:qFormat="1"/>
-    <w:lsdException w:name="heading 3" w:semiHidden="1" w:uiPriority="9" w:unhideWhenUsed="1" w:qFormat="1"/>
-    <w:lsdException w:name="heading 4" w:semiHidden="1" w:uiPriority="9" w:unhideWhenUsed="1" w:qFormat="1"/>
-    <w:lsdException w:name="heading 5" w:semiHidden="1" w:uiPriority="9" w:unhideWhenUsed="1" w:qFormat="1"/>
-    <w:lsdException w:name="heading 6" w:semiHidden="1" w:uiPriority="9" w:unhideWhenUsed="1" w:qFormat="1"/>
-    <w:lsdException w:name="heading 7" w:semiHidden="1" w:uiPriority="9" w:unhideWhenUsed="1" w:qFormat="1"/>
-    <w:lsdException w:name="heading 8" w:semiHidden="1" w:uiPriority="9" w:unhideWhenUsed="1" w:qFormat="1"/>
-    <w:lsdException w:name="heading 9" w:semiHidden="1" w:uiPriority="9" w:unhideWhenUsed="1" w:qFormat="1"/>
-    <w:lsdException w:name="index 1" w:semiHidden="1" w:unhideWhenUsed="1"/>
-    <w:lsdException w:name="index 2" w:semiHidden="1" w:unhideWhenUsed="1"/>
-    <w:lsdException w:name="index 3" w:semiHidden="1" w:unhideWhenUsed="1"/>
-    <w:lsdException w:name="index 4" w:semiHidden="1" w:unhideWhenUsed="1"/>
-    <w:lsdException w:name="index 5" w:semiHidden="1" w:unhideWhenUsed="1"/>
-    <w:lsdException w:name="index 6" w:semiHidden="1" w:unhideWhenUsed="1"/>
-    <w:lsdException w:name="index 7" w:semiHidden="1" w:unhideWhenUsed="1"/>
-    <w:lsdException w:name="index 8" w:semiHidden="1" w:unhideWhenUsed="1"/>
-    <w:lsdException w:name="index 9" w:semiHidden="1" w:unhideWhenUsed="1"/>
-    <w:lsdException w:name="toc 1" w:semiHidden="1" w:uiPriority="39" w:unhideWhenUsed="1"/>
-    <w:lsdException w:name="toc 2" w:semiHidden="1" w:uiPriority="39" w:unhideWhenUsed="1"/>
-    <w:lsdException w:name="toc 3" w:semiHidden="1" w:uiPriority="39" w:unhideWhenUsed="1"/>
-    <w:lsdException w:name="toc 4" w:semiHidden="1" w:uiPriority="39" w:unhideWhenUsed="1"/>
-    <w:lsdException w:name="toc 5" w:semiHidden="1" w:uiPriority="39" w:unhideWhenUsed="1"/>
-    <w:lsdException w:name="toc 6" w:semiHidden="1" w:uiPriority="39" w:unhideWhenUsed="1"/>
-    <w:lsdException w:name="toc 7" w:semiHidden="1" w:uiPriority="39" w:unhideWhenUsed="1"/>
-    <w:lsdException w:name="toc 8" w:semiHidden="1" w:uiPriority="39" w:unhideWhenUsed="1"/>
-    <w:lsdException w:name="toc 9" w:semiHidden="1" w:uiPriority="39" w:unhideWhenUsed="1"/>
-    <w:lsdException w:name="Normal Indent" w:semiHidden="1" w:unhideWhenUsed="1"/>
-    <w:lsdException w:name="footnote text" w:semiHidden="1" w:unhideWhenUsed="1"/>
-    <w:lsdException w:name="annotation text" w:semiHidden="1" w:unhideWhenUsed="1"/>
-    <w:lsdException w:name="header" w:semiHidden="1" w:unhideWhenUsed="1"/>
-    <w:lsdException w:name="footer" w:semiHidden="1" w:unhideWhenUsed="1"/>
-    <w:lsdException w:name="index heading" w:semiHidden="1" w:unhideWhenUsed="1"/>
-    <w:lsdException w:name="caption" w:semiHidden="1" w:uiPriority="35" w:unhideWhenUsed="1" w:qFormat="1"/>
-    <w:lsdException w:name="table of figures" w:semiHidden="1" w:unhideWhenUsed="1"/>
-    <w:lsdException w:name="envelope address" w:semiHidden="1" w:unhideWhenUsed="1"/>
-    <w:lsdException w:name="envelope return" w:semiHidden="1" w:unhideWhenUsed="1"/>
-    <w:lsdException w:name="footnote reference" w:semiHidden="1" w:unhideWhenUsed="1"/>
-    <w:lsdException w:name="annotation reference" w:semiHidden="1" w:unhideWhenUsed="1"/>
-    <w:lsdException w:name="line number" w:semiHidden="1" w:unhideWhenUsed="1"/>
-    <w:lsdException w:name="page number" w:semiHidden="1" w:unhideWhenUsed="1"/>
-    <w:lsdException w:name="endnote reference" w:semiHidden="1" w:unhideWhenUsed="1"/>
-    <w:lsdException w:name="endnote text" w:semiHidden="1" w:unhideWhenUsed="1"/>
-    <w:lsdException w:name="table of authorities" w:semiHidden="1" w:unhideWhenUsed="1"/>
-    <w:lsdException w:name="macro" w:semiHidden="1" w:unhideWhenUsed="1"/>
-    <w:lsdException w:name="toa heading" w:semiHidden="1" w:unhideWhenUsed="1"/>
-    <w:lsdException w:name="List" w:semiHidden="1" w:unhideWhenUsed="1"/>
-    <w:lsdException w:name="List Bullet" w:semiHidden="1" w:unhideWhenUsed="1"/>
-    <w:lsdException w:name="List Number" w:semiHidden="1" w:unhideWhenUsed="1"/>
-    <w:lsdException w:name="List 2" w:semiHidden="1" w:unhideWhenUsed="1"/>
-    <w:lsdException w:name="List 3" w:semiHidden="1" w:unhideWhenUsed="1"/>
-    <w:lsdException w:name="List 4" w:semiHidden="1" w:unhideWhenUsed="1"/>
-    <w:lsdException w:name="List 5" w:semiHidden="1" w:unhideWhenUsed="1"/>
-    <w:lsdException w:name="List Bullet 2" w:semiHidden="1" w:unhideWhenUsed="1"/>
-    <w:lsdException w:name="List Bullet 3" w:semiHidden="1" w:unhideWhenUsed="1"/>
-    <w:lsdException w:name="List Bullet 4" w:semiHidden="1" w:unhideWhenUsed="1"/>
-    <w:lsdException w:name="List Bullet 5" w:semiHidden="1" w:unhideWhenUsed="1"/>
-    <w:lsdException w:name="List Number 2" w:semiHidden="1" w:unhideWhenUsed="1"/>
-    <w:lsdException w:name="List Number 3" w:semiHidden="1" w:unhideWhenUsed="1"/>
-    <w:lsdException w:name="List Number 4" w:semiHidden="1" w:unhideWhenUsed="1"/>
-    <w:lsdException w:name="List Number 5" w:semiHidden="1" w:unhideWhenUsed="1"/>
-    <w:lsdException w:name="Title" w:uiPriority="10" w:qFormat="1"/>
-    <w:lsdException w:name="Closing" w:semiHidden="1" w:unhideWhenUsed="1"/>
-    <w:lsdException w:name="Signature" w:semiHidden="1" w:unhideWhenUsed="1"/>
-    <w:lsdException w:name="Default Paragraph Font" w:semiHidden="1" w:uiPriority="1" w:unhideWhenUsed="1"/>
-    <w:lsdException w:name="Body Text" w:semiHidden="1" w:unhideWhenUsed="1"/>
-    <w:lsdException w:name="Body Text Indent" w:semiHidden="1" w:unhideWhenUsed="1"/>
-    <w:lsdException w:name="List Continue" w:semiHidden="1" w:unhideWhenUsed="1"/>
-    <w:lsdException w:name="List Continue 2" w:semiHidden="1" w:unhideWhenUsed="1"/>
-    <w:lsdException w:name="List Continue 3" w:semiHidden="1" w:unhideWhenUsed="1"/>
-    <w:lsdException w:name="List Continue 4" w:semiHidden="1" w:unhideWhenUsed="1"/>
-    <w:lsdException w:name="List Continue 5" w:semiHidden="1" w:unhideWhenUsed="1"/>
-    <w:lsdException w:name="Message Header" w:semiHidden="1" w:unhideWhenUsed="1"/>
-    <w:lsdException w:name="Subtitle" w:uiPriority="11" w:qFormat="1"/>
-    <w:lsdException w:name="Salutation" w:semiHidden="1" w:unhideWhenUsed="1"/>
-    <w:lsdException w:name="Date" w:semiHidden="1" w:unhideWhenUsed="1"/>
-    <w:lsdException w:name="Body Text First Indent" w:semiHidden="1" w:unhideWhenUsed="1"/>
-    <w:lsdException w:name="Body Text First Indent 2" w:semiHidden="1" w:unhideWhenUsed="1"/>
-    <w:lsdException w:name="Note Heading" w:semiHidden="1" w:unhideWhenUsed="1"/>
-    <w:lsdException w:name="Body Text 2" w:semiHidden="1" w:unhideWhenUsed="1"/>
-    <w:lsdException w:name="Body Text 3" w:semiHidden="1" w:unhideWhenUsed="1"/>
-    <w:lsdException w:name="Body Text Indent 2" w:semiHidden="1" w:unhideWhenUsed="1"/>
-    <w:lsdException w:name="Body Text Indent 3" w:semiHidden="1" w:unhideWhenUsed="1"/>
-    <w:lsdException w:name="Block Text" w:semiHidden="1" w:unhideWhenUsed="1"/>
-    <w:lsdException w:name="Hyperlink" w:semiHidden="1" w:unhideWhenUsed="1"/>
-    <w:lsdException w:name="FollowedHyperlink" w:semiHidden="1" w:unhideWhenUsed="1"/>
-    <w:lsdException w:name="Strong" w:uiPriority="22" w:qFormat="1"/>
-    <w:lsdException w:name="Emphasis" w:uiPriority="20" w:qFormat="1"/>
-    <w:lsdException w:name="Document Map" w:semiHidden="1" w:unhideWhenUsed="1"/>
-    <w:lsdException w:name="Plain Text" w:semiHidden="1" w:unhideWhenUsed="1"/>
-    <w:lsdException w:name="E-mail Signature" w:semiHidden="1" w:unhideWhenUsed="1"/>
-    <w:lsdException w:name="HTML Top of Form" w:semiHidden="1" w:unhideWhenUsed="1"/>
-    <w:lsdException w:name="HTML Bottom of Form" w:semiHidden="1" w:unhideWhenUsed="1"/>
-    <w:lsdException w:name="Normal (Web)" w:semiHidden="1" w:unhideWhenUsed="1"/>
-    <w:lsdException w:name="HTML Acronym" w:semiHidden="1" w:unhideWhenUsed="1"/>
-    <w:lsdException w:name="HTML Address" w:semiHidden="1" w:unhideWhenUsed="1"/>
-    <w:lsdException w:name="HTML Cite" w:semiHidden="1" w:unhideWhenUsed="1"/>
-    <w:lsdException w:name="HTML Code" w:semiHidden="1" w:unhideWhenUsed="1"/>
-    <w:lsdException w:name="HTML Definition" w:semiHidden="1" w:unhideWhenUsed="1"/>
-    <w:lsdException w:name="HTML Keyboard" w:semiHidden="1" w:unhideWhenUsed="1"/>
-    <w:lsdException w:name="HTML Preformatted" w:semiHidden="1" w:unhideWhenUsed="1"/>
-    <w:lsdException w:name="HTML Sample" w:semiHidden="1" w:unhideWhenUsed="1"/>
-    <w:lsdException w:name="HTML Typewriter" w:semiHidden="1" w:unhideWhenUsed="1"/>
-    <w:lsdException w:name="HTML Variable" w:semiHidden="1" w:unhideWhenUsed="1"/>
-    <w:lsdException w:name="Normal Table" w:semiHidden="1" w:unhideWhenUsed="1"/>
-    <w:lsdException w:name="annotation subject" w:semiHidden="1" w:unhideWhenUsed="1"/>
-    <w:lsdException w:name="No List" w:semiHidden="1" w:unhideWhenUsed="1"/>
-    <w:lsdException w:name="Outline List 1" w:semiHidden="1" w:unhideWhenUsed="1"/>
-    <w:lsdException w:name="Outline List 2" w:semiHidden="1" w:unhideWhenUsed="1"/>
-    <w:lsdException w:name="Outline List 3" w:semiHidden="1" w:unhideWhenUsed="1"/>
-    <w:lsdException w:name="Table Simple 1" w:semiHidden="1" w:unhideWhenUsed="1"/>
-    <w:lsdException w:name="Table Simple 2" w:semiHidden="1" w:unhideWhenUsed="1"/>
-    <w:lsdException w:name="Table Simple 3" w:semiHidden="1" w:unhideWhenUsed="1"/>
-    <w:lsdException w:name="Table Classic 1" w:semiHidden="1" w:unhideWhenUsed="1"/>
-    <w:lsdException w:name="Table Classic 2" w:semiHidden="1" w:unhideWhenUsed="1"/>
-    <w:lsdException w:name="Table Classic 3" w:semiHidden="1" w:unhideWhenUsed="1"/>
-    <w:lsdException w:name="Table Classic 4" w:semiHidden="1" w:unhideWhenUsed="1"/>
-    <w:lsdException w:name="Table Colorful 1" w:semiHidden="1" w:unhideWhenUsed="1"/>
-    <w:lsdException w:name="Table Colorful 2" w:semiHidden="1" w:unhideWhenUsed="1"/>
-    <w:lsdException w:name="Table Colorful 3" w:semiHidden="1" w:unhideWhenUsed="1"/>
-    <w:lsdException w:name="Table Columns 1" w:semiHidden="1" w:unhideWhenUsed="1"/>
-    <w:lsdException w:name="Table Columns 2" w:semiHidden="1" w:unhideWhenUsed="1"/>
-    <w:lsdException w:name="Table Columns 3" w:semiHidden="1" w:unhideWhenUsed="1"/>
-    <w:lsdException w:name="Table Columns 4" w:semiHidden="1" w:unhideWhenUsed="1"/>
-    <w:lsdException w:name="Table Columns 5" w:semiHidden="1" w:unhideWhenUsed="1"/>
-    <w:lsdException w:name="Table Grid 1" w:semiHidden="1" w:unhideWhenUsed="1"/>
-    <w:lsdException w:name="Table Grid 2" w:semiHidden="1" w:unhideWhenUsed="1"/>
-    <w:lsdException w:name="Table Grid 3" w:semiHidden="1" w:unhideWhenUsed="1"/>
-    <w:lsdException w:name="Table Grid 4" w:semiHidden="1" w:unhideWhenUsed="1"/>
-    <w:lsdException w:name="Table Grid 5" w:semiHidden="1" w:unhideWhenUsed="1"/>
-    <w:lsdException w:name="Table Grid 6" w:semiHidden="1" w:unhideWhenUsed="1"/>
-    <w:lsdException w:name="Table Grid 7" w:semiHidden="1" w:unhideWhenUsed="1"/>
-    <w:lsdException w:name="Table Grid 8" w:semiHidden="1" w:unhideWhenUsed="1"/>
-    <w:lsdException w:name="Table List 1" w:semiHidden="1" w:unhideWhenUsed="1"/>
-    <w:lsdException w:name="Table List 2" w:semiHidden="1" w:unhideWhenUsed="1"/>
-    <w:lsdException w:name="Table List 3" w:semiHidden="1" w:unhideWhenUsed="1"/>
-    <w:lsdException w:name="Table List 4" w:semiHidden="1" w:unhideWhenUsed="1"/>
-    <w:lsdException w:name="Table List 5" w:semiHidden="1" w:unhideWhenUsed="1"/>
-    <w:lsdException w:name="Table List 6" w:semiHidden="1" w:unhideWhenUsed="1"/>
-    <w:lsdException w:name="Table List 7" w:semiHidden="1" w:unhideWhenUsed="1"/>
-    <w:lsdException w:name="Table List 8" w:semiHidden="1" w:unhideWhenUsed="1"/>
-    <w:lsdException w:name="Table 3D effects 1" w:semiHidden="1" w:unhideWhenUsed="1"/>
-    <w:lsdException w:name="Table 3D effects 2" w:semiHidden="1" w:unhideWhenUsed="1"/>
-    <w:lsdException w:name="Table 3D effects 3" w:semiHidden="1" w:unhideWhenUsed="1"/>
-    <w:lsdException w:name="Table Contemporary" w:semiHidden="1" w:unhideWhenUsed="1"/>
-    <w:lsdException w:name="Table Elegant" w:semiHidden="1" w:unhideWhenUsed="1"/>
-    <w:lsdException w:name="Table Professional" w:semiHidden="1" w:unhideWhenUsed="1"/>
-    <w:lsdException w:name="Table Subtle 1" w:semiHidden="1" w:unhideWhenUsed="1"/>
-    <w:lsdException w:name="Table Subtle 2" w:semiHidden="1" w:unhideWhenUsed="1"/>
-    <w:lsdException w:name="Table Web 1" w:semiHidden="1" w:unhideWhenUsed="1"/>
-    <w:lsdException w:name="Table Web 2" w:semiHidden="1" w:unhideWhenUsed="1"/>
-    <w:lsdException w:name="Table Web 3" w:semiHidden="1" w:unhideWhenUsed="1"/>
-    <w:lsdException w:name="Balloon Text" w:semiHidden="1" w:unhideWhenUsed="1"/>
-    <w:lsdException w:name="Table Grid" w:uiPriority="39"/>
-    <w:lsdException w:name="Table Theme" w:semiHidden="1" w:unhideWhenUsed="1"/>
-    <w:lsdException w:name="Placeholder Text" w:semiHidden="1"/>
-    <w:lsdException w:name="No Spacing" w:uiPriority="1" w:qFormat="1"/>
-    <w:lsdException w:name="Light Shading" w:uiPriority="60"/>
-    <w:lsdException w:name="Light List" w:uiPriority="61"/>
-    <w:lsdException w:name="Light Grid" w:uiPriority="62"/>
-    <w:lsdException w:name="Medium Shading 1" w:uiPriority="63"/>
-    <w:lsdException w:name="Medium Shading 2" w:uiPriority="64"/>
-    <w:lsdException w:name="Medium List 1" w:uiPriority="65"/>
-    <w:lsdException w:name="Medium List 2" w:uiPriority="66"/>
-    <w:lsdException w:name="Medium Grid 1" w:uiPriority="67"/>
-    <w:lsdException w:name="Medium Grid 2" w:uiPriority="68"/>
-    <w:lsdException w:name="Medium Grid 3" w:uiPriority="69"/>
-    <w:lsdException w:name="Dark List" w:uiPriority="70"/>
-    <w:lsdException w:name="Colorful Shading" w:uiPriority="71"/>
-    <w:lsdException w:name="Colorful List" w:uiPriority="72"/>
-    <w:lsdException w:name="Colorful Grid" w:uiPriority="73"/>
-    <w:lsdException w:name="Light Shading Accent 1" w:uiPriority="60"/>
-    <w:lsdException w:name="Light List Accent 1" w:uiPriority="61"/>
-    <w:lsdException w:name="Light Grid Accent 1" w:uiPriority="62"/>
-    <w:lsdException w:name="Medium Shading 1 Accent 1" w:uiPriority="63"/>
-    <w:lsdException w:name="Medium Shading 2 Accent 1" w:uiPriority="64"/>
-    <w:lsdException w:name="Medium List 1 Accent 1" w:uiPriority="65"/>
-    <w:lsdException w:name="Revision" w:semiHidden="1"/>
-    <w:lsdException w:name="List Paragraph" w:uiPriority="34" w:qFormat="1"/>
-    <w:lsdException w:name="Quote" w:uiPriority="29" w:qFormat="1"/>
-    <w:lsdException w:name="Intense Quote" w:uiPriority="30" w:qFormat="1"/>
-    <w:lsdException w:name="Medium List 2 Accent 1" w:uiPriority="66"/>
-    <w:lsdException w:name="Medium Grid 1 Accent 1" w:uiPriority="67"/>
-    <w:lsdException w:name="Medium Grid 2 Accent 1" w:uiPriority="68"/>
-    <w:lsdException w:name="Medium Grid 3 Accent 1" w:uiPriority="69"/>
-    <w:lsdException w:name="Dark List Accent 1" w:uiPriority="70"/>
-    <w:lsdException w:name="Colorful Shading Accent 1" w:uiPriority="71"/>
-    <w:lsdException w:name="Colorful List Accent 1" w:uiPriority="72"/>
-    <w:lsdException w:name="Colorful Grid Accent 1" w:uiPriority="73"/>
-    <w:lsdException w:name="Light Shading Accent 2" w:uiPriority="60"/>
-    <w:lsdException w:name="Light List Accent 2" w:uiPriority="61"/>
-    <w:lsdException w:name="Light Grid Accent 2" w:uiPriority="62"/>
-    <w:lsdException w:name="Medium Shading 1 Accent 2" w:uiPriority="63"/>
-    <w:lsdException w:name="Medium Shading 2 Accent 2" w:uiPriority="64"/>
-    <w:lsdException w:name="Medium List 1 Accent 2" w:uiPriority="65"/>
-    <w:lsdException w:name="Medium List 2 Accent 2" w:uiPriority="66"/>
-    <w:lsdException w:name="Medium Grid 1 Accent 2" w:uiPriority="67"/>
-    <w:lsdException w:name="Medium Grid 2 Accent 2" w:uiPriority="68"/>
-    <w:lsdException w:name="Medium Grid 3 Accent 2" w:uiPriority="69"/>
-    <w:lsdException w:name="Dark List Accent 2" w:uiPriority="70"/>
-    <w:lsdException w:name="Colorful Shading Accent 2" w:uiPriority="71"/>
-    <w:lsdException w:name="Colorful List Accent 2" w:uiPriority="72"/>
-    <w:lsdException w:name="Colorful Grid Accent 2" w:uiPriority="73"/>
-    <w:lsdException w:name="Light Shading Accent 3" w:uiPriority="60"/>
-    <w:lsdException w:name="Light List Accent 3" w:uiPriority="61"/>
-    <w:lsdException w:name="Light Grid Accent 3" w:uiPriority="62"/>
-    <w:lsdException w:name="Medium Shading 1 Accent 3" w:uiPriority="63"/>
-    <w:lsdException w:name="Medium Shading 2 Accent 3" w:uiPriority="64"/>
-    <w:lsdException w:name="Medium List 1 Accent 3" w:uiPriority="65"/>
-    <w:lsdException w:name="Medium List 2 Accent 3" w:uiPriority="66"/>
-    <w:lsdException w:name="Medium Grid 1 Accent 3" w:uiPriority="67"/>
-    <w:lsdException w:name="Medium Grid 2 Accent 3" w:uiPriority="68"/>
-    <w:lsdException w:name="Medium Grid 3 Accent 3" w:uiPriority="69"/>
-    <w:lsdException w:name="Dark List Accent 3" w:uiPriority="70"/>
-    <w:lsdException w:name="Colorful Shading Accent 3" w:uiPriority="71"/>
-    <w:lsdException w:name="Colorful List Accent 3" w:uiPriority="72"/>
-    <w:lsdException w:name="Colorful Grid Accent 3" w:uiPriority="73"/>
-    <w:lsdException w:name="Light Shading Accent 4" w:uiPriority="60"/>
-    <w:lsdException w:name="Light List Accent 4" w:uiPriority="61"/>
-    <w:lsdException w:name="Light Grid Accent 4" w:uiPriority="62"/>
-    <w:lsdException w:name="Medium Shading 1 Accent 4" w:uiPriority="63"/>
-    <w:lsdException w:name="Medium Shading 2 Accent 4" w:uiPriority="64"/>
-    <w:lsdException w:name="Medium List 1 Accent 4" w:uiPriority="65"/>
-    <w:lsdException w:name="Medium List 2 Accent 4" w:uiPriority="66"/>
-    <w:lsdException w:name="Medium Grid 1 Accent 4" w:uiPriority="67"/>
-    <w:lsdException w:name="Medium Grid 2 Accent 4" w:uiPriority="68"/>
-    <w:lsdException w:name="Medium Grid 3 Accent 4" w:uiPriority="69"/>
-    <w:lsdException w:name="Dark List Accent 4" w:uiPriority="70"/>
-    <w:lsdException w:name="Colorful Shading Accent 4" w:uiPriority="71"/>
-    <w:lsdException w:name="Colorful List Accent 4" w:uiPriority="72"/>
-    <w:lsdException w:name="Colorful Grid Accent 4" w:uiPriority="73"/>
-    <w:lsdException w:name="Light Shading Accent 5" w:uiPriority="60"/>
-    <w:lsdException w:name="Light List Accent 5" w:uiPriority="61"/>
-    <w:lsdException w:name="Light Grid Accent 5" w:uiPriority="62"/>
-    <w:lsdException w:name="Medium Shading 1 Accent 5" w:uiPriority="63"/>
-    <w:lsdException w:name="Medium Shading 2 Accent 5" w:uiPriority="64"/>
-    <w:lsdException w:name="Medium List 1 Accent 5" w:uiPriority="65"/>
-    <w:lsdException w:name="Medium List 2 Accent 5" w:uiPriority="66"/>
-    <w:lsdException w:name="Medium Grid 1 Accent 5" w:uiPriority="67"/>
-    <w:lsdException w:name="Medium Grid 2 Accent 5" w:uiPriority="68"/>
-    <w:lsdException w:name="Medium Grid 3 Accent 5" w:uiPriority="69"/>
-    <w:lsdException w:name="Dark List Accent 5" w:uiPriority="70"/>
-    <w:lsdException w:name="Colorful Shading Accent 5" w:uiPriority="71"/>
-    <w:lsdException w:name="Colorful List Accent 5" w:uiPriority="72"/>
-    <w:lsdException w:name="Colorful Grid Accent 5" w:uiPriority="73"/>
-    <w:lsdException w:name="Light Shading Accent 6" w:uiPriority="60"/>
-    <w:lsdException w:name="Light List Accent 6" w:uiPriority="61"/>
-    <w:lsdException w:name="Light Grid Accent 6" w:uiPriority="62"/>
-    <w:lsdException w:name="Medium Shading 1 Accent 6" w:uiPriority="63"/>
-    <w:lsdException w:name="Medium Shading 2 Accent 6" w:uiPriority="64"/>
-    <w:lsdException w:name="Medium List 1 Accent 6" w:uiPriority="65"/>
-    <w:lsdException w:name="Medium List 2 Accent 6" w:uiPriority="66"/>
-    <w:lsdException w:name="Medium Grid 1 Accent 6" w:uiPriority="67"/>
-    <w:lsdException w:name="Medium Grid 2 Accent 6" w:uiPriority="68"/>
-    <w:lsdException w:name="Medium Grid 3 Accent 6" w:uiPriority="69"/>
-    <w:lsdException w:name="Dark List Accent 6" w:uiPriority="70"/>
-    <w:lsdException w:name="Colorful Shading Accent 6" w:uiPriority="71"/>
-    <w:lsdException w:name="Colorful List Accent 6" w:uiPriority="72"/>
-    <w:lsdException w:name="Colorful Grid Accent 6" w:uiPriority="73"/>
-    <w:lsdException w:name="Subtle Emphasis" w:uiPriority="19" w:qFormat="1"/>
-    <w:lsdException w:name="Intense Emphasis" w:uiPriority="21" w:qFormat="1"/>
-    <w:lsdException w:name="Subtle Reference" w:uiPriority="31" w:qFormat="1"/>
-    <w:lsdException w:name="Intense Reference" w:uiPriority="32" w:qFormat="1"/>
-    <w:lsdException w:name="Book Title" w:uiPriority="33" w:qFormat="1"/>
-    <w:lsdException w:name="Bibliography" w:semiHidden="1" w:uiPriority="37" w:unhideWhenUsed="1"/>
-    <w:lsdException w:name="TOC Heading" w:semiHidden="1" w:uiPriority="39" w:unhideWhenUsed="1" w:qFormat="1"/>
-    <w:lsdException w:name="Plain Table 1" w:uiPriority="41"/>
-    <w:lsdException w:name="Plain Table 2" w:uiPriority="42"/>
-    <w:lsdException w:name="Plain Table 3" w:uiPriority="43"/>
-    <w:lsdException w:name="Plain Table 4" w:uiPriority="44"/>
-    <w:lsdException w:name="Plain Table 5" w:uiPriority="45"/>
-    <w:lsdException w:name="Grid Table Light" w:uiPriority="40"/>
-    <w:lsdException w:name="Grid Table 1 Light" w:uiPriority="46"/>
-    <w:lsdException w:name="Grid Table 2" w:uiPriority="47"/>
-    <w:lsdException w:name="Grid Table 3" w:uiPriority="48"/>
-    <w:lsdException w:name="Grid Table 4" w:uiPriority="49"/>
-    <w:lsdException w:name="Grid Table 5 Dark" w:uiPriority="50"/>
-    <w:lsdException w:name="Grid Table 6 Colorful" w:uiPriority="51"/>
-    <w:lsdException w:name="Grid Table 7 Colorful" w:uiPriority="52"/>
-    <w:lsdException w:name="Grid Table 1 Light Accent 1" w:uiPriority="46"/>
-    <w:lsdException w:name="Grid Table 2 Accent 1" w:uiPriority="47"/>
-    <w:lsdException w:name="Grid Table 3 Accent 1" w:uiPriority="48"/>
-    <w:lsdException w:name="Grid Table 4 Accent 1" w:uiPriority="49"/>
-    <w:lsdException w:name="Grid Table 5 Dark Accent 1" w:uiPriority="50"/>
-    <w:lsdException w:name="Grid Table 6 Colorful Accent 1" w:uiPriority="51"/>
-    <w:lsdException w:name="Grid Table 7 Colorful Accent 1" w:uiPriority="52"/>
-    <w:lsdException w:name="Grid Table 1 Light Accent 2" w:uiPriority="46"/>
-    <w:lsdException w:name="Grid Table 2 Accent 2" w:uiPriority="47"/>
-    <w:lsdException w:name="Grid Table 3 Accent 2" w:uiPriority="48"/>
-    <w:lsdException w:name="Grid Table 4 Accent 2" w:uiPriority="49"/>
-    <w:lsdException w:name="Grid Table 5 Dark Accent 2" w:uiPriority="50"/>
-    <w:lsdException w:name="Grid Table 6 Colorful Accent 2" w:uiPriority="51"/>
-    <w:lsdException w:name="Grid Table 7 Colorful Accent 2" w:uiPriority="52"/>
-    <w:lsdException w:name="Grid Table 1 Light Accent 3" w:uiPriority="46"/>
-    <w:lsdException w:name="Grid Table 2 Accent 3" w:uiPriority="47"/>
-    <w:lsdException w:name="Grid Table 3 Accent 3" w:uiPriority="48"/>
-    <w:lsdException w:name="Grid Table 4 Accent 3" w:uiPriority="49"/>
-    <w:lsdException w:name="Grid Table 5 Dark Accent 3" w:uiPriority="50"/>
-    <w:lsdException w:name="Grid Table 6 Colorful Accent 3" w:uiPriority="51"/>
-    <w:lsdException w:name="Grid Table 7 Colorful Accent 3" w:uiPriority="52"/>
-    <w:lsdException w:name="Grid Table 1 Light Accent 4" w:uiPriority="46"/>
-    <w:lsdException w:name="Grid Table 2 Accent 4" w:uiPriority="47"/>
-    <w:lsdException w:name="Grid Table 3 Accent 4" w:uiPriority="48"/>
-    <w:lsdException w:name="Grid Table 4 Accent 4" w:uiPriority="49"/>
-    <w:lsdException w:name="Grid Table 5 Dark Accent 4" w:uiPriority="50"/>
-    <w:lsdException w:name="Grid Table 6 Colorful Accent 4" w:uiPriority="51"/>
-    <w:lsdException w:name="Grid Table 7 Colorful Accent 4" w:uiPriority="52"/>
-    <w:lsdException w:name="Grid Table 1 Light Accent 5" w:uiPriority="46"/>
-    <w:lsdException w:name="Grid Table 2 Accent 5" w:uiPriority="47"/>
-    <w:lsdException w:name="Grid Table 3 Accent 5" w:uiPriority="48"/>
-    <w:lsdException w:name="Grid Table 4 Accent 5" w:uiPriority="49"/>
-    <w:lsdException w:name="Grid Table 5 Dark Accent 5" w:uiPriority="50"/>
-    <w:lsdException w:name="Grid Table 6 Colorful Accent 5" w:uiPriority="51"/>
-    <w:lsdException w:name="Grid Table 7 Colorful Accent 5" w:uiPriority="52"/>
-    <w:lsdException w:name="Grid Table 1 Light Accent 6" w:uiPriority="46"/>
-    <w:lsdException w:name="Grid Table 2 Accent 6" w:uiPriority="47"/>
-    <w:lsdException w:name="Grid Table 3 Accent 6" w:uiPriority="48"/>
-    <w:lsdException w:name="Grid Table 4 Accent 6" w:uiPriority="49"/>
-    <w:lsdException w:name="Grid Table 5 Dark Accent 6" w:uiPriority="50"/>
-    <w:lsdException w:name="Grid Table 6 Colorful Accent 6" w:uiPriority="51"/>
-    <w:lsdException w:name="Grid Table 7 Colorful Accent 6" w:uiPriority="52"/>
-    <w:lsdException w:name="List Table 1 Light" w:uiPriority="46"/>
-    <w:lsdException w:name="List Table 2" w:uiPriority="47"/>
-    <w:lsdException w:name="List Table 3" w:uiPriority="48"/>
-    <w:lsdException w:name="List Table 4" w:uiPriority="49"/>
-    <w:lsdException w:name="List Table 5 Dark" w:uiPriority="50"/>
-    <w:lsdException w:name="List Table 6 Colorful" w:uiPriority="51"/>
-    <w:lsdException w:name="List Table 7 Colorful" w:uiPriority="52"/>
-    <w:lsdException w:name="List Table 1 Light Accent 1" w:uiPriority="46"/>
-    <w:lsdException w:name="List Table 2 Accent 1" w:uiPriority="47"/>
-    <w:lsdException w:name="List Table 3 Accent 1" w:uiPriority="48"/>
-    <w:lsdException w:name="List Table 4 Accent 1" w:uiPriority="49"/>
-    <w:lsdException w:name="List Table 5 Dark Accent 1" w:uiPriority="50"/>
-    <w:lsdException w:name="List Table 6 Colorful Accent 1" w:uiPriority="51"/>
-    <w:lsdException w:name="List Table 7 Colorful Accent 1" w:uiPriority="52"/>
-    <w:lsdException w:name="List Table 1 Light Accent 2" w:uiPriority="46"/>
-    <w:lsdException w:name="List Table 2 Accent 2" w:uiPriority="47"/>
-    <w:lsdException w:name="List Table 3 Accent 2" w:uiPriority="48"/>
-    <w:lsdException w:name="List Table 4 Accent 2" w:uiPriority="49"/>
-    <w:lsdException w:name="List Table 5 Dark Accent 2" w:uiPriority="50"/>
-    <w:lsdException w:name="List Table 6 Colorful Accent 2" w:uiPriority="51"/>
-    <w:lsdException w:name="List Table 7 Colorful Accent 2" w:uiPriority="52"/>
-    <w:lsdException w:name="List Table 1 Light Accent 3" w:uiPriority="46"/>
-    <w:lsdException w:name="List Table 2 Accent 3" w:uiPriority="47"/>
-    <w:lsdException w:name="List Table 3 Accent 3" w:uiPriority="48"/>
-    <w:lsdException w:name="List Table 4 Accent 3" w:uiPriority="49"/>
-    <w:lsdException w:name="List Table 5 Dark Accent 3" w:uiPriority="50"/>
-    <w:lsdException w:name="List Table 6 Colorful Accent 3" w:uiPriority="51"/>
-    <w:lsdException w:name="List Table 7 Colorful Accent 3" w:uiPriority="52"/>
-    <w:lsdException w:name="List Table 1 Light Accent 4" w:uiPriority="46"/>
-    <w:lsdException w:name="List Table 2 Accent 4" w:uiPriority="47"/>
-    <w:lsdException w:name="List Table 3 Accent 4" w:uiPriority="48"/>
-    <w:lsdException w:name="List Table 4 Accent 4" w:uiPriority="49"/>
-    <w:lsdException w:name="List Table 5 Dark Accent 4" w:uiPriority="50"/>
-    <w:lsdException w:name="List Table 6 Colorful Accent 4" w:uiPriority="51"/>
-    <w:lsdException w:name="List Table 7 Colorful Accent 4" w:uiPriority="52"/>
-    <w:lsdException w:name="List Table 1 Light Accent 5" w:uiPriority="46"/>
-    <w:lsdException w:name="List Table 2 Accent 5" w:uiPriority="47"/>
-    <w:lsdException w:name="List Table 3 Accent 5" w:uiPriority="48"/>
-    <w:lsdException w:name="List Table 4 Accent 5" w:uiPriority="49"/>
-    <w:lsdException w:name="List Table 5 Dark Accent 5" w:uiPriority="50"/>
-    <w:lsdException w:name="List Table 6 Colorful Accent 5" w:uiPriority="51"/>
-    <w:lsdException w:name="List Table 7 Colorful Accent 5" w:uiPriority="52"/>
-    <w:lsdException w:name="List Table 1 Light Accent 6" w:uiPriority="46"/>
-    <w:lsdException w:name="List Table 2 Accent 6" w:uiPriority="47"/>
-    <w:lsdException w:name="List Table 3 Accent 6" w:uiPriority="48"/>
-    <w:lsdException w:name="List Table 4 Accent 6" w:uiPriority="49"/>
-    <w:lsdException w:name="List Table 5 Dark Accent 6" w:uiPriority="50"/>
-    <w:lsdException w:name="List Table 6 Colorful Accent 6" w:uiPriority="51"/>
-    <w:lsdException w:name="List Table 7 Colorful Accent 6" w:uiPriority="52"/>
-    <w:lsdException w:name="Mention" w:semiHidden="1" w:unhideWhenUsed="1"/>
-    <w:lsdException w:name="Smart Hyperlink" w:semiHidden="1" w:unhideWhenUsed="1"/>
-    <w:lsdException w:name="Hashtag" w:semiHidden="1" w:unhideWhenUsed="1"/>
-    <w:lsdException w:name="Unresolved Mention" w:semiHidden="1" w:unhideWhenUsed="1"/>
-  </w:latentStyles>
-  <w:style w:type="paragraph" w:default="1" w:styleId="Normal">
-    <w:name w:val="Normal"/>
-    <w:qFormat/>
-  </w:style>
-  <w:style w:type="character" w:default="1" w:styleId="DefaultParagraphFont">
-    <w:name w:val="Default Paragraph Font"/>
-    <w:uiPriority w:val="1"/>
-    <w:semiHidden/>
-    <w:unhideWhenUsed/>
-  </w:style>
-  <w:style w:type="table" w:default="1" w:styleId="TableNormal">
-    <w:name w:val="Normal Table"/>
-    <w:uiPriority w:val="99"/>
-    <w:semiHidden/>
-    <w:unhideWhenUsed/>
-    <w:tblPr>
-      <w:tblInd w:w="0" w:type="dxa"/>
-      <w:tblCellMar>
-        <w:top w:w="0" w:type="dxa"/>
-        <w:left w:w="108" w:type="dxa"/>
-        <w:bottom w:w="0" w:type="dxa"/>
-        <w:right w:w="108" w:type="dxa"/>
-      </w:tblCellMar>
-    </w:tblPr>
-  </w:style>
-  <w:style w:type="numbering" w:default="1" w:styleId="NoList">
-    <w:name w:val="No List"/>
-    <w:uiPriority w:val="99"/>
-    <w:semiHidden/>
-    <w:unhideWhenUsed/>
-  </w:style>
-  <w:style w:type="character" w:styleId="PlaceholderText">
-    <w:name w:val="Placeholder Text"/>
-    <w:basedOn w:val="DefaultParagraphFont"/>
-    <w:uiPriority w:val="99"/>
-    <w:semiHidden/>
-    <w:rsid w:val="005A019B"/>
-    <w:rPr>
-      <w:color w:val="808080"/>
-    </w:rPr>
-  </w:style>
-  <w:style w:type="paragraph" w:customStyle="1" w:styleId="72EEE18D2BBF4A94A7D0ACCD0320088F">
-    <w:name w:val="72EEE18D2BBF4A94A7D0ACCD0320088F"/>
-    <w:rsid w:val="005A019B"/>
-  </w:style>
-  <w:style w:type="paragraph" w:customStyle="1" w:styleId="01AD06F2A57B4C83A21E6FD4E1D6AC24">
-    <w:name w:val="01AD06F2A57B4C83A21E6FD4E1D6AC24"/>
-    <w:rsid w:val="005A019B"/>
-  </w:style>
-</w:styles>
-</file>
-
-<file path=word/glossary/webSettings.xml><?xml version="1.0" encoding="utf-8"?>
-<w:webSettings xmlns:mc="http://schemas.openxmlformats.org/markup-compatibility/2006" xmlns:r="http://schemas.openxmlformats.org/officeDocument/2006/relationships" xmlns:w="http://schemas.openxmlformats.org/wordprocessingml/2006/main" xmlns:w14="http://schemas.microsoft.com/office/word/2010/wordml" xmlns:w15="http://schemas.microsoft.com/office/word/2012/wordml" xmlns:w16cid="http://schemas.microsoft.com/office/word/2016/wordml/cid" xmlns:w16se="http://schemas.microsoft.com/office/word/2015/wordml/symex" mc:Ignorable="w14 w15 w16se w16cid">
-  <w:optimizeForBrowser/>
-  <w:allowPNG/>
-</w:webSettings>
-</file>
-
 <file path=word/theme/theme1.xml><?xml version="1.0" encoding="utf-8"?>
 <a:theme xmlns:a="http://schemas.openxmlformats.org/drawingml/2006/main" name="Office Theme">
   <a:themeElements>
@@ -26343,7 +25695,7 @@
 </file>
 
 <file path=customXml/itemProps1.xml><?xml version="1.0" encoding="utf-8"?>
-<ds:datastoreItem xmlns:ds="http://schemas.openxmlformats.org/officeDocument/2006/customXml" ds:itemID="{B8379C23-86A5-4374-9642-EEEE2799337F}">
+<ds:datastoreItem xmlns:ds="http://schemas.openxmlformats.org/officeDocument/2006/customXml" ds:itemID="{3B2BE64A-EDB1-4D07-8278-741784EB131D}">
   <ds:schemaRefs>
     <ds:schemaRef ds:uri="http://schemas.openxmlformats.org/officeDocument/2006/bibliography"/>
   </ds:schemaRefs>

</xml_diff>

<commit_message>
adding genetics to the report
</commit_message>
<xml_diff>
--- a/Report.docx
+++ b/Report.docx
@@ -166,8 +166,6 @@
         </w:rPr>
         <w:t>User Association and Load Balancing In 5G Network</w:t>
       </w:r>
-      <w:bookmarkStart w:id="0" w:name="_GoBack"/>
-      <w:bookmarkEnd w:id="0"/>
     </w:p>
     <w:p>
       <w:pPr>
@@ -316,8 +314,20 @@
                 <w:sz w:val="22"/>
                 <w:szCs w:val="22"/>
               </w:rPr>
-              <w:t>Mousa Mousa</w:t>
-            </w:r>
+              <w:t xml:space="preserve">Mousa </w:t>
+            </w:r>
+            <w:proofErr w:type="spellStart"/>
+            <w:r>
+              <w:rPr>
+                <w:rFonts w:eastAsiaTheme="minorHAnsi"/>
+                <w:bCs w:val="0"/>
+                <w:color w:val="auto"/>
+                <w:sz w:val="22"/>
+                <w:szCs w:val="22"/>
+              </w:rPr>
+              <w:t>Mousa</w:t>
+            </w:r>
+            <w:proofErr w:type="spellEnd"/>
           </w:p>
         </w:tc>
         <w:tc>
@@ -456,7 +466,29 @@
           <w:sz w:val="22"/>
           <w:szCs w:val="22"/>
         </w:rPr>
-        <w:t xml:space="preserve">Aziz Qaroush </w:t>
+        <w:t xml:space="preserve">Aziz </w:t>
+      </w:r>
+      <w:proofErr w:type="spellStart"/>
+      <w:r>
+        <w:rPr>
+          <w:rFonts w:eastAsiaTheme="minorHAnsi"/>
+          <w:bCs w:val="0"/>
+          <w:color w:val="auto"/>
+          <w:sz w:val="22"/>
+          <w:szCs w:val="22"/>
+        </w:rPr>
+        <w:t>Qaroush</w:t>
+      </w:r>
+      <w:proofErr w:type="spellEnd"/>
+      <w:r>
+        <w:rPr>
+          <w:rFonts w:eastAsiaTheme="minorHAnsi"/>
+          <w:bCs w:val="0"/>
+          <w:color w:val="auto"/>
+          <w:sz w:val="22"/>
+          <w:szCs w:val="22"/>
+        </w:rPr>
+        <w:t xml:space="preserve"> </w:t>
       </w:r>
     </w:p>
     <w:p>
@@ -4571,14 +4603,14 @@
       <w:pPr>
         <w:pStyle w:val="Heading1"/>
       </w:pPr>
-      <w:bookmarkStart w:id="1" w:name="_Toc503291667"/>
-      <w:bookmarkStart w:id="2" w:name="_Toc510511909"/>
+      <w:bookmarkStart w:id="0" w:name="_Toc503291667"/>
+      <w:bookmarkStart w:id="1" w:name="_Toc510511909"/>
       <w:r>
         <w:lastRenderedPageBreak/>
         <w:t>General Introduction</w:t>
       </w:r>
+      <w:bookmarkEnd w:id="0"/>
       <w:bookmarkEnd w:id="1"/>
-      <w:bookmarkEnd w:id="2"/>
     </w:p>
     <w:p>
       <w:pPr>
@@ -4606,10 +4638,20 @@
       <w:pPr>
         <w:pStyle w:val="Heading2"/>
       </w:pPr>
-      <w:bookmarkStart w:id="3" w:name="_Toc510511910"/>
+      <w:bookmarkStart w:id="2" w:name="_Toc510511910"/>
       <w:r>
         <w:lastRenderedPageBreak/>
         <w:t>Introduction:</w:t>
+      </w:r>
+      <w:bookmarkEnd w:id="2"/>
+    </w:p>
+    <w:p>
+      <w:pPr>
+        <w:pStyle w:val="Heading2"/>
+      </w:pPr>
+      <w:bookmarkStart w:id="3" w:name="_Toc510511911"/>
+      <w:r>
+        <w:t>Motivation and problem statement:</w:t>
       </w:r>
       <w:bookmarkEnd w:id="3"/>
     </w:p>
@@ -4617,21 +4659,11 @@
       <w:pPr>
         <w:pStyle w:val="Heading2"/>
       </w:pPr>
-      <w:bookmarkStart w:id="4" w:name="_Toc510511911"/>
-      <w:r>
-        <w:t>Motivation and problem statement:</w:t>
+      <w:bookmarkStart w:id="4" w:name="_Toc510511912"/>
+      <w:r>
+        <w:t>Report outline:</w:t>
       </w:r>
       <w:bookmarkEnd w:id="4"/>
-    </w:p>
-    <w:p>
-      <w:pPr>
-        <w:pStyle w:val="Heading2"/>
-      </w:pPr>
-      <w:bookmarkStart w:id="5" w:name="_Toc510511912"/>
-      <w:r>
-        <w:t>Report outline:</w:t>
-      </w:r>
-      <w:bookmarkEnd w:id="5"/>
     </w:p>
     <w:p>
       <w:pPr>
@@ -4655,10 +4687,24 @@
           <w:docGrid w:linePitch="360"/>
         </w:sectPr>
       </w:pPr>
-      <w:bookmarkStart w:id="6" w:name="_Toc510511913"/>
+      <w:bookmarkStart w:id="5" w:name="_Toc510511913"/>
       <w:r>
         <w:lastRenderedPageBreak/>
         <w:t>Background and Related Work</w:t>
+      </w:r>
+      <w:r>
+        <w:t>:</w:t>
+      </w:r>
+      <w:bookmarkEnd w:id="5"/>
+    </w:p>
+    <w:p>
+      <w:pPr>
+        <w:pStyle w:val="Heading2"/>
+      </w:pPr>
+      <w:bookmarkStart w:id="6" w:name="_Toc510511914"/>
+      <w:r>
+        <w:lastRenderedPageBreak/>
+        <w:t>Scope</w:t>
       </w:r>
       <w:r>
         <w:t>:</w:t>
@@ -4667,15 +4713,11 @@
     </w:p>
     <w:p>
       <w:pPr>
-        <w:pStyle w:val="Heading2"/>
-      </w:pPr>
-      <w:bookmarkStart w:id="7" w:name="_Toc510511914"/>
-      <w:r>
-        <w:lastRenderedPageBreak/>
-        <w:t>Scope</w:t>
-      </w:r>
-      <w:r>
-        <w:t>:</w:t>
+        <w:pStyle w:val="Heading3"/>
+      </w:pPr>
+      <w:bookmarkStart w:id="7" w:name="_Toc510511915"/>
+      <w:r>
+        <w:t>Heterogeneous networks (HetNets):</w:t>
       </w:r>
       <w:bookmarkEnd w:id="7"/>
     </w:p>
@@ -4683,9 +4725,9 @@
       <w:pPr>
         <w:pStyle w:val="Heading3"/>
       </w:pPr>
-      <w:bookmarkStart w:id="8" w:name="_Toc510511915"/>
-      <w:r>
-        <w:t>Heterogeneous networks (HetNets):</w:t>
+      <w:bookmarkStart w:id="8" w:name="_Toc510511916"/>
+      <w:r>
+        <w:t>Massive MIMO Networks:</w:t>
       </w:r>
       <w:bookmarkEnd w:id="8"/>
     </w:p>
@@ -4693,9 +4735,9 @@
       <w:pPr>
         <w:pStyle w:val="Heading3"/>
       </w:pPr>
-      <w:bookmarkStart w:id="9" w:name="_Toc510511916"/>
-      <w:r>
-        <w:t>Massive MIMO Networks:</w:t>
+      <w:bookmarkStart w:id="9" w:name="_Toc510511917"/>
+      <w:r>
+        <w:t>MmWave Networks:</w:t>
       </w:r>
       <w:bookmarkEnd w:id="9"/>
     </w:p>
@@ -4703,9 +4745,9 @@
       <w:pPr>
         <w:pStyle w:val="Heading3"/>
       </w:pPr>
-      <w:bookmarkStart w:id="10" w:name="_Toc510511917"/>
-      <w:r>
-        <w:t>MmWave Networks:</w:t>
+      <w:bookmarkStart w:id="10" w:name="_Toc510511918"/>
+      <w:r>
+        <w:t>Energy Harvesting Networks:</w:t>
       </w:r>
       <w:bookmarkEnd w:id="10"/>
     </w:p>
@@ -4713,19 +4755,19 @@
       <w:pPr>
         <w:pStyle w:val="Heading3"/>
       </w:pPr>
-      <w:bookmarkStart w:id="11" w:name="_Toc510511918"/>
-      <w:r>
-        <w:t>Energy Harvesting Networks:</w:t>
+      <w:bookmarkStart w:id="11" w:name="_Toc510511919"/>
+      <w:r>
+        <w:t>Other 5G Candidate Technologies:</w:t>
       </w:r>
       <w:bookmarkEnd w:id="11"/>
     </w:p>
     <w:p>
       <w:pPr>
-        <w:pStyle w:val="Heading3"/>
-      </w:pPr>
-      <w:bookmarkStart w:id="12" w:name="_Toc510511919"/>
-      <w:r>
-        <w:t>Other 5G Candidate Technologies:</w:t>
+        <w:pStyle w:val="Heading4"/>
+      </w:pPr>
+      <w:bookmarkStart w:id="12" w:name="_Toc510511920"/>
+      <w:r>
+        <w:t>Device to Device communication (D2D):</w:t>
       </w:r>
       <w:bookmarkEnd w:id="12"/>
     </w:p>
@@ -4733,9 +4775,9 @@
       <w:pPr>
         <w:pStyle w:val="Heading4"/>
       </w:pPr>
-      <w:bookmarkStart w:id="13" w:name="_Toc510511920"/>
-      <w:r>
-        <w:t>Device to Device communication (D2D):</w:t>
+      <w:bookmarkStart w:id="13" w:name="_Toc510511921"/>
+      <w:r>
+        <w:t>Full Duplex communication:</w:t>
       </w:r>
       <w:bookmarkEnd w:id="13"/>
     </w:p>
@@ -4743,9 +4785,9 @@
       <w:pPr>
         <w:pStyle w:val="Heading4"/>
       </w:pPr>
-      <w:bookmarkStart w:id="14" w:name="_Toc510511921"/>
-      <w:r>
-        <w:t>Full Duplex communication:</w:t>
+      <w:bookmarkStart w:id="14" w:name="_Toc510511922"/>
+      <w:r>
+        <w:t>Cloud radio access network(C-RAN):</w:t>
       </w:r>
       <w:bookmarkEnd w:id="14"/>
     </w:p>
@@ -4753,49 +4795,49 @@
       <w:pPr>
         <w:pStyle w:val="Heading4"/>
       </w:pPr>
-      <w:bookmarkStart w:id="15" w:name="_Toc510511922"/>
-      <w:r>
-        <w:t>Cloud radio access network(C-RAN):</w:t>
+      <w:bookmarkStart w:id="15" w:name="_Toc510511923"/>
+      <w:r>
+        <w:t>Self-organizing networks(SONs):</w:t>
       </w:r>
       <w:bookmarkEnd w:id="15"/>
     </w:p>
     <w:p>
       <w:pPr>
-        <w:pStyle w:val="Heading4"/>
-      </w:pPr>
-      <w:bookmarkStart w:id="16" w:name="_Toc510511923"/>
-      <w:r>
-        <w:t>Self-organizing networks(SONs):</w:t>
+        <w:pStyle w:val="Heading3"/>
+      </w:pPr>
+      <w:bookmarkStart w:id="16" w:name="_Toc510511924"/>
+      <w:r>
+        <w:t>Summary:</w:t>
       </w:r>
       <w:bookmarkEnd w:id="16"/>
     </w:p>
     <w:p>
       <w:pPr>
-        <w:pStyle w:val="Heading3"/>
-      </w:pPr>
-      <w:bookmarkStart w:id="17" w:name="_Toc510511924"/>
-      <w:r>
-        <w:t>Summary:</w:t>
+        <w:pStyle w:val="Heading2"/>
+      </w:pPr>
+      <w:bookmarkStart w:id="17" w:name="_Toc510511925"/>
+      <w:r>
+        <w:t>Optimization techniques</w:t>
       </w:r>
       <w:bookmarkEnd w:id="17"/>
     </w:p>
     <w:p>
       <w:pPr>
-        <w:pStyle w:val="Heading2"/>
-      </w:pPr>
-      <w:bookmarkStart w:id="18" w:name="_Toc510511925"/>
-      <w:r>
-        <w:t>Optimization techniques</w:t>
+        <w:pStyle w:val="Heading3"/>
+      </w:pPr>
+      <w:bookmarkStart w:id="18" w:name="_Toc510511926"/>
+      <w:r>
+        <w:t>Game Theory</w:t>
       </w:r>
       <w:bookmarkEnd w:id="18"/>
     </w:p>
     <w:p>
       <w:pPr>
-        <w:pStyle w:val="Heading3"/>
-      </w:pPr>
-      <w:bookmarkStart w:id="19" w:name="_Toc510511926"/>
-      <w:r>
-        <w:t>Game Theory</w:t>
+        <w:pStyle w:val="Heading4"/>
+      </w:pPr>
+      <w:bookmarkStart w:id="19" w:name="_Toc510511927"/>
+      <w:r>
+        <w:t>Non-Cooperative:</w:t>
       </w:r>
       <w:bookmarkEnd w:id="19"/>
     </w:p>
@@ -4803,9 +4845,9 @@
       <w:pPr>
         <w:pStyle w:val="Heading4"/>
       </w:pPr>
-      <w:bookmarkStart w:id="20" w:name="_Toc510511927"/>
-      <w:r>
-        <w:t>Non-Cooperative:</w:t>
+      <w:bookmarkStart w:id="20" w:name="_Toc510511928"/>
+      <w:r>
+        <w:t>Cooperative:</w:t>
       </w:r>
       <w:bookmarkEnd w:id="20"/>
     </w:p>
@@ -4813,19 +4855,19 @@
       <w:pPr>
         <w:pStyle w:val="Heading4"/>
       </w:pPr>
-      <w:bookmarkStart w:id="21" w:name="_Toc510511928"/>
-      <w:r>
-        <w:t>Cooperative:</w:t>
+      <w:bookmarkStart w:id="21" w:name="_Toc510511929"/>
+      <w:r>
+        <w:t>Challenges:</w:t>
       </w:r>
       <w:bookmarkEnd w:id="21"/>
     </w:p>
     <w:p>
       <w:pPr>
-        <w:pStyle w:val="Heading4"/>
-      </w:pPr>
-      <w:bookmarkStart w:id="22" w:name="_Toc510511929"/>
-      <w:r>
-        <w:t>Challenges:</w:t>
+        <w:pStyle w:val="Heading3"/>
+      </w:pPr>
+      <w:bookmarkStart w:id="22" w:name="_Toc510511930"/>
+      <w:r>
+        <w:t>Combinatorial optimization</w:t>
       </w:r>
       <w:bookmarkEnd w:id="22"/>
     </w:p>
@@ -4833,19 +4875,19 @@
       <w:pPr>
         <w:pStyle w:val="Heading3"/>
       </w:pPr>
-      <w:bookmarkStart w:id="23" w:name="_Toc510511930"/>
-      <w:r>
-        <w:t>Combinatorial optimization</w:t>
+      <w:bookmarkStart w:id="23" w:name="_Toc510511931"/>
+      <w:r>
+        <w:t>Stochastic geometry</w:t>
       </w:r>
       <w:bookmarkEnd w:id="23"/>
     </w:p>
     <w:p>
       <w:pPr>
-        <w:pStyle w:val="Heading3"/>
-      </w:pPr>
-      <w:bookmarkStart w:id="24" w:name="_Toc510511931"/>
-      <w:r>
-        <w:t>Stochastic geometry</w:t>
+        <w:pStyle w:val="Heading4"/>
+      </w:pPr>
+      <w:bookmarkStart w:id="24" w:name="_Toc510511932"/>
+      <w:r>
+        <w:t>How to model and analyze network geometry?</w:t>
       </w:r>
       <w:bookmarkEnd w:id="24"/>
     </w:p>
@@ -4853,39 +4895,39 @@
       <w:pPr>
         <w:pStyle w:val="Heading4"/>
       </w:pPr>
-      <w:bookmarkStart w:id="25" w:name="_Toc510511932"/>
-      <w:r>
-        <w:t>How to model and analyze network geometry?</w:t>
+      <w:bookmarkStart w:id="25" w:name="_Toc510511933"/>
+      <w:r>
+        <w:t>Point Process Fundamental of Stochastic Geometry</w:t>
       </w:r>
       <w:bookmarkEnd w:id="25"/>
     </w:p>
     <w:p>
       <w:pPr>
-        <w:pStyle w:val="Heading4"/>
-      </w:pPr>
-      <w:bookmarkStart w:id="26" w:name="_Toc510511933"/>
-      <w:r>
-        <w:t>Point Process Fundamental of Stochastic Geometry</w:t>
+        <w:pStyle w:val="Heading3"/>
+      </w:pPr>
+      <w:bookmarkStart w:id="26" w:name="_Toc510511934"/>
+      <w:r>
+        <w:t>Evolutionary algorithm</w:t>
       </w:r>
       <w:bookmarkEnd w:id="26"/>
     </w:p>
     <w:p>
       <w:pPr>
-        <w:pStyle w:val="Heading3"/>
-      </w:pPr>
-      <w:bookmarkStart w:id="27" w:name="_Toc510511934"/>
-      <w:r>
-        <w:t>Evolutionary algorithm</w:t>
+        <w:pStyle w:val="Heading2"/>
+      </w:pPr>
+      <w:bookmarkStart w:id="27" w:name="_Toc510511935"/>
+      <w:r>
+        <w:t>Metrics</w:t>
       </w:r>
       <w:bookmarkEnd w:id="27"/>
     </w:p>
     <w:p>
       <w:pPr>
-        <w:pStyle w:val="Heading2"/>
-      </w:pPr>
-      <w:bookmarkStart w:id="28" w:name="_Toc510511935"/>
-      <w:r>
-        <w:t>Metrics</w:t>
+        <w:pStyle w:val="Heading3"/>
+      </w:pPr>
+      <w:bookmarkStart w:id="28" w:name="_Toc510511936"/>
+      <w:r>
+        <w:t>outage/coverage probability</w:t>
       </w:r>
       <w:bookmarkEnd w:id="28"/>
     </w:p>
@@ -4893,19 +4935,19 @@
       <w:pPr>
         <w:pStyle w:val="Heading3"/>
       </w:pPr>
-      <w:bookmarkStart w:id="29" w:name="_Toc510511936"/>
-      <w:r>
-        <w:t>outage/coverage probability</w:t>
+      <w:bookmarkStart w:id="29" w:name="_Toc510511937"/>
+      <w:r>
+        <w:t>QOS</w:t>
       </w:r>
       <w:bookmarkEnd w:id="29"/>
     </w:p>
     <w:p>
       <w:pPr>
-        <w:pStyle w:val="Heading3"/>
-      </w:pPr>
-      <w:bookmarkStart w:id="30" w:name="_Toc510511937"/>
-      <w:r>
-        <w:t>QOS</w:t>
+        <w:pStyle w:val="Heading4"/>
+      </w:pPr>
+      <w:bookmarkStart w:id="30" w:name="_Toc510511938"/>
+      <w:r>
+        <w:t>TRAFFIC IN 5G NETWORKS</w:t>
       </w:r>
       <w:bookmarkEnd w:id="30"/>
     </w:p>
@@ -4913,29 +4955,29 @@
       <w:pPr>
         <w:pStyle w:val="Heading4"/>
       </w:pPr>
-      <w:bookmarkStart w:id="31" w:name="_Toc510511938"/>
-      <w:r>
-        <w:t>TRAFFIC IN 5G NETWORKS</w:t>
+      <w:bookmarkStart w:id="31" w:name="_Toc510511939"/>
+      <w:r>
+        <w:t>QOS MANAGEMENT IN 5G NETWORKS</w:t>
       </w:r>
       <w:bookmarkEnd w:id="31"/>
     </w:p>
     <w:p>
       <w:pPr>
-        <w:pStyle w:val="Heading4"/>
-      </w:pPr>
-      <w:bookmarkStart w:id="32" w:name="_Toc510511939"/>
-      <w:r>
-        <w:t>QOS MANAGEMENT IN 5G NETWORKS</w:t>
+        <w:pStyle w:val="Heading3"/>
+      </w:pPr>
+      <w:bookmarkStart w:id="32" w:name="_Toc510511940"/>
+      <w:r>
+        <w:t>Energy efficiency</w:t>
       </w:r>
       <w:bookmarkEnd w:id="32"/>
     </w:p>
     <w:p>
       <w:pPr>
-        <w:pStyle w:val="Heading3"/>
-      </w:pPr>
-      <w:bookmarkStart w:id="33" w:name="_Toc510511940"/>
-      <w:r>
-        <w:t>Energy efficiency</w:t>
+        <w:pStyle w:val="Heading4"/>
+      </w:pPr>
+      <w:bookmarkStart w:id="33" w:name="_Toc510511941"/>
+      <w:r>
+        <w:t>User Association in HETNETS Network:</w:t>
       </w:r>
       <w:bookmarkEnd w:id="33"/>
     </w:p>
@@ -4943,9 +4985,9 @@
       <w:pPr>
         <w:pStyle w:val="Heading4"/>
       </w:pPr>
-      <w:bookmarkStart w:id="34" w:name="_Toc510511941"/>
-      <w:r>
-        <w:t>User Association in HETNETS Network:</w:t>
+      <w:bookmarkStart w:id="34" w:name="_Toc510511942"/>
+      <w:r>
+        <w:t>User Association in Massive MIMO Network:</w:t>
       </w:r>
       <w:bookmarkEnd w:id="34"/>
     </w:p>
@@ -4953,29 +4995,29 @@
       <w:pPr>
         <w:pStyle w:val="Heading4"/>
       </w:pPr>
-      <w:bookmarkStart w:id="35" w:name="_Toc510511942"/>
-      <w:r>
-        <w:t>User Association in Massive MIMO Network:</w:t>
+      <w:bookmarkStart w:id="35" w:name="_Toc510511943"/>
+      <w:r>
+        <w:t>User Association in MMWave Network:</w:t>
       </w:r>
       <w:bookmarkEnd w:id="35"/>
     </w:p>
     <w:p>
       <w:pPr>
-        <w:pStyle w:val="Heading4"/>
-      </w:pPr>
-      <w:bookmarkStart w:id="36" w:name="_Toc510511943"/>
-      <w:r>
-        <w:t>User Association in MMWave Network:</w:t>
+        <w:pStyle w:val="Heading3"/>
+      </w:pPr>
+      <w:bookmarkStart w:id="36" w:name="_Toc510511944"/>
+      <w:r>
+        <w:t>Spectrum Efficiency:</w:t>
       </w:r>
       <w:bookmarkEnd w:id="36"/>
     </w:p>
     <w:p>
       <w:pPr>
-        <w:pStyle w:val="Heading3"/>
-      </w:pPr>
-      <w:bookmarkStart w:id="37" w:name="_Toc510511944"/>
-      <w:r>
-        <w:t>Spectrum Efficiency:</w:t>
+        <w:pStyle w:val="Heading4"/>
+      </w:pPr>
+      <w:bookmarkStart w:id="37" w:name="_Toc510511945"/>
+      <w:r>
+        <w:t>User Association in HETNETS Network:</w:t>
       </w:r>
       <w:bookmarkEnd w:id="37"/>
     </w:p>
@@ -4983,21 +5025,11 @@
       <w:pPr>
         <w:pStyle w:val="Heading4"/>
       </w:pPr>
-      <w:bookmarkStart w:id="38" w:name="_Toc510511945"/>
-      <w:r>
-        <w:t>User Association in HETNETS Network:</w:t>
+      <w:bookmarkStart w:id="38" w:name="_Toc510511946"/>
+      <w:r>
+        <w:t>User Association in Massive MIMO Network:</w:t>
       </w:r>
       <w:bookmarkEnd w:id="38"/>
-    </w:p>
-    <w:p>
-      <w:pPr>
-        <w:pStyle w:val="Heading4"/>
-      </w:pPr>
-      <w:bookmarkStart w:id="39" w:name="_Toc510511946"/>
-      <w:r>
-        <w:t>User Association in Massive MIMO Network:</w:t>
-      </w:r>
-      <w:bookmarkEnd w:id="39"/>
     </w:p>
     <w:p>
       <w:pPr>
@@ -5009,11 +5041,11 @@
           <w:docGrid w:linePitch="360"/>
         </w:sectPr>
       </w:pPr>
-      <w:bookmarkStart w:id="40" w:name="_Toc510511947"/>
+      <w:bookmarkStart w:id="39" w:name="_Toc510511947"/>
       <w:r>
         <w:t>User Association in MmWave Network:</w:t>
       </w:r>
-      <w:bookmarkEnd w:id="40"/>
+      <w:bookmarkEnd w:id="39"/>
     </w:p>
     <w:p>
       <w:pPr>
@@ -5027,52 +5059,57 @@
           <w:docGrid w:linePitch="360"/>
         </w:sectPr>
       </w:pPr>
-      <w:bookmarkStart w:id="41" w:name="_Toc510511948"/>
+      <w:bookmarkStart w:id="40" w:name="_Toc510511948"/>
       <w:r>
         <w:lastRenderedPageBreak/>
         <w:t xml:space="preserve">Proposed Method and </w:t>
       </w:r>
       <w:r>
         <w:t>Analyses</w:t>
+      </w:r>
+      <w:bookmarkEnd w:id="40"/>
+    </w:p>
+    <w:p>
+      <w:pPr>
+        <w:pStyle w:val="Heading2"/>
+      </w:pPr>
+      <w:bookmarkStart w:id="41" w:name="_Toc510511949"/>
+      <w:r>
+        <w:lastRenderedPageBreak/>
+        <w:t>Problem definition:</w:t>
       </w:r>
       <w:bookmarkEnd w:id="41"/>
     </w:p>
     <w:p>
       <w:pPr>
-        <w:pStyle w:val="Heading2"/>
-      </w:pPr>
-      <w:bookmarkStart w:id="42" w:name="_Toc510511949"/>
-      <w:r>
-        <w:lastRenderedPageBreak/>
-        <w:t>Problem definition:</w:t>
-      </w:r>
-      <w:bookmarkEnd w:id="42"/>
+        <w:pStyle w:val="NoSpacing"/>
+      </w:pPr>
+      <w:r>
+        <w:t xml:space="preserve">In the last few years the number of users has grown dramatically, which resulted the main big companies to start thinking how to maintain this huge capacity growth, this significantly growth in users resulted in more and more energy consumption and on the other hand the shortage of spectrum channels, these two factors pressured the need for energy and spectral efficiency solutions. </w:t>
+      </w:r>
     </w:p>
     <w:p>
       <w:pPr>
         <w:pStyle w:val="NoSpacing"/>
       </w:pPr>
       <w:r>
-        <w:t xml:space="preserve">In the last few years the number of users has grown dramatically, which resulted the main big companies to start thinking how to maintain this huge capacity growth, this significantly growth in users resulted in more and more energy consumption and on the other hand the shortage of spectrum channels, these two factors pressured the need for energy and spectral efficiency solutions. </w:t>
+        <w:t>So, our problem will be focused on associating the users to the base station based on the spectrum and energy factors in mobile network, where to assign the user to achieve less power consumption from the user size and maximum network capacity from the company size by achieving maximum spectrum efficiency, since these are the main two factors companies are looking forward to maximizing the number of users connecting in a mobile network and saving as much as we can energy and spectrum for the next generation of mobile networks (5G) Heterogenous Mobile Network (HMN).</w:t>
       </w:r>
     </w:p>
     <w:p>
       <w:pPr>
         <w:pStyle w:val="NoSpacing"/>
       </w:pPr>
-      <w:r>
-        <w:t>So, our problem will be focused on associating the users to the base station based on the spectrum and energy factors in mobile network, where to assign the user to achieve less power consumption from the user size and maximum network capacity from the company size by achieving maximum spectrum efficiency, since these are the main two factors companies are looking forward to maximizing the number of users connecting in a mobile network and saving as much as we can energy and spectrum for the next generation of mobile networks (5G) Heterogenous Mobile Network (HMN).</w:t>
-      </w:r>
     </w:p>
     <w:p>
       <w:pPr>
         <w:pStyle w:val="Heading2"/>
       </w:pPr>
-      <w:bookmarkStart w:id="43" w:name="_Toc510511950"/>
+      <w:bookmarkStart w:id="42" w:name="_Toc510511950"/>
       <w:r>
         <w:t>System model:</w:t>
       </w:r>
-      <w:bookmarkEnd w:id="43"/>
+      <w:bookmarkEnd w:id="42"/>
     </w:p>
     <w:p>
       <w:pPr>
@@ -5174,11 +5211,11 @@
         </m:r>
       </m:oMath>
       <w:r>
-        <w:t xml:space="preserve">) two tiers network, a first tier Macro cell tier that contains of other femto-cells a secondary tier. Also, the frequency deployment is a Co-channel deployment, where the small cells operate on the same frequency band of the macro cells, each macro cell contains of channels called (resources block (RB)), whereas the femto cells also contains a resources block, some of the resources blocks are fixed as only a single base station uses these channels in the resources blocks, on the other hand, some of the channels are allocated dynamic and controlled by a Channel Allocation Center (CAC) that contains a pool of unused channels where the base stations that has shortage in its channel can borrow some channels from the Channel Allocation Center. Besides, the small cells (Femto-cells) communicate wirelessly with the macro cell assuming they are on the same line-of-sight. The mobile stations (MS/user) can connect to a macro-cell or a femto-cell where the femto cell is connected to the macro cell directly (Single-hop). The macro cell is separated into three sectors that work on the same channels to increase the network capacity and they are operator </w:t>
+        <w:t xml:space="preserve">) two tiers network, a first tier Macro cell tier that contains of other femto-cells a secondary tier. Also, the frequency deployment is a Co-channel deployment, where the small cells operate on the same frequency band of the macro cells, each macro cell contains of channels called (resources block (RB)), whereas the femto cells also contains a resources block, some of the resources blocks are fixed as only a single base station uses these channels in the resources blocks, on the other hand, some of the channels are allocated dynamic and controlled by a Channel Allocation Center (CAC) that contains a pool of unused channels where the base stations that has shortage in its channel can borrow some channels from the Channel Allocation Center. Besides, the small cells (Femto-cells) communicate wirelessly with the macro cell assuming they are on the same line-of-sight. The mobile stations (MS/user) can connect to a macro-cell or a femto-cell where the femto cell is </w:t>
       </w:r>
       <w:r>
         <w:lastRenderedPageBreak/>
-        <w:t xml:space="preserve">deployed planned, also the femto cells are an operator deployed plan. Each tier </w:t>
+        <w:t xml:space="preserve">connected to the macro cell directly (Single-hop). The macro cell is separated into three sectors that work on the same channels to increase the network capacity and they are operator deployed planned, also the femto cells are an operator deployed plan. Each tier </w:t>
       </w:r>
       <m:oMath>
         <m:r>
@@ -5492,7 +5529,7 @@
         <w:pStyle w:val="Caption"/>
         <w:jc w:val="center"/>
       </w:pPr>
-      <w:bookmarkStart w:id="44" w:name="_Ref510382489"/>
+      <w:bookmarkStart w:id="43" w:name="_Ref510382489"/>
       <w:r>
         <w:t xml:space="preserve">Figure </w:t>
       </w:r>
@@ -5522,7 +5559,7 @@
           <w:t>1</w:t>
         </w:r>
       </w:fldSimple>
-      <w:bookmarkEnd w:id="44"/>
+      <w:bookmarkEnd w:id="43"/>
       <w:r>
         <w:t xml:space="preserve"> </w:t>
       </w:r>
@@ -5840,7 +5877,7 @@
                 <w:color w:val="FF0000"/>
               </w:rPr>
             </w:pPr>
-            <w:bookmarkStart w:id="45" w:name="_Ref510382560"/>
+            <w:bookmarkStart w:id="44" w:name="_Ref510382560"/>
             <w:r>
               <w:rPr>
                 <w:i/>
@@ -5957,7 +5994,7 @@
               </w:rPr>
               <w:t>)</w:t>
             </w:r>
-            <w:bookmarkEnd w:id="45"/>
+            <w:bookmarkEnd w:id="44"/>
           </w:p>
         </w:tc>
       </w:tr>
@@ -5965,7 +6002,6 @@
     <w:p>
       <w:pPr>
         <w:ind w:firstLine="720"/>
-        <w:jc w:val="left"/>
         <w:rPr>
           <w:szCs w:val="24"/>
         </w:rPr>
@@ -5988,7 +6024,6 @@
     <w:p>
       <w:pPr>
         <w:ind w:firstLine="720"/>
-        <w:jc w:val="left"/>
         <w:rPr>
           <w:szCs w:val="24"/>
         </w:rPr>
@@ -6137,7 +6172,15 @@
           <w:rFonts w:eastAsiaTheme="minorEastAsia"/>
           <w:szCs w:val="24"/>
         </w:rPr>
-        <w:t xml:space="preserve"> without reusing the resources blocks and the size of the resource block is determined from number of channels used for static allocation (calculated from the number of channels used for dynamic allocation </w:t>
+        <w:t xml:space="preserve"> without reusing the resources blocks and the size of the resource block is determined from number of channels used for static </w:t>
+      </w:r>
+      <w:r>
+        <w:rPr>
+          <w:rFonts w:eastAsiaTheme="minorEastAsia"/>
+          <w:szCs w:val="24"/>
+        </w:rPr>
+        <w:lastRenderedPageBreak/>
+        <w:t xml:space="preserve">allocation (calculated from the number of channels used for dynamic allocation </w:t>
       </w:r>
       <m:oMath>
         <m:r>
@@ -6189,15 +6232,7 @@
           <w:rFonts w:eastAsiaTheme="minorEastAsia"/>
           <w:szCs w:val="24"/>
         </w:rPr>
-        <w:t xml:space="preserve"> and the </w:t>
-      </w:r>
-      <w:r>
-        <w:rPr>
-          <w:rFonts w:eastAsiaTheme="minorEastAsia"/>
-          <w:szCs w:val="24"/>
-        </w:rPr>
-        <w:lastRenderedPageBreak/>
-        <w:t xml:space="preserve">total available channels) and the total </w:t>
+        <w:t xml:space="preserve"> and the total available channels) and the total </w:t>
       </w:r>
       <m:oMath>
         <m:r>
@@ -6605,7 +6640,7 @@
                 <w:color w:val="FF0000"/>
               </w:rPr>
             </w:pPr>
-            <w:bookmarkStart w:id="46" w:name="_Ref510382670"/>
+            <w:bookmarkStart w:id="45" w:name="_Ref510382670"/>
             <w:r>
               <w:rPr>
                 <w:i/>
@@ -6722,7 +6757,7 @@
               </w:rPr>
               <w:t>)</w:t>
             </w:r>
-            <w:bookmarkEnd w:id="46"/>
+            <w:bookmarkEnd w:id="45"/>
           </w:p>
         </w:tc>
       </w:tr>
@@ -7052,7 +7087,7 @@
                 <w:color w:val="FF0000"/>
               </w:rPr>
             </w:pPr>
-            <w:bookmarkStart w:id="47" w:name="_Ref510382677"/>
+            <w:bookmarkStart w:id="46" w:name="_Ref510382677"/>
             <w:r>
               <w:rPr>
                 <w:i/>
@@ -7169,7 +7204,7 @@
               </w:rPr>
               <w:t>)</w:t>
             </w:r>
-            <w:bookmarkEnd w:id="47"/>
+            <w:bookmarkEnd w:id="46"/>
           </w:p>
         </w:tc>
       </w:tr>
@@ -7228,11 +7263,11 @@
       <w:pPr>
         <w:pStyle w:val="Heading3"/>
       </w:pPr>
-      <w:bookmarkStart w:id="48" w:name="_Toc510511951"/>
+      <w:bookmarkStart w:id="47" w:name="_Toc510511951"/>
       <w:r>
         <w:t>SINR Calculation:</w:t>
       </w:r>
-      <w:bookmarkEnd w:id="48"/>
+      <w:bookmarkEnd w:id="47"/>
     </w:p>
     <w:p>
       <w:pPr>
@@ -7912,7 +7947,15 @@
         <w:pStyle w:val="NoSpacing"/>
       </w:pPr>
       <w:r>
-        <w:t>If consider a given BS x and a desired MS y. Then the desired signal power Pxy received at y is expressed as</w:t>
+        <w:t xml:space="preserve">If consider a given BS x and a desired MS y. Then the desired signal power </w:t>
+      </w:r>
+      <w:proofErr w:type="spellStart"/>
+      <w:r>
+        <w:t>Pxy</w:t>
+      </w:r>
+      <w:proofErr w:type="spellEnd"/>
+      <w:r>
+        <w:t xml:space="preserve"> received at y is expressed as</w:t>
       </w:r>
       <w:r>
         <w:t xml:space="preserve"> in </w:t>
@@ -10026,7 +10069,7 @@
                 <w:color w:val="FF0000"/>
               </w:rPr>
             </w:pPr>
-            <w:bookmarkStart w:id="49" w:name="_Ref510382881"/>
+            <w:bookmarkStart w:id="48" w:name="_Ref510382881"/>
             <w:r>
               <w:rPr>
                 <w:i/>
@@ -10143,7 +10186,7 @@
               </w:rPr>
               <w:t>)</w:t>
             </w:r>
-            <w:bookmarkEnd w:id="49"/>
+            <w:bookmarkEnd w:id="48"/>
           </w:p>
         </w:tc>
       </w:tr>
@@ -10175,7 +10218,6 @@
         <w:autoSpaceDN w:val="0"/>
         <w:adjustRightInd w:val="0"/>
         <w:spacing w:after="0" w:line="240" w:lineRule="auto"/>
-        <w:jc w:val="left"/>
         <w:rPr>
           <w:rFonts w:ascii="SFRM1000" w:hAnsi="SFRM1000" w:cs="SFRM1000"/>
         </w:rPr>
@@ -10198,7 +10240,6 @@
         <w:autoSpaceDN w:val="0"/>
         <w:adjustRightInd w:val="0"/>
         <w:spacing w:after="0" w:line="240" w:lineRule="auto"/>
-        <w:jc w:val="left"/>
         <w:rPr>
           <w:rFonts w:ascii="SFRM1000" w:hAnsi="SFRM1000" w:cs="SFRM1000"/>
         </w:rPr>
@@ -10277,7 +10318,6 @@
         <w:autoSpaceDN w:val="0"/>
         <w:adjustRightInd w:val="0"/>
         <w:spacing w:after="0" w:line="240" w:lineRule="auto"/>
-        <w:jc w:val="left"/>
         <w:rPr>
           <w:rFonts w:ascii="SFRM1000" w:hAnsi="SFRM1000" w:cs="SFRM1000"/>
         </w:rPr>
@@ -10305,7 +10345,6 @@
         <w:autoSpaceDN w:val="0"/>
         <w:adjustRightInd w:val="0"/>
         <w:spacing w:after="0" w:line="240" w:lineRule="auto"/>
-        <w:jc w:val="left"/>
         <w:rPr>
           <w:rFonts w:ascii="SFRM1000" w:hAnsi="SFRM1000" w:cs="SFRM1000"/>
         </w:rPr>
@@ -10342,8 +10381,13 @@
         <w:t xml:space="preserve"> is the distance between x and y.</w:t>
       </w:r>
       <w:r>
-        <w:t>(Euclidean)</w:t>
-      </w:r>
+        <w:t>(</w:t>
+      </w:r>
+      <w:proofErr w:type="gramStart"/>
+      <w:r>
+        <w:t>Euclidean)</w:t>
+      </w:r>
+      <w:proofErr w:type="gramEnd"/>
     </w:p>
     <w:p>
       <w:pPr>
@@ -10356,7 +10400,6 @@
         <w:autoSpaceDN w:val="0"/>
         <w:adjustRightInd w:val="0"/>
         <w:spacing w:after="0" w:line="240" w:lineRule="auto"/>
-        <w:jc w:val="left"/>
         <w:rPr>
           <w:rFonts w:ascii="SFRM1000" w:eastAsiaTheme="minorEastAsia" w:hAnsi="SFRM1000" w:cs="SFRM1000"/>
         </w:rPr>
@@ -10416,7 +10459,6 @@
         <w:autoSpaceDN w:val="0"/>
         <w:adjustRightInd w:val="0"/>
         <w:spacing w:after="0" w:line="240" w:lineRule="auto"/>
-        <w:jc w:val="left"/>
         <w:rPr>
           <w:rFonts w:ascii="SFRM1000" w:eastAsiaTheme="minorEastAsia" w:hAnsi="SFRM1000" w:cs="SFRM1000"/>
         </w:rPr>
@@ -10467,7 +10509,6 @@
         <w:autoSpaceDN w:val="0"/>
         <w:adjustRightInd w:val="0"/>
         <w:spacing w:after="0" w:line="240" w:lineRule="auto"/>
-        <w:jc w:val="left"/>
         <w:rPr>
           <w:rFonts w:ascii="SFRM1000" w:eastAsiaTheme="minorEastAsia" w:hAnsi="SFRM1000" w:cs="SFRM1000"/>
           <w:sz w:val="18"/>
@@ -10493,7 +10534,6 @@
         <w:autoSpaceDN w:val="0"/>
         <w:adjustRightInd w:val="0"/>
         <w:spacing w:after="0" w:line="240" w:lineRule="auto"/>
-        <w:jc w:val="left"/>
         <w:rPr>
           <w:rFonts w:ascii="SFRM1000" w:eastAsiaTheme="minorEastAsia" w:hAnsi="SFRM1000" w:cs="SFRM1000"/>
         </w:rPr>
@@ -10517,7 +10557,6 @@
         <w:autoSpaceDN w:val="0"/>
         <w:adjustRightInd w:val="0"/>
         <w:spacing w:after="0" w:line="240" w:lineRule="auto"/>
-        <w:jc w:val="left"/>
         <w:rPr>
           <w:rFonts w:ascii="SFRM1000" w:hAnsi="SFRM1000" w:cs="SFRM1000"/>
         </w:rPr>
@@ -10565,7 +10604,6 @@
         <w:autoSpaceDN w:val="0"/>
         <w:adjustRightInd w:val="0"/>
         <w:spacing w:after="0" w:line="240" w:lineRule="auto"/>
-        <w:jc w:val="left"/>
         <w:rPr>
           <w:rFonts w:ascii="SFRM1000" w:hAnsi="SFRM1000" w:cs="SFRM1000"/>
         </w:rPr>
@@ -10613,7 +10651,6 @@
         <w:autoSpaceDN w:val="0"/>
         <w:adjustRightInd w:val="0"/>
         <w:spacing w:after="0" w:line="240" w:lineRule="auto"/>
-        <w:jc w:val="left"/>
         <w:rPr>
           <w:rFonts w:ascii="SFRM1000" w:hAnsi="SFRM1000" w:cs="SFRM1000"/>
         </w:rPr>
@@ -10692,7 +10729,6 @@
         <w:autoSpaceDN w:val="0"/>
         <w:adjustRightInd w:val="0"/>
         <w:spacing w:after="0" w:line="240" w:lineRule="auto"/>
-        <w:jc w:val="left"/>
         <w:rPr>
           <w:rFonts w:ascii="SFRM1000" w:hAnsi="SFRM1000" w:cs="SFRM1000"/>
         </w:rPr>
@@ -10771,7 +10807,6 @@
         <w:autoSpaceDN w:val="0"/>
         <w:adjustRightInd w:val="0"/>
         <w:spacing w:after="0" w:line="240" w:lineRule="auto"/>
-        <w:jc w:val="left"/>
         <w:rPr>
           <w:rFonts w:ascii="SFRM1000" w:hAnsi="SFRM1000" w:cs="SFRM1000"/>
           <w:szCs w:val="24"/>
@@ -11682,7 +11717,7 @@
                 <w:color w:val="FF0000"/>
               </w:rPr>
             </w:pPr>
-            <w:bookmarkStart w:id="50" w:name="_Ref510382973"/>
+            <w:bookmarkStart w:id="49" w:name="_Ref510382973"/>
             <w:r>
               <w:rPr>
                 <w:i/>
@@ -11799,7 +11834,7 @@
               </w:rPr>
               <w:t>)</w:t>
             </w:r>
-            <w:bookmarkEnd w:id="50"/>
+            <w:bookmarkEnd w:id="49"/>
           </w:p>
         </w:tc>
       </w:tr>
@@ -11876,7 +11911,15 @@
         <w:t xml:space="preserve"> that is connected</w:t>
       </w:r>
       <w:r>
-        <w:t xml:space="preserve"> to x base station. To calculate the signal to interference plus Noise ratio</w:t>
+        <w:t xml:space="preserve"> to x base </w:t>
+      </w:r>
+      <w:proofErr w:type="gramStart"/>
+      <w:r>
+        <w:t>station.</w:t>
+      </w:r>
+      <w:proofErr w:type="gramEnd"/>
+      <w:r>
+        <w:t xml:space="preserve"> To calculate the signal to interference plus Noise ratio</w:t>
       </w:r>
       <w:r>
         <w:t xml:space="preserve"> as in </w:t>
@@ -12575,7 +12618,7 @@
                 <w:color w:val="FF0000"/>
               </w:rPr>
             </w:pPr>
-            <w:bookmarkStart w:id="51" w:name="_Ref510383066"/>
+            <w:bookmarkStart w:id="50" w:name="_Ref510383066"/>
             <w:r>
               <w:rPr>
                 <w:i/>
@@ -12692,7 +12735,7 @@
               </w:rPr>
               <w:t>)</w:t>
             </w:r>
-            <w:bookmarkEnd w:id="51"/>
+            <w:bookmarkEnd w:id="50"/>
           </w:p>
         </w:tc>
       </w:tr>
@@ -12707,13 +12750,18 @@
     </w:p>
     <w:p>
       <w:pPr>
+        <w:pStyle w:val="NoSpacing"/>
+      </w:pPr>
+    </w:p>
+    <w:p>
+      <w:pPr>
         <w:pStyle w:val="Heading3"/>
       </w:pPr>
-      <w:bookmarkStart w:id="52" w:name="_Toc510511952"/>
+      <w:bookmarkStart w:id="51" w:name="_Toc510511952"/>
       <w:r>
         <w:t>Power Calculation:</w:t>
       </w:r>
-      <w:bookmarkEnd w:id="52"/>
+      <w:bookmarkEnd w:id="51"/>
     </w:p>
     <w:p>
       <w:pPr>
@@ -13176,7 +13224,7 @@
                 <w:color w:val="FF0000"/>
               </w:rPr>
             </w:pPr>
-            <w:bookmarkStart w:id="53" w:name="_Ref510383711"/>
+            <w:bookmarkStart w:id="52" w:name="_Ref510383711"/>
             <w:r>
               <w:rPr>
                 <w:i/>
@@ -13293,7 +13341,7 @@
               </w:rPr>
               <w:t>)</w:t>
             </w:r>
-            <w:bookmarkEnd w:id="53"/>
+            <w:bookmarkEnd w:id="52"/>
           </w:p>
         </w:tc>
       </w:tr>
@@ -13307,6 +13355,7 @@
         </w:rPr>
       </w:pPr>
       <w:r>
+        <w:lastRenderedPageBreak/>
         <w:t>Where</w:t>
       </w:r>
       <w:r>
@@ -13579,7 +13628,7 @@
                 <w:color w:val="FF0000"/>
               </w:rPr>
             </w:pPr>
-            <w:bookmarkStart w:id="54" w:name="_Ref510383724"/>
+            <w:bookmarkStart w:id="53" w:name="_Ref510383724"/>
             <w:r>
               <w:rPr>
                 <w:i/>
@@ -13696,7 +13745,7 @@
               </w:rPr>
               <w:t>)</w:t>
             </w:r>
-            <w:bookmarkEnd w:id="54"/>
+            <w:bookmarkEnd w:id="53"/>
           </w:p>
         </w:tc>
       </w:tr>
@@ -13948,9 +13997,17 @@
     </w:p>
     <w:p>
       <w:pPr>
+        <w:pStyle w:val="NoSpacing"/>
+        <w:rPr>
+          <w:szCs w:val="24"/>
+        </w:rPr>
+      </w:pPr>
+    </w:p>
+    <w:p>
+      <w:pPr>
         <w:pStyle w:val="Heading3"/>
       </w:pPr>
-      <w:bookmarkStart w:id="55" w:name="_Toc510511953"/>
+      <w:bookmarkStart w:id="54" w:name="_Toc510511953"/>
       <w:r>
         <w:t>T</w:t>
       </w:r>
@@ -13966,7 +14023,7 @@
       <w:r>
         <w:t>:</w:t>
       </w:r>
-      <w:bookmarkEnd w:id="55"/>
+      <w:bookmarkEnd w:id="54"/>
     </w:p>
     <w:p>
       <w:pPr>
@@ -14259,7 +14316,7 @@
                 <w:color w:val="FF0000"/>
               </w:rPr>
             </w:pPr>
-            <w:bookmarkStart w:id="56" w:name="_Ref510384583"/>
+            <w:bookmarkStart w:id="55" w:name="_Ref510384583"/>
             <w:r>
               <w:rPr>
                 <w:iCs/>
@@ -14362,7 +14419,7 @@
               </w:rPr>
               <w:t>)</w:t>
             </w:r>
-            <w:bookmarkEnd w:id="56"/>
+            <w:bookmarkEnd w:id="55"/>
           </w:p>
         </w:tc>
       </w:tr>
@@ -14578,7 +14635,21 @@
         <w:rPr>
           <w:rFonts w:cstheme="majorBidi"/>
         </w:rPr>
-        <w:t xml:space="preserve"> the pico tier</w:t>
+        <w:t xml:space="preserve"> the </w:t>
+      </w:r>
+      <w:proofErr w:type="spellStart"/>
+      <w:r>
+        <w:rPr>
+          <w:rFonts w:cstheme="majorBidi"/>
+        </w:rPr>
+        <w:t>pico</w:t>
+      </w:r>
+      <w:proofErr w:type="spellEnd"/>
+      <w:r>
+        <w:rPr>
+          <w:rFonts w:cstheme="majorBidi"/>
+        </w:rPr>
+        <w:t xml:space="preserve"> tier</w:t>
       </w:r>
     </w:p>
     <w:p>
@@ -14586,6 +14657,7 @@
         <w:pStyle w:val="NoSpacing"/>
       </w:pPr>
       <w:r>
+        <w:lastRenderedPageBreak/>
         <w:t xml:space="preserve">To find the coverage probability, we use </w:t>
       </w:r>
       <w:r>
@@ -15402,7 +15474,6 @@
                     <w:rPr>
                       <w:rFonts w:ascii="Cambria Math" w:cstheme="majorBidi"/>
                     </w:rPr>
-                    <w:lastRenderedPageBreak/>
                     <m:t xml:space="preserve">  </m:t>
                   </m:r>
                   <m:sSup>
@@ -15833,14 +15904,13 @@
                 <w:color w:val="FF0000"/>
               </w:rPr>
             </w:pPr>
-            <w:bookmarkStart w:id="57" w:name="_Ref510384813"/>
-            <w:r>
-              <w:rPr>
-                <w:i/>
-                <w:iCs/>
-                <w:color w:val="FF0000"/>
-              </w:rPr>
-              <w:lastRenderedPageBreak/>
+            <w:bookmarkStart w:id="56" w:name="_Ref510384813"/>
+            <w:r>
+              <w:rPr>
+                <w:i/>
+                <w:iCs/>
+                <w:color w:val="FF0000"/>
+              </w:rPr>
               <w:t>Equation (</w:t>
             </w:r>
             <w:r>
@@ -15951,7 +16021,7 @@
               </w:rPr>
               <w:t>)</w:t>
             </w:r>
-            <w:bookmarkEnd w:id="57"/>
+            <w:bookmarkEnd w:id="56"/>
           </w:p>
         </w:tc>
       </w:tr>
@@ -16218,7 +16288,15 @@
         <w:pStyle w:val="NoSpacing"/>
       </w:pPr>
       <w:r>
-        <w:t xml:space="preserve">The averaged coverage probability of pBS over the plane is derived </w:t>
+        <w:t xml:space="preserve">The averaged coverage probability of </w:t>
+      </w:r>
+      <w:proofErr w:type="spellStart"/>
+      <w:r>
+        <w:t>pBS</w:t>
+      </w:r>
+      <w:proofErr w:type="spellEnd"/>
+      <w:r>
+        <w:t xml:space="preserve"> over the plane is derived </w:t>
       </w:r>
       <w:r>
         <w:t>as</w:t>
@@ -17435,7 +17513,7 @@
                 <w:color w:val="FF0000"/>
               </w:rPr>
             </w:pPr>
-            <w:bookmarkStart w:id="58" w:name="_Ref510384994"/>
+            <w:bookmarkStart w:id="57" w:name="_Ref510384994"/>
             <w:r>
               <w:rPr>
                 <w:i/>
@@ -17552,7 +17630,7 @@
               </w:rPr>
               <w:t>)</w:t>
             </w:r>
-            <w:bookmarkEnd w:id="58"/>
+            <w:bookmarkEnd w:id="57"/>
           </w:p>
         </w:tc>
       </w:tr>
@@ -17604,6 +17682,7 @@
         <w:pStyle w:val="NoSpacing"/>
       </w:pPr>
       <w:r>
+        <w:lastRenderedPageBreak/>
         <w:t>Now, the only thing remaining is to find the average achievable rate, the following equations</w:t>
       </w:r>
       <w:r>
@@ -18214,7 +18293,7 @@
                 <w:color w:val="FF0000"/>
               </w:rPr>
             </w:pPr>
-            <w:bookmarkStart w:id="59" w:name="_Ref510385308"/>
+            <w:bookmarkStart w:id="58" w:name="_Ref510385308"/>
             <w:r>
               <w:rPr>
                 <w:i/>
@@ -18331,7 +18410,7 @@
               </w:rPr>
               <w:t>)</w:t>
             </w:r>
-            <w:bookmarkEnd w:id="59"/>
+            <w:bookmarkEnd w:id="58"/>
           </w:p>
         </w:tc>
       </w:tr>
@@ -18481,7 +18560,7 @@
                 <w:color w:val="FF0000"/>
               </w:rPr>
             </w:pPr>
-            <w:bookmarkStart w:id="60" w:name="_Ref510385316"/>
+            <w:bookmarkStart w:id="59" w:name="_Ref510385316"/>
             <w:r>
               <w:rPr>
                 <w:i/>
@@ -18598,7 +18677,7 @@
               </w:rPr>
               <w:t>)</w:t>
             </w:r>
-            <w:bookmarkEnd w:id="60"/>
+            <w:bookmarkEnd w:id="59"/>
           </w:p>
         </w:tc>
       </w:tr>
@@ -18632,7 +18711,6 @@
               <w:autoSpaceDE w:val="0"/>
               <w:autoSpaceDN w:val="0"/>
               <w:adjustRightInd w:val="0"/>
-              <w:jc w:val="left"/>
             </w:pPr>
             <m:oMath>
               <m:r>
@@ -19420,7 +19498,7 @@
                 <w:color w:val="FF0000"/>
               </w:rPr>
             </w:pPr>
-            <w:bookmarkStart w:id="61" w:name="_Ref510385321"/>
+            <w:bookmarkStart w:id="60" w:name="_Ref510385321"/>
             <w:r>
               <w:rPr>
                 <w:i/>
@@ -19537,7 +19615,7 @@
               </w:rPr>
               <w:t>)</w:t>
             </w:r>
-            <w:bookmarkEnd w:id="61"/>
+            <w:bookmarkEnd w:id="60"/>
           </w:p>
         </w:tc>
       </w:tr>
@@ -20074,7 +20152,7 @@
                 <w:color w:val="FF0000"/>
               </w:rPr>
             </w:pPr>
-            <w:bookmarkStart w:id="62" w:name="_Ref510385323"/>
+            <w:bookmarkStart w:id="61" w:name="_Ref510385323"/>
             <w:r>
               <w:rPr>
                 <w:i/>
@@ -20191,7 +20269,7 @@
               </w:rPr>
               <w:t>)</w:t>
             </w:r>
-            <w:bookmarkEnd w:id="62"/>
+            <w:bookmarkEnd w:id="61"/>
           </w:p>
         </w:tc>
       </w:tr>
@@ -20719,7 +20797,7 @@
                 <w:color w:val="FF0000"/>
               </w:rPr>
             </w:pPr>
-            <w:bookmarkStart w:id="63" w:name="_Ref510385325"/>
+            <w:bookmarkStart w:id="62" w:name="_Ref510385325"/>
             <w:r>
               <w:rPr>
                 <w:i/>
@@ -20836,7 +20914,7 @@
               </w:rPr>
               <w:t>)</w:t>
             </w:r>
-            <w:bookmarkEnd w:id="63"/>
+            <w:bookmarkEnd w:id="62"/>
           </w:p>
         </w:tc>
       </w:tr>
@@ -20905,9 +20983,11 @@
       <w:r>
         <w:t xml:space="preserve">power generated by </w:t>
       </w:r>
+      <w:proofErr w:type="gramStart"/>
       <w:r>
         <w:t>the(</w:t>
       </w:r>
+      <w:proofErr w:type="gramEnd"/>
       <m:oMath>
         <m:r>
           <w:rPr>
@@ -20922,20 +21002,33 @@
     </w:p>
     <w:p>
       <w:pPr>
-        <w:pStyle w:val="Heading2"/>
-      </w:pPr>
-      <w:bookmarkStart w:id="64" w:name="_Toc510511954"/>
-      <w:r>
-        <w:t>Problem formulation and optimal solution:</w:t>
-      </w:r>
-      <w:bookmarkEnd w:id="64"/>
+        <w:pStyle w:val="NoSpacing"/>
+      </w:pPr>
     </w:p>
     <w:p>
       <w:pPr>
+        <w:pStyle w:val="Heading2"/>
+      </w:pPr>
+      <w:bookmarkStart w:id="63" w:name="_Toc510511954"/>
+      <w:r>
+        <w:t>Problem formulation and optimal solution:</w:t>
+      </w:r>
+      <w:bookmarkEnd w:id="63"/>
+    </w:p>
+    <w:p>
+      <w:pPr>
         <w:pStyle w:val="NoSpacing"/>
       </w:pPr>
       <w:r>
-        <w:t>Our objective here is to find the maximum spectrum and energy efficiency of the network , at first we can define the spectrum efficiency as the total throughput divided by the total bandwidth, and the energy efficiency as the total throughput divided by the total power consumption. Now, we can express the spectrum and energy efficiency according to the definition above as</w:t>
+        <w:t xml:space="preserve">Our objective here is to find the maximum spectrum and energy efficiency of the </w:t>
+      </w:r>
+      <w:proofErr w:type="gramStart"/>
+      <w:r>
+        <w:t>network ,</w:t>
+      </w:r>
+      <w:proofErr w:type="gramEnd"/>
+      <w:r>
+        <w:t xml:space="preserve"> at first we can define the spectrum efficiency as the total throughput divided by the total bandwidth, and the energy efficiency as the total throughput divided by the total power consumption. Now, we can express the spectrum and energy efficiency according to the definition above as</w:t>
       </w:r>
       <w:r>
         <w:t xml:space="preserve"> spectrum </w:t>
@@ -21380,7 +21473,7 @@
                 <w:color w:val="FF0000"/>
               </w:rPr>
             </w:pPr>
-            <w:bookmarkStart w:id="65" w:name="_Ref510385485"/>
+            <w:bookmarkStart w:id="64" w:name="_Ref510385485"/>
             <w:r>
               <w:rPr>
                 <w:i/>
@@ -21497,7 +21590,7 @@
               </w:rPr>
               <w:t>)</w:t>
             </w:r>
-            <w:bookmarkEnd w:id="65"/>
+            <w:bookmarkEnd w:id="64"/>
           </w:p>
         </w:tc>
       </w:tr>
@@ -21652,7 +21745,7 @@
                 <w:color w:val="FF0000"/>
               </w:rPr>
             </w:pPr>
-            <w:bookmarkStart w:id="66" w:name="_Ref510385496"/>
+            <w:bookmarkStart w:id="65" w:name="_Ref510385496"/>
             <w:r>
               <w:rPr>
                 <w:i/>
@@ -21769,7 +21862,7 @@
               </w:rPr>
               <w:t>)</w:t>
             </w:r>
-            <w:bookmarkEnd w:id="66"/>
+            <w:bookmarkEnd w:id="65"/>
           </w:p>
         </w:tc>
       </w:tr>
@@ -21779,6 +21872,7 @@
         <w:pStyle w:val="NoSpacing"/>
       </w:pPr>
       <w:r>
+        <w:lastRenderedPageBreak/>
         <w:t xml:space="preserve">Based on the above analysis, we formulate an optimization problem to balance SE and EE, to maximize the SE under </w:t>
       </w:r>
       <w:r>
@@ -21824,6 +21918,7 @@
           <w:szCs w:val="20"/>
         </w:rPr>
       </w:pPr>
+      <w:proofErr w:type="gramStart"/>
       <w:r>
         <w:rPr>
           <w:sz w:val="18"/>
@@ -21831,6 +21926,7 @@
         </w:rPr>
         <w:t>S.t :</w:t>
       </w:r>
+      <w:proofErr w:type="gramEnd"/>
     </w:p>
     <w:p>
       <w:pPr>
@@ -21983,7 +22079,6 @@
               <w:sz w:val="18"/>
               <w:szCs w:val="20"/>
             </w:rPr>
-            <w:lastRenderedPageBreak/>
             <m:t xml:space="preserve">0 &lt; </m:t>
           </m:r>
           <m:r>
@@ -22106,7 +22201,7 @@
       <w:pPr>
         <w:pStyle w:val="Heading2"/>
       </w:pPr>
-      <w:bookmarkStart w:id="67" w:name="_Toc510511955"/>
+      <w:bookmarkStart w:id="66" w:name="_Toc510511955"/>
       <w:r>
         <w:t>Overall</w:t>
       </w:r>
@@ -22119,7 +22214,7 @@
       <w:r>
         <w:t>:</w:t>
       </w:r>
-      <w:bookmarkEnd w:id="67"/>
+      <w:bookmarkEnd w:id="66"/>
     </w:p>
     <w:p>
       <w:pPr>
@@ -22157,21 +22252,33 @@
             <w:pPr>
               <w:pStyle w:val="ListParagraph"/>
               <w:spacing w:after="200" w:line="276" w:lineRule="auto"/>
-              <w:jc w:val="left"/>
               <w:rPr>
                 <w:rFonts w:asciiTheme="minorHAnsi" w:hAnsiTheme="minorHAnsi"/>
               </w:rPr>
             </w:pPr>
             <w:r>
-              <w:t>For new User i</w:t>
-            </w:r>
+              <w:t xml:space="preserve">For new User </w:t>
+            </w:r>
+            <w:proofErr w:type="spellStart"/>
+            <w:r>
+              <w:t>i</w:t>
+            </w:r>
+            <w:proofErr w:type="spellEnd"/>
           </w:p>
           <w:p>
             <w:pPr>
               <w:ind w:left="720" w:firstLine="720"/>
             </w:pPr>
             <w:r>
-              <w:t>-Find all possible base-stations j [] that the user i can connect with</w:t>
+              <w:t xml:space="preserve">-Find all possible base-stations j [] that the user </w:t>
+            </w:r>
+            <w:proofErr w:type="spellStart"/>
+            <w:r>
+              <w:t>i</w:t>
+            </w:r>
+            <w:proofErr w:type="spellEnd"/>
+            <w:r>
+              <w:t xml:space="preserve"> can connect with</w:t>
             </w:r>
           </w:p>
           <w:p>
@@ -22204,7 +22311,15 @@
               <w:ind w:left="720" w:firstLine="720"/>
             </w:pPr>
             <w:r>
-              <w:t>-n = SINR.length();</w:t>
+              <w:t xml:space="preserve">-n = </w:t>
+            </w:r>
+            <w:proofErr w:type="spellStart"/>
+            <w:r>
+              <w:t>SINR.length</w:t>
+            </w:r>
+            <w:proofErr w:type="spellEnd"/>
+            <w:r>
+              <w:t>();</w:t>
             </w:r>
           </w:p>
           <w:p>
@@ -22337,6 +22452,7 @@
     </w:p>
     <w:p>
       <w:r>
+        <w:lastRenderedPageBreak/>
         <w:t>-Take all possible scenario and find the total SINR in every scenario</w:t>
       </w:r>
     </w:p>
@@ -22367,7 +22483,6 @@
     </w:p>
     <w:p>
       <w:r>
-        <w:lastRenderedPageBreak/>
         <w:t>} Else {</w:t>
       </w:r>
     </w:p>
@@ -22386,6 +22501,1017 @@
     </w:p>
     <w:p/>
     <w:p/>
+    <w:p/>
+    <w:p>
+      <w:pPr>
+        <w:pStyle w:val="Heading2"/>
+      </w:pPr>
+      <w:r>
+        <w:t xml:space="preserve">Solving </w:t>
+      </w:r>
+      <w:r>
+        <w:t xml:space="preserve">Problem </w:t>
+      </w:r>
+      <w:r>
+        <w:t xml:space="preserve">Using </w:t>
+      </w:r>
+      <w:r>
+        <w:t>Evolutionary algorithm</w:t>
+      </w:r>
+      <w:r>
+        <w:t>:</w:t>
+      </w:r>
+    </w:p>
+    <w:p/>
+    <w:p>
+      <w:pPr>
+        <w:pStyle w:val="NoSpacing"/>
+      </w:pPr>
+      <w:r>
+        <w:t xml:space="preserve">In   this section we will formalize our problem to solve it using Evolutionary algorithm (Genetics </w:t>
+      </w:r>
+      <w:r>
+        <w:t>algorithm)</w:t>
+      </w:r>
+      <w:r>
+        <w:t>. In</w:t>
+      </w:r>
+      <w:r>
+        <w:t xml:space="preserve"> </w:t>
+      </w:r>
+      <w:r>
+        <w:t>which</w:t>
+      </w:r>
+      <w:r>
+        <w:t xml:space="preserve"> it</w:t>
+      </w:r>
+      <w:r>
+        <w:t xml:space="preserve"> will give us a </w:t>
+      </w:r>
+      <w:r>
+        <w:t xml:space="preserve">possible solution which is as much close </w:t>
+      </w:r>
+      <w:r>
+        <w:t xml:space="preserve">to the optimal solution </w:t>
+      </w:r>
+      <w:r>
+        <w:t>for the topology we f</w:t>
+      </w:r>
+      <w:r>
+        <w:t>ormalized</w:t>
+      </w:r>
+      <w:r>
+        <w:t>.</w:t>
+      </w:r>
+    </w:p>
+    <w:p>
+      <w:pPr>
+        <w:pStyle w:val="NoSpacing"/>
+      </w:pPr>
+      <w:r>
+        <w:t>In t</w:t>
+      </w:r>
+      <w:r>
+        <w:t xml:space="preserve">he next part we will describe </w:t>
+      </w:r>
+      <w:r>
+        <w:t xml:space="preserve">the </w:t>
+      </w:r>
+      <w:r>
+        <w:t>chromosome we will use</w:t>
+      </w:r>
+      <w:r>
+        <w:t xml:space="preserve">, </w:t>
+      </w:r>
+      <w:r>
+        <w:t xml:space="preserve">moreover </w:t>
+      </w:r>
+      <w:r>
+        <w:t xml:space="preserve">will describe the genes </w:t>
+      </w:r>
+      <w:r>
+        <w:t>for</w:t>
+      </w:r>
+      <w:r>
+        <w:t xml:space="preserve"> </w:t>
+      </w:r>
+      <w:r>
+        <w:t xml:space="preserve">the </w:t>
+      </w:r>
+      <w:r>
+        <w:t xml:space="preserve">chromosome </w:t>
+      </w:r>
+      <w:r>
+        <w:t>and define</w:t>
+      </w:r>
+      <w:r>
+        <w:t xml:space="preserve"> our fitness function </w:t>
+      </w:r>
+      <w:r>
+        <w:t xml:space="preserve">that </w:t>
+      </w:r>
+      <w:r>
+        <w:t>will</w:t>
+      </w:r>
+      <w:r>
+        <w:t xml:space="preserve"> be</w:t>
+      </w:r>
+      <w:r>
+        <w:t xml:space="preserve"> use</w:t>
+      </w:r>
+      <w:r>
+        <w:t>d</w:t>
+      </w:r>
+      <w:r>
+        <w:t xml:space="preserve"> in the genetics algorithm </w:t>
+      </w:r>
+      <w:r>
+        <w:t>and solve the problem using genetics algorithm (NSGA-III).</w:t>
+      </w:r>
+    </w:p>
+    <w:p>
+      <w:pPr>
+        <w:pStyle w:val="NoSpacing"/>
+      </w:pPr>
+    </w:p>
+    <w:p>
+      <w:pPr>
+        <w:pStyle w:val="Heading3"/>
+      </w:pPr>
+      <w:r>
+        <w:t>Chromosome</w:t>
+      </w:r>
+      <w:r>
+        <w:t xml:space="preserve"> and Genes Formalization</w:t>
+      </w:r>
+      <w:r>
+        <w:t>:</w:t>
+      </w:r>
+    </w:p>
+    <w:p/>
+    <w:p>
+      <w:pPr>
+        <w:pStyle w:val="Heading4"/>
+      </w:pPr>
+      <w:r>
+        <w:t>Chromosome</w:t>
+      </w:r>
+      <w:r>
+        <w:t xml:space="preserve"> </w:t>
+      </w:r>
+      <w:r>
+        <w:t>Formalization:</w:t>
+      </w:r>
+    </w:p>
+    <w:p>
+      <w:pPr>
+        <w:pStyle w:val="NoSpacing"/>
+      </w:pPr>
+      <w:r>
+        <w:t xml:space="preserve"> </w:t>
+      </w:r>
+      <w:r>
+        <w:t xml:space="preserve">As we made </w:t>
+      </w:r>
+      <w:r>
+        <w:t xml:space="preserve">the Macro cells, </w:t>
+      </w:r>
+      <w:r>
+        <w:t xml:space="preserve">the </w:t>
+      </w:r>
+      <w:r>
+        <w:t>F</w:t>
+      </w:r>
+      <w:r>
+        <w:t xml:space="preserve">emto cells </w:t>
+      </w:r>
+      <w:r>
+        <w:t xml:space="preserve">and </w:t>
+      </w:r>
+      <w:r>
+        <w:t xml:space="preserve">the </w:t>
+      </w:r>
+      <w:r>
+        <w:t>users</w:t>
+      </w:r>
+      <w:r>
+        <w:t>,</w:t>
+      </w:r>
+      <w:r>
+        <w:t xml:space="preserve"> </w:t>
+      </w:r>
+      <w:r>
+        <w:t>numbers and locations as random as possible</w:t>
+      </w:r>
+      <w:r>
+        <w:t xml:space="preserve"> then also the chromosome will be affected by these changes from one topology to another</w:t>
+      </w:r>
+      <w:r>
+        <w:t xml:space="preserve">. Which will make it changeable </w:t>
+      </w:r>
+      <w:r>
+        <w:t xml:space="preserve">(dynamic) </w:t>
+      </w:r>
+      <w:r>
+        <w:t xml:space="preserve">between topology and another. </w:t>
+      </w:r>
+    </w:p>
+    <w:p>
+      <w:pPr>
+        <w:pStyle w:val="NoSpacing"/>
+      </w:pPr>
+      <w:r>
+        <w:lastRenderedPageBreak/>
+        <w:t xml:space="preserve">In the same topology the chromosome will be </w:t>
+      </w:r>
+      <w:r>
+        <w:t xml:space="preserve">static which will </w:t>
+      </w:r>
+      <w:r>
+        <w:t>contain</w:t>
+      </w:r>
+      <w:r>
+        <w:t xml:space="preserve"> </w:t>
+      </w:r>
+      <w:r>
+        <w:t>all users in the topology that are in</w:t>
+      </w:r>
+      <w:r>
+        <w:t>side</w:t>
+      </w:r>
+      <w:r>
+        <w:t xml:space="preserve"> the </w:t>
+      </w:r>
+      <w:r>
+        <w:t xml:space="preserve">area of our system and can connect to </w:t>
+      </w:r>
+      <w:r>
+        <w:t xml:space="preserve">a macro cell or a femto cell. The chromosome will </w:t>
+      </w:r>
+      <w:r>
+        <w:t>be as</w:t>
+      </w:r>
+      <w:r>
+        <w:t xml:space="preserve"> shown in </w:t>
+      </w:r>
+      <w:r>
+        <w:fldChar w:fldCharType="begin"/>
+      </w:r>
+      <w:r>
+        <w:instrText xml:space="preserve"> REF _Ref511852400 \h </w:instrText>
+      </w:r>
+      <w:r>
+        <w:instrText xml:space="preserve"> \* MERGEFORMAT </w:instrText>
+      </w:r>
+      <w:r>
+        <w:fldChar w:fldCharType="separate"/>
+      </w:r>
+      <w:r>
+        <w:t xml:space="preserve">Figure </w:t>
+      </w:r>
+      <w:r>
+        <w:rPr>
+          <w:szCs w:val="24"/>
+          <w:cs/>
+        </w:rPr>
+        <w:t>‎</w:t>
+      </w:r>
+      <w:r>
+        <w:t>3</w:t>
+      </w:r>
+      <w:r>
+        <w:noBreakHyphen/>
+        <w:t>2</w:t>
+      </w:r>
+      <w:r>
+        <w:fldChar w:fldCharType="end"/>
+      </w:r>
+      <w:r>
+        <w:t>.</w:t>
+      </w:r>
+      <w:r>
+        <w:t xml:space="preserve"> Each user </w:t>
+      </w:r>
+      <w:r>
+        <w:t>describes a gene of this chromosome and the crossover will be as changing genes of this chromosome.</w:t>
+      </w:r>
+    </w:p>
+    <w:p>
+      <w:pPr>
+        <w:pStyle w:val="NoSpacing"/>
+      </w:pPr>
+    </w:p>
+    <w:tbl>
+      <w:tblPr>
+        <w:tblStyle w:val="TableGrid"/>
+        <w:tblW w:w="0" w:type="auto"/>
+        <w:jc w:val="center"/>
+        <w:tblBorders>
+          <w:top w:val="none" w:sz="0" w:space="0" w:color="auto"/>
+          <w:left w:val="none" w:sz="0" w:space="0" w:color="auto"/>
+          <w:bottom w:val="none" w:sz="0" w:space="0" w:color="auto"/>
+          <w:right w:val="none" w:sz="0" w:space="0" w:color="auto"/>
+          <w:insideH w:val="none" w:sz="0" w:space="0" w:color="auto"/>
+          <w:insideV w:val="none" w:sz="0" w:space="0" w:color="auto"/>
+        </w:tblBorders>
+        <w:tblLook w:val="04A0" w:firstRow="1" w:lastRow="0" w:firstColumn="1" w:lastColumn="0" w:noHBand="0" w:noVBand="1"/>
+      </w:tblPr>
+      <w:tblGrid>
+        <w:gridCol w:w="1040"/>
+        <w:gridCol w:w="1040"/>
+        <w:gridCol w:w="2080"/>
+        <w:gridCol w:w="1040"/>
+        <w:gridCol w:w="1838"/>
+        <w:gridCol w:w="1170"/>
+        <w:gridCol w:w="1152"/>
+      </w:tblGrid>
+      <w:tr>
+        <w:trPr>
+          <w:jc w:val="center"/>
+        </w:trPr>
+        <w:tc>
+          <w:tcPr>
+            <w:tcW w:w="9360" w:type="dxa"/>
+            <w:gridSpan w:val="7"/>
+            <w:tcBorders>
+              <w:bottom w:val="single" w:sz="4" w:space="0" w:color="auto"/>
+            </w:tcBorders>
+            <w:vAlign w:val="center"/>
+          </w:tcPr>
+          <w:p>
+            <w:pPr>
+              <w:pStyle w:val="NoSpacing"/>
+              <w:ind w:firstLine="0"/>
+              <w:jc w:val="center"/>
+            </w:pPr>
+            <m:oMathPara>
+              <m:oMath>
+                <m:r>
+                  <m:rPr>
+                    <m:sty m:val="bi"/>
+                  </m:rPr>
+                  <w:rPr>
+                    <w:rFonts w:ascii="Cambria Math" w:hAnsi="Cambria Math"/>
+                  </w:rPr>
+                  <m:t>Chromosome</m:t>
+                </m:r>
+              </m:oMath>
+            </m:oMathPara>
+          </w:p>
+        </w:tc>
+      </w:tr>
+      <w:tr>
+        <w:trPr>
+          <w:jc w:val="center"/>
+        </w:trPr>
+        <w:tc>
+          <w:tcPr>
+            <w:tcW w:w="1040" w:type="dxa"/>
+            <w:tcBorders>
+              <w:top w:val="single" w:sz="4" w:space="0" w:color="auto"/>
+              <w:left w:val="single" w:sz="4" w:space="0" w:color="auto"/>
+              <w:bottom w:val="single" w:sz="4" w:space="0" w:color="auto"/>
+              <w:right w:val="single" w:sz="4" w:space="0" w:color="auto"/>
+            </w:tcBorders>
+            <w:vAlign w:val="center"/>
+          </w:tcPr>
+          <w:p>
+            <w:pPr>
+              <w:pStyle w:val="NoSpacing"/>
+              <w:ind w:firstLine="0"/>
+              <w:jc w:val="center"/>
+            </w:pPr>
+            <w:r>
+              <w:t>User 1</w:t>
+            </w:r>
+          </w:p>
+        </w:tc>
+        <w:tc>
+          <w:tcPr>
+            <w:tcW w:w="1040" w:type="dxa"/>
+            <w:tcBorders>
+              <w:top w:val="single" w:sz="4" w:space="0" w:color="auto"/>
+              <w:left w:val="single" w:sz="4" w:space="0" w:color="auto"/>
+              <w:bottom w:val="single" w:sz="4" w:space="0" w:color="auto"/>
+              <w:right w:val="single" w:sz="4" w:space="0" w:color="auto"/>
+            </w:tcBorders>
+            <w:vAlign w:val="center"/>
+          </w:tcPr>
+          <w:p>
+            <w:pPr>
+              <w:pStyle w:val="NoSpacing"/>
+              <w:ind w:firstLine="0"/>
+              <w:jc w:val="center"/>
+            </w:pPr>
+            <w:r>
+              <w:t>User 2</w:t>
+            </w:r>
+          </w:p>
+        </w:tc>
+        <w:tc>
+          <w:tcPr>
+            <w:tcW w:w="2080" w:type="dxa"/>
+            <w:tcBorders>
+              <w:top w:val="single" w:sz="4" w:space="0" w:color="auto"/>
+              <w:left w:val="single" w:sz="4" w:space="0" w:color="auto"/>
+              <w:bottom w:val="single" w:sz="4" w:space="0" w:color="auto"/>
+              <w:right w:val="single" w:sz="4" w:space="0" w:color="auto"/>
+            </w:tcBorders>
+            <w:vAlign w:val="center"/>
+          </w:tcPr>
+          <w:p>
+            <w:pPr>
+              <w:pStyle w:val="NoSpacing"/>
+              <w:ind w:firstLine="0"/>
+              <w:jc w:val="center"/>
+            </w:pPr>
+            <w:r>
+              <w:t>…</w:t>
+            </w:r>
+          </w:p>
+        </w:tc>
+        <w:tc>
+          <w:tcPr>
+            <w:tcW w:w="1040" w:type="dxa"/>
+            <w:tcBorders>
+              <w:top w:val="single" w:sz="4" w:space="0" w:color="auto"/>
+              <w:left w:val="single" w:sz="4" w:space="0" w:color="auto"/>
+              <w:bottom w:val="single" w:sz="4" w:space="0" w:color="auto"/>
+              <w:right w:val="single" w:sz="4" w:space="0" w:color="auto"/>
+            </w:tcBorders>
+            <w:vAlign w:val="center"/>
+          </w:tcPr>
+          <w:p>
+            <w:pPr>
+              <w:pStyle w:val="NoSpacing"/>
+              <w:ind w:firstLine="0"/>
+              <w:jc w:val="center"/>
+            </w:pPr>
+            <w:r>
+              <w:t>User k</w:t>
+            </w:r>
+          </w:p>
+        </w:tc>
+        <w:tc>
+          <w:tcPr>
+            <w:tcW w:w="1838" w:type="dxa"/>
+            <w:tcBorders>
+              <w:top w:val="single" w:sz="4" w:space="0" w:color="auto"/>
+              <w:left w:val="single" w:sz="4" w:space="0" w:color="auto"/>
+              <w:bottom w:val="single" w:sz="4" w:space="0" w:color="auto"/>
+              <w:right w:val="single" w:sz="4" w:space="0" w:color="auto"/>
+            </w:tcBorders>
+            <w:vAlign w:val="center"/>
+          </w:tcPr>
+          <w:p>
+            <w:pPr>
+              <w:pStyle w:val="NoSpacing"/>
+              <w:ind w:firstLine="0"/>
+              <w:jc w:val="center"/>
+            </w:pPr>
+            <w:r>
+              <w:t>…</w:t>
+            </w:r>
+          </w:p>
+        </w:tc>
+        <w:tc>
+          <w:tcPr>
+            <w:tcW w:w="1170" w:type="dxa"/>
+            <w:tcBorders>
+              <w:top w:val="single" w:sz="4" w:space="0" w:color="auto"/>
+              <w:left w:val="single" w:sz="4" w:space="0" w:color="auto"/>
+              <w:bottom w:val="single" w:sz="4" w:space="0" w:color="auto"/>
+              <w:right w:val="single" w:sz="4" w:space="0" w:color="auto"/>
+            </w:tcBorders>
+            <w:vAlign w:val="center"/>
+          </w:tcPr>
+          <w:p>
+            <w:pPr>
+              <w:pStyle w:val="NoSpacing"/>
+              <w:ind w:firstLine="0"/>
+              <w:jc w:val="center"/>
+            </w:pPr>
+            <w:r>
+              <w:t>User (i-1)</w:t>
+            </w:r>
+          </w:p>
+        </w:tc>
+        <w:tc>
+          <w:tcPr>
+            <w:tcW w:w="1152" w:type="dxa"/>
+            <w:tcBorders>
+              <w:top w:val="single" w:sz="4" w:space="0" w:color="auto"/>
+              <w:left w:val="single" w:sz="4" w:space="0" w:color="auto"/>
+              <w:bottom w:val="single" w:sz="4" w:space="0" w:color="auto"/>
+              <w:right w:val="single" w:sz="4" w:space="0" w:color="auto"/>
+            </w:tcBorders>
+            <w:vAlign w:val="center"/>
+          </w:tcPr>
+          <w:p>
+            <w:pPr>
+              <w:pStyle w:val="NoSpacing"/>
+              <w:keepNext/>
+              <w:ind w:firstLine="0"/>
+              <w:jc w:val="center"/>
+            </w:pPr>
+            <w:r>
+              <w:t xml:space="preserve">User </w:t>
+            </w:r>
+            <w:proofErr w:type="spellStart"/>
+            <w:r>
+              <w:t>i</w:t>
+            </w:r>
+            <w:proofErr w:type="spellEnd"/>
+          </w:p>
+        </w:tc>
+      </w:tr>
+    </w:tbl>
+    <w:p>
+      <w:pPr>
+        <w:pStyle w:val="Caption"/>
+        <w:jc w:val="center"/>
+      </w:pPr>
+      <w:r>
+        <w:t xml:space="preserve">Figure </w:t>
+      </w:r>
+      <w:fldSimple w:instr=" STYLEREF 1 \s ">
+        <w:r>
+          <w:rPr>
+            <w:noProof/>
+            <w:cs/>
+          </w:rPr>
+          <w:t>‎</w:t>
+        </w:r>
+        <w:r>
+          <w:rPr>
+            <w:noProof/>
+          </w:rPr>
+          <w:t>3</w:t>
+        </w:r>
+      </w:fldSimple>
+      <w:r>
+        <w:noBreakHyphen/>
+      </w:r>
+      <w:fldSimple w:instr=" SEQ Figure \* ARABIC \s 1 ">
+        <w:r>
+          <w:rPr>
+            <w:noProof/>
+          </w:rPr>
+          <w:t>2</w:t>
+        </w:r>
+      </w:fldSimple>
+      <w:r>
+        <w:t xml:space="preserve"> </w:t>
+      </w:r>
+      <w:r>
+        <w:t>Our Chromosome for NSGA-III Algorithm</w:t>
+      </w:r>
+    </w:p>
+    <w:p/>
+    <w:p>
+      <w:pPr>
+        <w:pStyle w:val="Heading4"/>
+      </w:pPr>
+      <w:r>
+        <w:t>:</w:t>
+      </w:r>
+      <w:r>
+        <w:t xml:space="preserve"> Genes Formalization:</w:t>
+      </w:r>
+    </w:p>
+    <w:p>
+      <w:pPr>
+        <w:pStyle w:val="NoSpacing"/>
+      </w:pPr>
+      <w:r>
+        <w:t xml:space="preserve">As we   mentioned before the chromosomes will contain the genes which are the number of users that can connect to our network, but each gene will contain all the possible base stations that a user can connect to. As the number of base stations that a user can connect to is changeable from each user to another then in this way the genes also will be changeable in the one chromosome which will affect the crossover, so in order to </w:t>
+      </w:r>
+      <w:r>
+        <w:t>unify</w:t>
+      </w:r>
+      <w:r>
+        <w:t xml:space="preserve"> the genes over the chromosome then we will  separate the genes into two sub-genes the first will contains only the Macrocells possible connections and the second will contain the Femto cells possible connection and to unify these numbers for all the genes then we will take the maximum number of macro base stations and the  maximum number of femto cells a user  can connect to and define the genes as the total number of base stations a user can connect to. Shows the </w:t>
+      </w:r>
+      <w:r>
+        <w:t>description of the genes.</w:t>
+      </w:r>
+      <w:r>
+        <w:t xml:space="preserve"> Each part of the gene will be either a 0 or 1 (Binary) (1: the user is connected to this base station, 0: user isn’t connecting to this base station) and for the one gene at most and at least one of its parts will be 1 which means that the user is only connected to one base station.</w:t>
+      </w:r>
+    </w:p>
+    <w:p>
+      <w:pPr>
+        <w:pStyle w:val="NoSpacing"/>
+      </w:pPr>
+      <w:r>
+        <w:t>Moreover, the genes consist of the cell Id (Cluster Id , Macrocell Id and Femtocell Id (will be described later in the next chapter)).</w:t>
+      </w:r>
+    </w:p>
+    <w:p>
+      <w:pPr>
+        <w:ind w:firstLine="504"/>
+      </w:pPr>
+      <w:r>
+        <w:t xml:space="preserve"> </w:t>
+      </w:r>
+    </w:p>
+    <w:tbl>
+      <w:tblPr>
+        <w:tblStyle w:val="TableGrid"/>
+        <w:tblW w:w="0" w:type="auto"/>
+        <w:jc w:val="center"/>
+        <w:tblBorders>
+          <w:top w:val="none" w:sz="0" w:space="0" w:color="auto"/>
+          <w:left w:val="none" w:sz="0" w:space="0" w:color="auto"/>
+          <w:bottom w:val="none" w:sz="0" w:space="0" w:color="auto"/>
+          <w:right w:val="none" w:sz="0" w:space="0" w:color="auto"/>
+          <w:insideH w:val="none" w:sz="0" w:space="0" w:color="auto"/>
+          <w:insideV w:val="none" w:sz="0" w:space="0" w:color="auto"/>
+        </w:tblBorders>
+        <w:tblLook w:val="04A0" w:firstRow="1" w:lastRow="0" w:firstColumn="1" w:lastColumn="0" w:noHBand="0" w:noVBand="1"/>
+      </w:tblPr>
+      <w:tblGrid>
+        <w:gridCol w:w="1017"/>
+        <w:gridCol w:w="1017"/>
+        <w:gridCol w:w="1511"/>
+        <w:gridCol w:w="1079"/>
+        <w:gridCol w:w="1053"/>
+        <w:gridCol w:w="1017"/>
+        <w:gridCol w:w="1605"/>
+        <w:gridCol w:w="1061"/>
+      </w:tblGrid>
+      <w:tr>
+        <w:trPr>
+          <w:jc w:val="center"/>
+        </w:trPr>
+        <w:tc>
+          <w:tcPr>
+            <w:tcW w:w="9360" w:type="dxa"/>
+            <w:gridSpan w:val="8"/>
+            <w:tcBorders>
+              <w:bottom w:val="single" w:sz="4" w:space="0" w:color="auto"/>
+            </w:tcBorders>
+            <w:vAlign w:val="center"/>
+          </w:tcPr>
+          <w:p>
+            <w:pPr>
+              <w:pStyle w:val="NoSpacing"/>
+              <w:ind w:firstLine="0"/>
+              <w:jc w:val="center"/>
+              <w:rPr>
+                <w:sz w:val="20"/>
+                <w:szCs w:val="18"/>
+              </w:rPr>
+            </w:pPr>
+            <m:oMathPara>
+              <m:oMath>
+                <m:r>
+                  <w:rPr>
+                    <w:rFonts w:ascii="Cambria Math" w:hAnsi="Cambria Math"/>
+                    <w:sz w:val="32"/>
+                    <w:szCs w:val="28"/>
+                  </w:rPr>
+                  <w:lastRenderedPageBreak/>
+                  <m:t>Genes</m:t>
+                </m:r>
+              </m:oMath>
+            </m:oMathPara>
+          </w:p>
+        </w:tc>
+      </w:tr>
+      <w:tr>
+        <w:trPr>
+          <w:jc w:val="center"/>
+        </w:trPr>
+        <w:tc>
+          <w:tcPr>
+            <w:tcW w:w="1002" w:type="dxa"/>
+            <w:tcBorders>
+              <w:top w:val="single" w:sz="4" w:space="0" w:color="auto"/>
+              <w:left w:val="single" w:sz="4" w:space="0" w:color="auto"/>
+              <w:bottom w:val="single" w:sz="4" w:space="0" w:color="auto"/>
+              <w:right w:val="single" w:sz="4" w:space="0" w:color="auto"/>
+            </w:tcBorders>
+            <w:vAlign w:val="center"/>
+          </w:tcPr>
+          <w:p>
+            <w:pPr>
+              <w:pStyle w:val="NoSpacing"/>
+              <w:ind w:firstLine="0"/>
+              <w:jc w:val="center"/>
+              <w:rPr>
+                <w:sz w:val="20"/>
+                <w:szCs w:val="18"/>
+              </w:rPr>
+            </w:pPr>
+            <w:r>
+              <w:t xml:space="preserve">Possible Macro </w:t>
+            </w:r>
+            <w:r>
+              <w:t>C</w:t>
+            </w:r>
+            <w:r>
+              <w:t xml:space="preserve">ell </w:t>
+            </w:r>
+            <w:r>
+              <w:t>1</w:t>
+            </w:r>
+          </w:p>
+        </w:tc>
+        <w:tc>
+          <w:tcPr>
+            <w:tcW w:w="1002" w:type="dxa"/>
+            <w:tcBorders>
+              <w:top w:val="single" w:sz="4" w:space="0" w:color="auto"/>
+              <w:left w:val="single" w:sz="4" w:space="0" w:color="auto"/>
+              <w:bottom w:val="single" w:sz="4" w:space="0" w:color="auto"/>
+              <w:right w:val="single" w:sz="4" w:space="0" w:color="auto"/>
+            </w:tcBorders>
+            <w:vAlign w:val="center"/>
+          </w:tcPr>
+          <w:p>
+            <w:pPr>
+              <w:pStyle w:val="NoSpacing"/>
+              <w:ind w:firstLine="0"/>
+              <w:jc w:val="center"/>
+              <w:rPr>
+                <w:sz w:val="20"/>
+                <w:szCs w:val="18"/>
+              </w:rPr>
+            </w:pPr>
+            <w:r>
+              <w:t xml:space="preserve">Possible Macro </w:t>
+            </w:r>
+            <w:r>
+              <w:t>C</w:t>
+            </w:r>
+            <w:r>
+              <w:t xml:space="preserve">ell </w:t>
+            </w:r>
+            <w:r>
+              <w:t>2</w:t>
+            </w:r>
+          </w:p>
+        </w:tc>
+        <w:tc>
+          <w:tcPr>
+            <w:tcW w:w="1524" w:type="dxa"/>
+            <w:tcBorders>
+              <w:top w:val="single" w:sz="4" w:space="0" w:color="auto"/>
+              <w:left w:val="single" w:sz="4" w:space="0" w:color="auto"/>
+              <w:bottom w:val="single" w:sz="4" w:space="0" w:color="auto"/>
+              <w:right w:val="single" w:sz="4" w:space="0" w:color="auto"/>
+            </w:tcBorders>
+            <w:vAlign w:val="center"/>
+          </w:tcPr>
+          <w:p>
+            <w:pPr>
+              <w:pStyle w:val="NoSpacing"/>
+              <w:ind w:firstLine="0"/>
+              <w:jc w:val="center"/>
+              <w:rPr>
+                <w:sz w:val="28"/>
+                <w:szCs w:val="24"/>
+              </w:rPr>
+            </w:pPr>
+            <w:r>
+              <w:rPr>
+                <w:sz w:val="28"/>
+                <w:szCs w:val="24"/>
+              </w:rPr>
+              <w:t>…</w:t>
+            </w:r>
+          </w:p>
+        </w:tc>
+        <w:tc>
+          <w:tcPr>
+            <w:tcW w:w="1080" w:type="dxa"/>
+            <w:tcBorders>
+              <w:top w:val="single" w:sz="4" w:space="0" w:color="auto"/>
+              <w:left w:val="single" w:sz="4" w:space="0" w:color="auto"/>
+              <w:bottom w:val="single" w:sz="4" w:space="0" w:color="auto"/>
+              <w:right w:val="single" w:sz="4" w:space="0" w:color="auto"/>
+            </w:tcBorders>
+            <w:vAlign w:val="center"/>
+          </w:tcPr>
+          <w:p>
+            <w:pPr>
+              <w:pStyle w:val="NoSpacing"/>
+              <w:ind w:firstLine="0"/>
+              <w:jc w:val="center"/>
+              <w:rPr>
+                <w:sz w:val="20"/>
+                <w:szCs w:val="18"/>
+              </w:rPr>
+            </w:pPr>
+            <w:r>
+              <w:t xml:space="preserve">Possible Macro </w:t>
+            </w:r>
+            <w:r>
+              <w:t>Cell</w:t>
+            </w:r>
+            <w:r>
+              <w:t xml:space="preserve"> </w:t>
+            </w:r>
+            <w:r>
+              <w:t>M</w:t>
+            </w:r>
+          </w:p>
+        </w:tc>
+        <w:tc>
+          <w:tcPr>
+            <w:tcW w:w="1053" w:type="dxa"/>
+            <w:tcBorders>
+              <w:top w:val="single" w:sz="4" w:space="0" w:color="auto"/>
+              <w:left w:val="single" w:sz="4" w:space="0" w:color="auto"/>
+              <w:bottom w:val="single" w:sz="4" w:space="0" w:color="auto"/>
+              <w:right w:val="single" w:sz="4" w:space="0" w:color="auto"/>
+            </w:tcBorders>
+            <w:vAlign w:val="center"/>
+          </w:tcPr>
+          <w:p>
+            <w:pPr>
+              <w:pStyle w:val="NoSpacing"/>
+              <w:ind w:firstLine="0"/>
+              <w:jc w:val="center"/>
+              <w:rPr>
+                <w:sz w:val="20"/>
+                <w:szCs w:val="18"/>
+              </w:rPr>
+            </w:pPr>
+            <w:r>
+              <w:t xml:space="preserve">Possible </w:t>
+            </w:r>
+            <w:r>
+              <w:t>Femto</w:t>
+            </w:r>
+            <w:r>
+              <w:t xml:space="preserve"> </w:t>
+            </w:r>
+            <w:r>
+              <w:t>C</w:t>
+            </w:r>
+            <w:r>
+              <w:t>ell 1</w:t>
+            </w:r>
+          </w:p>
+        </w:tc>
+        <w:tc>
+          <w:tcPr>
+            <w:tcW w:w="1017" w:type="dxa"/>
+            <w:tcBorders>
+              <w:top w:val="single" w:sz="4" w:space="0" w:color="auto"/>
+              <w:left w:val="single" w:sz="4" w:space="0" w:color="auto"/>
+              <w:bottom w:val="single" w:sz="4" w:space="0" w:color="auto"/>
+              <w:right w:val="single" w:sz="4" w:space="0" w:color="auto"/>
+            </w:tcBorders>
+            <w:vAlign w:val="center"/>
+          </w:tcPr>
+          <w:p>
+            <w:pPr>
+              <w:pStyle w:val="NoSpacing"/>
+              <w:ind w:firstLine="0"/>
+              <w:jc w:val="center"/>
+              <w:rPr>
+                <w:sz w:val="20"/>
+                <w:szCs w:val="18"/>
+              </w:rPr>
+            </w:pPr>
+            <w:r>
+              <w:t xml:space="preserve">Possible Femto </w:t>
+            </w:r>
+            <w:r>
+              <w:t>C</w:t>
+            </w:r>
+            <w:r>
+              <w:t>ell 1</w:t>
+            </w:r>
+          </w:p>
+        </w:tc>
+        <w:tc>
+          <w:tcPr>
+            <w:tcW w:w="1620" w:type="dxa"/>
+            <w:tcBorders>
+              <w:top w:val="single" w:sz="4" w:space="0" w:color="auto"/>
+              <w:left w:val="single" w:sz="4" w:space="0" w:color="auto"/>
+              <w:bottom w:val="single" w:sz="4" w:space="0" w:color="auto"/>
+              <w:right w:val="single" w:sz="4" w:space="0" w:color="auto"/>
+            </w:tcBorders>
+            <w:vAlign w:val="center"/>
+          </w:tcPr>
+          <w:p>
+            <w:pPr>
+              <w:pStyle w:val="NoSpacing"/>
+              <w:keepNext/>
+              <w:ind w:firstLine="0"/>
+              <w:jc w:val="center"/>
+              <w:rPr>
+                <w:sz w:val="20"/>
+                <w:szCs w:val="18"/>
+              </w:rPr>
+            </w:pPr>
+            <w:r>
+              <w:rPr>
+                <w:sz w:val="28"/>
+                <w:szCs w:val="24"/>
+              </w:rPr>
+              <w:t>…</w:t>
+            </w:r>
+          </w:p>
+        </w:tc>
+        <w:tc>
+          <w:tcPr>
+            <w:tcW w:w="1062" w:type="dxa"/>
+            <w:tcBorders>
+              <w:top w:val="single" w:sz="4" w:space="0" w:color="auto"/>
+              <w:left w:val="single" w:sz="4" w:space="0" w:color="auto"/>
+              <w:bottom w:val="single" w:sz="4" w:space="0" w:color="auto"/>
+              <w:right w:val="single" w:sz="4" w:space="0" w:color="auto"/>
+            </w:tcBorders>
+            <w:vAlign w:val="center"/>
+          </w:tcPr>
+          <w:p>
+            <w:pPr>
+              <w:pStyle w:val="NoSpacing"/>
+              <w:keepNext/>
+              <w:ind w:firstLine="0"/>
+              <w:rPr>
+                <w:sz w:val="20"/>
+                <w:szCs w:val="18"/>
+              </w:rPr>
+            </w:pPr>
+            <w:r>
+              <w:t xml:space="preserve">Possible Femto </w:t>
+            </w:r>
+            <w:r>
+              <w:t>C</w:t>
+            </w:r>
+            <w:r>
+              <w:t xml:space="preserve">ell </w:t>
+            </w:r>
+            <w:r>
+              <w:t>F</w:t>
+            </w:r>
+          </w:p>
+        </w:tc>
+      </w:tr>
+    </w:tbl>
+    <w:p>
+      <w:pPr>
+        <w:pStyle w:val="Caption"/>
+        <w:jc w:val="center"/>
+      </w:pPr>
+      <w:r>
+        <w:t xml:space="preserve">Figure </w:t>
+      </w:r>
+      <w:fldSimple w:instr=" STYLEREF 1 \s ">
+        <w:r>
+          <w:rPr>
+            <w:noProof/>
+            <w:cs/>
+          </w:rPr>
+          <w:t>‎</w:t>
+        </w:r>
+        <w:r>
+          <w:rPr>
+            <w:noProof/>
+          </w:rPr>
+          <w:t>3</w:t>
+        </w:r>
+      </w:fldSimple>
+      <w:r>
+        <w:noBreakHyphen/>
+      </w:r>
+      <w:fldSimple w:instr=" SEQ Figure \* ARABIC \s 1 ">
+        <w:r>
+          <w:rPr>
+            <w:noProof/>
+          </w:rPr>
+          <w:t>3</w:t>
+        </w:r>
+      </w:fldSimple>
+      <w:r>
+        <w:t xml:space="preserve"> </w:t>
+      </w:r>
+      <w:r>
+        <w:t xml:space="preserve">Our </w:t>
+      </w:r>
+      <w:r>
+        <w:t>Genes</w:t>
+      </w:r>
+      <w:r>
+        <w:t xml:space="preserve"> for NSGA-III Algorithm</w:t>
+      </w:r>
+    </w:p>
+    <w:p/>
+    <w:p>
+      <w:pPr>
+        <w:pStyle w:val="Heading3"/>
+      </w:pPr>
+      <w:r>
+        <w:t>Cross-Over Algorithm:</w:t>
+      </w:r>
+    </w:p>
     <w:p>
       <w:pPr>
         <w:sectPr>
@@ -22395,6 +23521,8 @@
           <w:docGrid w:linePitch="360"/>
         </w:sectPr>
       </w:pPr>
+      <w:bookmarkStart w:id="67" w:name="_GoBack"/>
+      <w:bookmarkEnd w:id="67"/>
     </w:p>
     <w:p>
       <w:pPr>
@@ -22921,36 +24049,18 @@
       <w:pStyle w:val="Header"/>
     </w:pPr>
     <w:r>
-      <w:t xml:space="preserve">Chapter </w:t>
+      <w:t xml:space="preserve">Chapter 1 </w:t>
     </w:r>
-    <w:r>
-      <w:t xml:space="preserve">1 </w:t>
-    </w:r>
-    <w:r>
-      <w:fldChar w:fldCharType="begin"/>
-    </w:r>
-    <w:r>
-      <w:instrText xml:space="preserve"> STYLEREF  "Heading 1"  \* MERGEFORMAT </w:instrText>
-    </w:r>
-    <w:r>
-      <w:fldChar w:fldCharType="separate"/>
-    </w:r>
-    <w:r>
-      <w:rPr>
-        <w:b/>
-        <w:bCs/>
-        <w:noProof/>
-      </w:rPr>
-      <w:t>General Introduction</w:t>
-    </w:r>
-    <w:r>
-      <w:rPr>
-        <w:b/>
-        <w:bCs/>
-        <w:noProof/>
-      </w:rPr>
-      <w:fldChar w:fldCharType="end"/>
-    </w:r>
+    <w:fldSimple w:instr=" STYLEREF  &quot;Heading 1&quot;  \* MERGEFORMAT ">
+      <w:r>
+        <w:rPr>
+          <w:b/>
+          <w:bCs/>
+          <w:noProof/>
+        </w:rPr>
+        <w:t>General Introduction</w:t>
+      </w:r>
+    </w:fldSimple>
   </w:p>
 </w:hdr>
 </file>
@@ -22964,31 +24074,16 @@
     <w:r>
       <w:t xml:space="preserve">Chapter 2 </w:t>
     </w:r>
-    <w:r>
-      <w:fldChar w:fldCharType="begin"/>
-    </w:r>
-    <w:r>
-      <w:instrText xml:space="preserve"> STYLEREF  "Heading 1"  \* MERGEFORMAT </w:instrText>
-    </w:r>
-    <w:r>
-      <w:fldChar w:fldCharType="separate"/>
-    </w:r>
-    <w:r>
-      <w:rPr>
-        <w:b/>
-        <w:bCs/>
-        <w:noProof/>
-      </w:rPr>
-      <w:t>Background and Related Work:</w:t>
-    </w:r>
-    <w:r>
-      <w:rPr>
-        <w:b/>
-        <w:bCs/>
-        <w:noProof/>
-      </w:rPr>
-      <w:fldChar w:fldCharType="end"/>
-    </w:r>
+    <w:fldSimple w:instr=" STYLEREF  &quot;Heading 1&quot;  \* MERGEFORMAT ">
+      <w:r>
+        <w:rPr>
+          <w:b/>
+          <w:bCs/>
+          <w:noProof/>
+        </w:rPr>
+        <w:t>Background and Related Work:</w:t>
+      </w:r>
+    </w:fldSimple>
   </w:p>
 </w:hdr>
 </file>
@@ -23002,31 +24097,16 @@
     <w:r>
       <w:t xml:space="preserve">Chapter 3 </w:t>
     </w:r>
-    <w:r>
-      <w:fldChar w:fldCharType="begin"/>
-    </w:r>
-    <w:r>
-      <w:instrText xml:space="preserve"> STYLEREF  "Heading 1"  \* MERGEFORMAT </w:instrText>
-    </w:r>
-    <w:r>
-      <w:fldChar w:fldCharType="separate"/>
-    </w:r>
-    <w:r>
-      <w:rPr>
-        <w:b/>
-        <w:bCs/>
-        <w:noProof/>
-      </w:rPr>
-      <w:t>Proposed Method and Analyses</w:t>
-    </w:r>
-    <w:r>
-      <w:rPr>
-        <w:b/>
-        <w:bCs/>
-        <w:noProof/>
-      </w:rPr>
-      <w:fldChar w:fldCharType="end"/>
-    </w:r>
+    <w:fldSimple w:instr=" STYLEREF  &quot;Heading 1&quot;  \* MERGEFORMAT ">
+      <w:r>
+        <w:rPr>
+          <w:b/>
+          <w:bCs/>
+          <w:noProof/>
+        </w:rPr>
+        <w:t>Proposed Method and Analyses</w:t>
+      </w:r>
+    </w:fldSimple>
   </w:p>
 </w:hdr>
 </file>
@@ -23040,31 +24120,16 @@
     <w:r>
       <w:t xml:space="preserve">Chapter 4 </w:t>
     </w:r>
-    <w:r>
-      <w:fldChar w:fldCharType="begin"/>
-    </w:r>
-    <w:r>
-      <w:instrText xml:space="preserve"> STYLEREF  "Heading 1"  \* MERGEFORMAT </w:instrText>
-    </w:r>
-    <w:r>
-      <w:fldChar w:fldCharType="separate"/>
-    </w:r>
-    <w:r>
-      <w:rPr>
-        <w:b/>
-        <w:bCs/>
-        <w:noProof/>
-      </w:rPr>
-      <w:t>Used Tool and Results</w:t>
-    </w:r>
-    <w:r>
-      <w:rPr>
-        <w:b/>
-        <w:bCs/>
-        <w:noProof/>
-      </w:rPr>
-      <w:fldChar w:fldCharType="end"/>
-    </w:r>
+    <w:fldSimple w:instr=" STYLEREF  &quot;Heading 1&quot;  \* MERGEFORMAT ">
+      <w:r>
+        <w:rPr>
+          <w:b/>
+          <w:bCs/>
+          <w:noProof/>
+        </w:rPr>
+        <w:t>Used Tool and Results</w:t>
+      </w:r>
+    </w:fldSimple>
   </w:p>
 </w:hdr>
 </file>
@@ -23078,31 +24143,16 @@
     <w:r>
       <w:t xml:space="preserve">Chapter 5 </w:t>
     </w:r>
-    <w:r>
-      <w:fldChar w:fldCharType="begin"/>
-    </w:r>
-    <w:r>
-      <w:instrText xml:space="preserve"> STYLEREF  "Heading 1"  \* MERGEFORMAT </w:instrText>
-    </w:r>
-    <w:r>
-      <w:fldChar w:fldCharType="separate"/>
-    </w:r>
-    <w:r>
-      <w:rPr>
-        <w:b/>
-        <w:bCs/>
-        <w:noProof/>
-      </w:rPr>
-      <w:t>Conclusion</w:t>
-    </w:r>
-    <w:r>
-      <w:rPr>
-        <w:b/>
-        <w:bCs/>
-        <w:noProof/>
-      </w:rPr>
-      <w:fldChar w:fldCharType="end"/>
-    </w:r>
+    <w:fldSimple w:instr=" STYLEREF  &quot;Heading 1&quot;  \* MERGEFORMAT ">
+      <w:r>
+        <w:rPr>
+          <w:b/>
+          <w:bCs/>
+          <w:noProof/>
+        </w:rPr>
+        <w:t>Conclusion</w:t>
+      </w:r>
+    </w:fldSimple>
   </w:p>
 </w:hdr>
 </file>
@@ -23113,31 +24163,16 @@
     <w:pPr>
       <w:pStyle w:val="Header"/>
     </w:pPr>
-    <w:r>
-      <w:fldChar w:fldCharType="begin"/>
-    </w:r>
-    <w:r>
-      <w:instrText xml:space="preserve"> STYLEREF  "Heading 1"  \* MERGEFORMAT </w:instrText>
-    </w:r>
-    <w:r>
-      <w:fldChar w:fldCharType="separate"/>
-    </w:r>
-    <w:r>
-      <w:rPr>
-        <w:b/>
-        <w:bCs/>
-        <w:noProof/>
-      </w:rPr>
-      <w:t>References:</w:t>
-    </w:r>
-    <w:r>
-      <w:rPr>
-        <w:b/>
-        <w:bCs/>
-        <w:noProof/>
-      </w:rPr>
-      <w:fldChar w:fldCharType="end"/>
-    </w:r>
+    <w:fldSimple w:instr=" STYLEREF  &quot;Heading 1&quot;  \* MERGEFORMAT ">
+      <w:r>
+        <w:rPr>
+          <w:b/>
+          <w:bCs/>
+          <w:noProof/>
+        </w:rPr>
+        <w:t>References:</w:t>
+      </w:r>
+    </w:fldSimple>
   </w:p>
 </w:hdr>
 </file>
@@ -23483,7 +24518,7 @@
   <w:abstractNum w:abstractNumId="3" w15:restartNumberingAfterBreak="0">
     <w:nsid w:val="2C172D34"/>
     <w:multiLevelType w:val="multilevel"/>
-    <w:tmpl w:val="7E12DECE"/>
+    <w:tmpl w:val="FE605D04"/>
     <w:lvl w:ilvl="0">
       <w:start w:val="1"/>
       <w:numFmt w:val="decimal"/>
@@ -24851,10 +25886,7 @@
   <w:style w:type="paragraph" w:default="1" w:styleId="Normal">
     <w:name w:val="Normal"/>
     <w:qFormat/>
-    <w:rsid w:val="00C10750"/>
-    <w:pPr>
-      <w:jc w:val="both"/>
-    </w:pPr>
+    <w:rsid w:val="007615C3"/>
     <w:rPr>
       <w:rFonts w:asciiTheme="majorBidi" w:hAnsiTheme="majorBidi"/>
     </w:rPr>
@@ -24902,7 +25934,6 @@
         <w:numId w:val="3"/>
       </w:numPr>
       <w:spacing w:before="40" w:after="0"/>
-      <w:jc w:val="left"/>
       <w:outlineLvl w:val="1"/>
     </w:pPr>
     <w:rPr>
@@ -24929,7 +25960,6 @@
         <w:numId w:val="3"/>
       </w:numPr>
       <w:spacing w:before="40" w:after="0"/>
-      <w:jc w:val="left"/>
       <w:outlineLvl w:val="2"/>
     </w:pPr>
     <w:rPr>
@@ -24956,7 +25986,6 @@
         <w:numId w:val="3"/>
       </w:numPr>
       <w:spacing w:before="40" w:after="0"/>
-      <w:jc w:val="left"/>
       <w:outlineLvl w:val="3"/>
     </w:pPr>
     <w:rPr>
@@ -24984,7 +26013,6 @@
         <w:numId w:val="3"/>
       </w:numPr>
       <w:spacing w:before="40" w:after="0"/>
-      <w:jc w:val="left"/>
       <w:outlineLvl w:val="4"/>
     </w:pPr>
     <w:rPr>
@@ -25392,7 +26420,667 @@
       <w:szCs w:val="16"/>
     </w:rPr>
   </w:style>
+  <w:style w:type="table" w:styleId="ListTable6Colorful-Accent6">
+    <w:name w:val="List Table 6 Colorful Accent 6"/>
+    <w:basedOn w:val="TableNormal"/>
+    <w:uiPriority w:val="51"/>
+    <w:rsid w:val="008E5CD9"/>
+    <w:pPr>
+      <w:spacing w:after="0" w:line="240" w:lineRule="auto"/>
+    </w:pPr>
+    <w:rPr>
+      <w:color w:val="538135" w:themeColor="accent6" w:themeShade="BF"/>
+    </w:rPr>
+    <w:tblPr>
+      <w:tblStyleRowBandSize w:val="1"/>
+      <w:tblStyleColBandSize w:val="1"/>
+      <w:tblBorders>
+        <w:top w:val="single" w:sz="4" w:space="0" w:color="70AD47" w:themeColor="accent6"/>
+        <w:bottom w:val="single" w:sz="4" w:space="0" w:color="70AD47" w:themeColor="accent6"/>
+      </w:tblBorders>
+    </w:tblPr>
+    <w:tblStylePr w:type="firstRow">
+      <w:rPr>
+        <w:b/>
+        <w:bCs/>
+      </w:rPr>
+      <w:tblPr/>
+      <w:tcPr>
+        <w:tcBorders>
+          <w:bottom w:val="single" w:sz="4" w:space="0" w:color="70AD47" w:themeColor="accent6"/>
+        </w:tcBorders>
+      </w:tcPr>
+    </w:tblStylePr>
+    <w:tblStylePr w:type="lastRow">
+      <w:rPr>
+        <w:b/>
+        <w:bCs/>
+      </w:rPr>
+      <w:tblPr/>
+      <w:tcPr>
+        <w:tcBorders>
+          <w:top w:val="double" w:sz="4" w:space="0" w:color="70AD47" w:themeColor="accent6"/>
+        </w:tcBorders>
+      </w:tcPr>
+    </w:tblStylePr>
+    <w:tblStylePr w:type="firstCol">
+      <w:rPr>
+        <w:b/>
+        <w:bCs/>
+      </w:rPr>
+    </w:tblStylePr>
+    <w:tblStylePr w:type="lastCol">
+      <w:rPr>
+        <w:b/>
+        <w:bCs/>
+      </w:rPr>
+    </w:tblStylePr>
+    <w:tblStylePr w:type="band1Vert">
+      <w:tblPr/>
+      <w:tcPr>
+        <w:shd w:val="clear" w:color="auto" w:fill="E2EFD9" w:themeFill="accent6" w:themeFillTint="33"/>
+      </w:tcPr>
+    </w:tblStylePr>
+    <w:tblStylePr w:type="band1Horz">
+      <w:tblPr/>
+      <w:tcPr>
+        <w:shd w:val="clear" w:color="auto" w:fill="E2EFD9" w:themeFill="accent6" w:themeFillTint="33"/>
+      </w:tcPr>
+    </w:tblStylePr>
+  </w:style>
 </w:styles>
+</file>
+
+<file path=word/glossary/document.xml><?xml version="1.0" encoding="utf-8"?>
+<w:glossaryDocument xmlns:wpc="http://schemas.microsoft.com/office/word/2010/wordprocessingCanvas" xmlns:cx="http://schemas.microsoft.com/office/drawing/2014/chartex" xmlns:cx1="http://schemas.microsoft.com/office/drawing/2015/9/8/chartex" xmlns:cx2="http://schemas.microsoft.com/office/drawing/2015/10/21/chartex" xmlns:cx3="http://schemas.microsoft.com/office/drawing/2016/5/9/chartex" xmlns:cx4="http://schemas.microsoft.com/office/drawing/2016/5/10/chartex" xmlns:cx5="http://schemas.microsoft.com/office/drawing/2016/5/11/chartex" xmlns:cx6="http://schemas.microsoft.com/office/drawing/2016/5/12/chartex" xmlns:cx7="http://schemas.microsoft.com/office/drawing/2016/5/13/chartex" xmlns:cx8="http://schemas.microsoft.com/office/drawing/2016/5/14/chartex" xmlns:mc="http://schemas.openxmlformats.org/markup-compatibility/2006" xmlns:aink="http://schemas.microsoft.com/office/drawing/2016/ink" xmlns:am3d="http://schemas.microsoft.com/office/drawing/2017/model3d" xmlns:o="urn:schemas-microsoft-com:office:office" xmlns:r="http://schemas.openxmlformats.org/officeDocument/2006/relationships" xmlns:m="http://schemas.openxmlformats.org/officeDocument/2006/math" xmlns:v="urn:schemas-microsoft-com:vml" xmlns:wp14="http://schemas.microsoft.com/office/word/2010/wordprocessingDrawing" xmlns:wp="http://schemas.openxmlformats.org/drawingml/2006/wordprocessingDrawing" xmlns:w10="urn:schemas-microsoft-com:office:word" xmlns:w="http://schemas.openxmlformats.org/wordprocessingml/2006/main" xmlns:w14="http://schemas.microsoft.com/office/word/2010/wordml" xmlns:w15="http://schemas.microsoft.com/office/word/2012/wordml" xmlns:w16cid="http://schemas.microsoft.com/office/word/2016/wordml/cid" xmlns:w16se="http://schemas.microsoft.com/office/word/2015/wordml/symex" xmlns:wpg="http://schemas.microsoft.com/office/word/2010/wordprocessingGroup" xmlns:wpi="http://schemas.microsoft.com/office/word/2010/wordprocessingInk" xmlns:wne="http://schemas.microsoft.com/office/word/2006/wordml" xmlns:wps="http://schemas.microsoft.com/office/word/2010/wordprocessingShape" mc:Ignorable="w14 w15 w16se w16cid wp14"/>
+</file>
+
+<file path=word/glossary/fontTable.xml><?xml version="1.0" encoding="utf-8"?>
+<w:fonts xmlns:mc="http://schemas.openxmlformats.org/markup-compatibility/2006" xmlns:r="http://schemas.openxmlformats.org/officeDocument/2006/relationships" xmlns:w="http://schemas.openxmlformats.org/wordprocessingml/2006/main" xmlns:w14="http://schemas.microsoft.com/office/word/2010/wordml" xmlns:w15="http://schemas.microsoft.com/office/word/2012/wordml" xmlns:w16cid="http://schemas.microsoft.com/office/word/2016/wordml/cid" xmlns:w16se="http://schemas.microsoft.com/office/word/2015/wordml/symex" mc:Ignorable="w14 w15 w16se w16cid">
+  <w:font w:name="Times New Roman">
+    <w:panose1 w:val="02020603050405020304"/>
+    <w:charset w:val="00"/>
+    <w:family w:val="roman"/>
+    <w:pitch w:val="variable"/>
+    <w:sig w:usb0="E0002EFF" w:usb1="C000785B" w:usb2="00000009" w:usb3="00000000" w:csb0="000001FF" w:csb1="00000000"/>
+  </w:font>
+  <w:font w:name="Symbol">
+    <w:panose1 w:val="05050102010706020507"/>
+    <w:charset w:val="02"/>
+    <w:family w:val="roman"/>
+    <w:pitch w:val="variable"/>
+    <w:sig w:usb0="00000000" w:usb1="10000000" w:usb2="00000000" w:usb3="00000000" w:csb0="80000000" w:csb1="00000000"/>
+  </w:font>
+  <w:font w:name="Courier New">
+    <w:panose1 w:val="02070309020205020404"/>
+    <w:charset w:val="00"/>
+    <w:family w:val="modern"/>
+    <w:pitch w:val="fixed"/>
+    <w:sig w:usb0="E0002EFF" w:usb1="C0007843" w:usb2="00000009" w:usb3="00000000" w:csb0="000001FF" w:csb1="00000000"/>
+  </w:font>
+  <w:font w:name="Wingdings">
+    <w:panose1 w:val="05000000000000000000"/>
+    <w:charset w:val="02"/>
+    <w:family w:val="auto"/>
+    <w:pitch w:val="variable"/>
+    <w:sig w:usb0="00000000" w:usb1="10000000" w:usb2="00000000" w:usb3="00000000" w:csb0="80000000" w:csb1="00000000"/>
+  </w:font>
+  <w:font w:name="Calibri">
+    <w:panose1 w:val="020F0502020204030204"/>
+    <w:charset w:val="00"/>
+    <w:family w:val="swiss"/>
+    <w:pitch w:val="variable"/>
+    <w:sig w:usb0="E0002AFF" w:usb1="C000247B" w:usb2="00000009" w:usb3="00000000" w:csb0="000001FF" w:csb1="00000000"/>
+  </w:font>
+  <w:font w:name="MinionPro-Regular">
+    <w:altName w:val="Calibri"/>
+    <w:panose1 w:val="00000000000000000000"/>
+    <w:charset w:val="00"/>
+    <w:family w:val="auto"/>
+    <w:notTrueType/>
+    <w:pitch w:val="default"/>
+    <w:sig w:usb0="00000003" w:usb1="00000000" w:usb2="00000000" w:usb3="00000000" w:csb0="00000001" w:csb1="00000000"/>
+  </w:font>
+  <w:font w:name="Arial">
+    <w:panose1 w:val="020B0604020202020204"/>
+    <w:charset w:val="00"/>
+    <w:family w:val="swiss"/>
+    <w:pitch w:val="variable"/>
+    <w:sig w:usb0="E0002EFF" w:usb1="C0007843" w:usb2="00000009" w:usb3="00000000" w:csb0="000001FF" w:csb1="00000000"/>
+  </w:font>
+  <w:font w:name="Tahoma">
+    <w:panose1 w:val="020B0604030504040204"/>
+    <w:charset w:val="00"/>
+    <w:family w:val="swiss"/>
+    <w:pitch w:val="variable"/>
+    <w:sig w:usb0="E1002EFF" w:usb1="C000605B" w:usb2="00000029" w:usb3="00000000" w:csb0="000101FF" w:csb1="00000000"/>
+  </w:font>
+  <w:font w:name="Cambria Math">
+    <w:panose1 w:val="02040503050406030204"/>
+    <w:charset w:val="00"/>
+    <w:family w:val="roman"/>
+    <w:pitch w:val="variable"/>
+    <w:sig w:usb0="E00006FF" w:usb1="420024FF" w:usb2="02000000" w:usb3="00000000" w:csb0="0000019F" w:csb1="00000000"/>
+  </w:font>
+  <w:font w:name="SFRM1000">
+    <w:altName w:val="Calibri"/>
+    <w:panose1 w:val="00000000000000000000"/>
+    <w:charset w:val="00"/>
+    <w:family w:val="auto"/>
+    <w:notTrueType/>
+    <w:pitch w:val="default"/>
+    <w:sig w:usb0="00000003" w:usb1="00000000" w:usb2="00000000" w:usb3="00000000" w:csb0="00000001" w:csb1="00000000"/>
+  </w:font>
+  <w:font w:name="CMMI10">
+    <w:altName w:val="Calibri"/>
+    <w:panose1 w:val="00000000000000000000"/>
+    <w:charset w:val="00"/>
+    <w:family w:val="auto"/>
+    <w:notTrueType/>
+    <w:pitch w:val="default"/>
+    <w:sig w:usb0="00000003" w:usb1="00000000" w:usb2="00000000" w:usb3="00000000" w:csb0="00000001" w:csb1="00000000"/>
+  </w:font>
+  <w:font w:name="MinionMath-Capt">
+    <w:altName w:val="Calibri"/>
+    <w:panose1 w:val="00000000000000000000"/>
+    <w:charset w:val="00"/>
+    <w:family w:val="auto"/>
+    <w:notTrueType/>
+    <w:pitch w:val="default"/>
+    <w:sig w:usb0="00000003" w:usb1="00000000" w:usb2="00000000" w:usb3="00000000" w:csb0="00000001" w:csb1="00000000"/>
+  </w:font>
+  <w:font w:name="Calibri Light">
+    <w:panose1 w:val="020F0302020204030204"/>
+    <w:charset w:val="00"/>
+    <w:family w:val="swiss"/>
+    <w:pitch w:val="variable"/>
+    <w:sig w:usb0="E0002AFF" w:usb1="C000247B" w:usb2="00000009" w:usb3="00000000" w:csb0="000001FF" w:csb1="00000000"/>
+  </w:font>
+</w:fonts>
+</file>
+
+<file path=word/glossary/settings.xml><?xml version="1.0" encoding="utf-8"?>
+<w:settings xmlns:mc="http://schemas.openxmlformats.org/markup-compatibility/2006" xmlns:o="urn:schemas-microsoft-com:office:office" xmlns:r="http://schemas.openxmlformats.org/officeDocument/2006/relationships" xmlns:m="http://schemas.openxmlformats.org/officeDocument/2006/math" xmlns:v="urn:schemas-microsoft-com:vml" xmlns:w10="urn:schemas-microsoft-com:office:word" xmlns:w="http://schemas.openxmlformats.org/wordprocessingml/2006/main" xmlns:w14="http://schemas.microsoft.com/office/word/2010/wordml" xmlns:w15="http://schemas.microsoft.com/office/word/2012/wordml" xmlns:w16cid="http://schemas.microsoft.com/office/word/2016/wordml/cid" xmlns:w16se="http://schemas.microsoft.com/office/word/2015/wordml/symex" xmlns:sl="http://schemas.openxmlformats.org/schemaLibrary/2006/main" mc:Ignorable="w14 w15 w16se w16cid">
+  <w:view w:val="normal"/>
+  <w:defaultTabStop w:val="720"/>
+  <w:characterSpacingControl w:val="doNotCompress"/>
+  <w:compat>
+    <w:useFELayout/>
+    <w:compatSetting w:name="compatibilityMode" w:uri="http://schemas.microsoft.com/office/word" w:val="15"/>
+    <w:compatSetting w:name="overrideTableStyleFontSizeAndJustification" w:uri="http://schemas.microsoft.com/office/word" w:val="1"/>
+    <w:compatSetting w:name="enableOpenTypeFeatures" w:uri="http://schemas.microsoft.com/office/word" w:val="1"/>
+    <w:compatSetting w:name="doNotFlipMirrorIndents" w:uri="http://schemas.microsoft.com/office/word" w:val="1"/>
+    <w:compatSetting w:name="differentiateMultirowTableHeaders" w:uri="http://schemas.microsoft.com/office/word" w:val="1"/>
+    <w:compatSetting w:name="useWord2013TrackBottomHyphenation" w:uri="http://schemas.microsoft.com/office/word" w:val="0"/>
+  </w:compat>
+  <w:rsids>
+    <w:rsidRoot w:val="002A46B6"/>
+    <w:rsid w:val="002A46B6"/>
+  </w:rsids>
+  <m:mathPr>
+    <m:mathFont m:val="Cambria Math"/>
+    <m:brkBin m:val="before"/>
+    <m:brkBinSub m:val="--"/>
+    <m:smallFrac m:val="0"/>
+    <m:dispDef/>
+    <m:lMargin m:val="0"/>
+    <m:rMargin m:val="0"/>
+    <m:defJc m:val="centerGroup"/>
+    <m:wrapIndent m:val="1440"/>
+    <m:intLim m:val="subSup"/>
+    <m:naryLim m:val="undOvr"/>
+  </m:mathPr>
+  <w:themeFontLang w:val="en-US" w:bidi="ar-SA"/>
+  <w:clrSchemeMapping w:bg1="light1" w:t1="dark1" w:bg2="light2" w:t2="dark2" w:accent1="accent1" w:accent2="accent2" w:accent3="accent3" w:accent4="accent4" w:accent5="accent5" w:accent6="accent6" w:hyperlink="hyperlink" w:followedHyperlink="followedHyperlink"/>
+  <w:decimalSymbol w:val="."/>
+  <w:listSeparator w:val=","/>
+  <w15:chartTrackingRefBased/>
+</w:settings>
+</file>
+
+<file path=word/glossary/styles.xml><?xml version="1.0" encoding="utf-8"?>
+<w:styles xmlns:mc="http://schemas.openxmlformats.org/markup-compatibility/2006" xmlns:r="http://schemas.openxmlformats.org/officeDocument/2006/relationships" xmlns:w="http://schemas.openxmlformats.org/wordprocessingml/2006/main" xmlns:w14="http://schemas.microsoft.com/office/word/2010/wordml" xmlns:w15="http://schemas.microsoft.com/office/word/2012/wordml" xmlns:w16cid="http://schemas.microsoft.com/office/word/2016/wordml/cid" xmlns:w16se="http://schemas.microsoft.com/office/word/2015/wordml/symex" mc:Ignorable="w14 w15 w16se w16cid">
+  <w:docDefaults>
+    <w:rPrDefault>
+      <w:rPr>
+        <w:rFonts w:asciiTheme="minorHAnsi" w:eastAsiaTheme="minorEastAsia" w:hAnsiTheme="minorHAnsi" w:cstheme="minorBidi"/>
+        <w:sz w:val="22"/>
+        <w:szCs w:val="22"/>
+        <w:lang w:val="en-US" w:eastAsia="en-US" w:bidi="ar-SA"/>
+      </w:rPr>
+    </w:rPrDefault>
+    <w:pPrDefault>
+      <w:pPr>
+        <w:spacing w:after="160" w:line="259" w:lineRule="auto"/>
+      </w:pPr>
+    </w:pPrDefault>
+  </w:docDefaults>
+  <w:latentStyles w:defLockedState="0" w:defUIPriority="99" w:defSemiHidden="0" w:defUnhideWhenUsed="0" w:defQFormat="0" w:count="375">
+    <w:lsdException w:name="Normal" w:uiPriority="0" w:qFormat="1"/>
+    <w:lsdException w:name="heading 1" w:uiPriority="9" w:qFormat="1"/>
+    <w:lsdException w:name="heading 2" w:semiHidden="1" w:uiPriority="9" w:unhideWhenUsed="1" w:qFormat="1"/>
+    <w:lsdException w:name="heading 3" w:semiHidden="1" w:uiPriority="9" w:unhideWhenUsed="1" w:qFormat="1"/>
+    <w:lsdException w:name="heading 4" w:semiHidden="1" w:uiPriority="9" w:unhideWhenUsed="1" w:qFormat="1"/>
+    <w:lsdException w:name="heading 5" w:semiHidden="1" w:uiPriority="9" w:unhideWhenUsed="1" w:qFormat="1"/>
+    <w:lsdException w:name="heading 6" w:semiHidden="1" w:uiPriority="9" w:unhideWhenUsed="1" w:qFormat="1"/>
+    <w:lsdException w:name="heading 7" w:semiHidden="1" w:uiPriority="9" w:unhideWhenUsed="1" w:qFormat="1"/>
+    <w:lsdException w:name="heading 8" w:semiHidden="1" w:uiPriority="9" w:unhideWhenUsed="1" w:qFormat="1"/>
+    <w:lsdException w:name="heading 9" w:semiHidden="1" w:uiPriority="9" w:unhideWhenUsed="1" w:qFormat="1"/>
+    <w:lsdException w:name="index 1" w:semiHidden="1" w:unhideWhenUsed="1"/>
+    <w:lsdException w:name="index 2" w:semiHidden="1" w:unhideWhenUsed="1"/>
+    <w:lsdException w:name="index 3" w:semiHidden="1" w:unhideWhenUsed="1"/>
+    <w:lsdException w:name="index 4" w:semiHidden="1" w:unhideWhenUsed="1"/>
+    <w:lsdException w:name="index 5" w:semiHidden="1" w:unhideWhenUsed="1"/>
+    <w:lsdException w:name="index 6" w:semiHidden="1" w:unhideWhenUsed="1"/>
+    <w:lsdException w:name="index 7" w:semiHidden="1" w:unhideWhenUsed="1"/>
+    <w:lsdException w:name="index 8" w:semiHidden="1" w:unhideWhenUsed="1"/>
+    <w:lsdException w:name="index 9" w:semiHidden="1" w:unhideWhenUsed="1"/>
+    <w:lsdException w:name="toc 1" w:semiHidden="1" w:uiPriority="39" w:unhideWhenUsed="1"/>
+    <w:lsdException w:name="toc 2" w:semiHidden="1" w:uiPriority="39" w:unhideWhenUsed="1"/>
+    <w:lsdException w:name="toc 3" w:semiHidden="1" w:uiPriority="39" w:unhideWhenUsed="1"/>
+    <w:lsdException w:name="toc 4" w:semiHidden="1" w:uiPriority="39" w:unhideWhenUsed="1"/>
+    <w:lsdException w:name="toc 5" w:semiHidden="1" w:uiPriority="39" w:unhideWhenUsed="1"/>
+    <w:lsdException w:name="toc 6" w:semiHidden="1" w:uiPriority="39" w:unhideWhenUsed="1"/>
+    <w:lsdException w:name="toc 7" w:semiHidden="1" w:uiPriority="39" w:unhideWhenUsed="1"/>
+    <w:lsdException w:name="toc 8" w:semiHidden="1" w:uiPriority="39" w:unhideWhenUsed="1"/>
+    <w:lsdException w:name="toc 9" w:semiHidden="1" w:uiPriority="39" w:unhideWhenUsed="1"/>
+    <w:lsdException w:name="Normal Indent" w:semiHidden="1" w:unhideWhenUsed="1"/>
+    <w:lsdException w:name="footnote text" w:semiHidden="1" w:unhideWhenUsed="1"/>
+    <w:lsdException w:name="annotation text" w:semiHidden="1" w:unhideWhenUsed="1"/>
+    <w:lsdException w:name="header" w:semiHidden="1" w:unhideWhenUsed="1"/>
+    <w:lsdException w:name="footer" w:semiHidden="1" w:unhideWhenUsed="1"/>
+    <w:lsdException w:name="index heading" w:semiHidden="1" w:unhideWhenUsed="1"/>
+    <w:lsdException w:name="caption" w:semiHidden="1" w:uiPriority="35" w:unhideWhenUsed="1" w:qFormat="1"/>
+    <w:lsdException w:name="table of figures" w:semiHidden="1" w:unhideWhenUsed="1"/>
+    <w:lsdException w:name="envelope address" w:semiHidden="1" w:unhideWhenUsed="1"/>
+    <w:lsdException w:name="envelope return" w:semiHidden="1" w:unhideWhenUsed="1"/>
+    <w:lsdException w:name="footnote reference" w:semiHidden="1" w:unhideWhenUsed="1"/>
+    <w:lsdException w:name="annotation reference" w:semiHidden="1" w:unhideWhenUsed="1"/>
+    <w:lsdException w:name="line number" w:semiHidden="1" w:unhideWhenUsed="1"/>
+    <w:lsdException w:name="page number" w:semiHidden="1" w:unhideWhenUsed="1"/>
+    <w:lsdException w:name="endnote reference" w:semiHidden="1" w:unhideWhenUsed="1"/>
+    <w:lsdException w:name="endnote text" w:semiHidden="1" w:unhideWhenUsed="1"/>
+    <w:lsdException w:name="table of authorities" w:semiHidden="1" w:unhideWhenUsed="1"/>
+    <w:lsdException w:name="macro" w:semiHidden="1" w:unhideWhenUsed="1"/>
+    <w:lsdException w:name="toa heading" w:semiHidden="1" w:unhideWhenUsed="1"/>
+    <w:lsdException w:name="List" w:semiHidden="1" w:unhideWhenUsed="1"/>
+    <w:lsdException w:name="List Bullet" w:semiHidden="1" w:unhideWhenUsed="1"/>
+    <w:lsdException w:name="List Number" w:semiHidden="1" w:unhideWhenUsed="1"/>
+    <w:lsdException w:name="List 2" w:semiHidden="1" w:unhideWhenUsed="1"/>
+    <w:lsdException w:name="List 3" w:semiHidden="1" w:unhideWhenUsed="1"/>
+    <w:lsdException w:name="List 4" w:semiHidden="1" w:unhideWhenUsed="1"/>
+    <w:lsdException w:name="List 5" w:semiHidden="1" w:unhideWhenUsed="1"/>
+    <w:lsdException w:name="List Bullet 2" w:semiHidden="1" w:unhideWhenUsed="1"/>
+    <w:lsdException w:name="List Bullet 3" w:semiHidden="1" w:unhideWhenUsed="1"/>
+    <w:lsdException w:name="List Bullet 4" w:semiHidden="1" w:unhideWhenUsed="1"/>
+    <w:lsdException w:name="List Bullet 5" w:semiHidden="1" w:unhideWhenUsed="1"/>
+    <w:lsdException w:name="List Number 2" w:semiHidden="1" w:unhideWhenUsed="1"/>
+    <w:lsdException w:name="List Number 3" w:semiHidden="1" w:unhideWhenUsed="1"/>
+    <w:lsdException w:name="List Number 4" w:semiHidden="1" w:unhideWhenUsed="1"/>
+    <w:lsdException w:name="List Number 5" w:semiHidden="1" w:unhideWhenUsed="1"/>
+    <w:lsdException w:name="Title" w:uiPriority="10" w:qFormat="1"/>
+    <w:lsdException w:name="Closing" w:semiHidden="1" w:unhideWhenUsed="1"/>
+    <w:lsdException w:name="Signature" w:semiHidden="1" w:unhideWhenUsed="1"/>
+    <w:lsdException w:name="Default Paragraph Font" w:semiHidden="1" w:uiPriority="1" w:unhideWhenUsed="1"/>
+    <w:lsdException w:name="Body Text" w:semiHidden="1" w:unhideWhenUsed="1"/>
+    <w:lsdException w:name="Body Text Indent" w:semiHidden="1" w:unhideWhenUsed="1"/>
+    <w:lsdException w:name="List Continue" w:semiHidden="1" w:unhideWhenUsed="1"/>
+    <w:lsdException w:name="List Continue 2" w:semiHidden="1" w:unhideWhenUsed="1"/>
+    <w:lsdException w:name="List Continue 3" w:semiHidden="1" w:unhideWhenUsed="1"/>
+    <w:lsdException w:name="List Continue 4" w:semiHidden="1" w:unhideWhenUsed="1"/>
+    <w:lsdException w:name="List Continue 5" w:semiHidden="1" w:unhideWhenUsed="1"/>
+    <w:lsdException w:name="Message Header" w:semiHidden="1" w:unhideWhenUsed="1"/>
+    <w:lsdException w:name="Subtitle" w:uiPriority="11" w:qFormat="1"/>
+    <w:lsdException w:name="Salutation" w:semiHidden="1" w:unhideWhenUsed="1"/>
+    <w:lsdException w:name="Date" w:semiHidden="1" w:unhideWhenUsed="1"/>
+    <w:lsdException w:name="Body Text First Indent" w:semiHidden="1" w:unhideWhenUsed="1"/>
+    <w:lsdException w:name="Body Text First Indent 2" w:semiHidden="1" w:unhideWhenUsed="1"/>
+    <w:lsdException w:name="Note Heading" w:semiHidden="1" w:unhideWhenUsed="1"/>
+    <w:lsdException w:name="Body Text 2" w:semiHidden="1" w:unhideWhenUsed="1"/>
+    <w:lsdException w:name="Body Text 3" w:semiHidden="1" w:unhideWhenUsed="1"/>
+    <w:lsdException w:name="Body Text Indent 2" w:semiHidden="1" w:unhideWhenUsed="1"/>
+    <w:lsdException w:name="Body Text Indent 3" w:semiHidden="1" w:unhideWhenUsed="1"/>
+    <w:lsdException w:name="Block Text" w:semiHidden="1" w:unhideWhenUsed="1"/>
+    <w:lsdException w:name="Hyperlink" w:semiHidden="1" w:unhideWhenUsed="1"/>
+    <w:lsdException w:name="FollowedHyperlink" w:semiHidden="1" w:unhideWhenUsed="1"/>
+    <w:lsdException w:name="Strong" w:uiPriority="22" w:qFormat="1"/>
+    <w:lsdException w:name="Emphasis" w:uiPriority="20" w:qFormat="1"/>
+    <w:lsdException w:name="Document Map" w:semiHidden="1" w:unhideWhenUsed="1"/>
+    <w:lsdException w:name="Plain Text" w:semiHidden="1" w:unhideWhenUsed="1"/>
+    <w:lsdException w:name="E-mail Signature" w:semiHidden="1" w:unhideWhenUsed="1"/>
+    <w:lsdException w:name="HTML Top of Form" w:semiHidden="1" w:unhideWhenUsed="1"/>
+    <w:lsdException w:name="HTML Bottom of Form" w:semiHidden="1" w:unhideWhenUsed="1"/>
+    <w:lsdException w:name="Normal (Web)" w:semiHidden="1" w:unhideWhenUsed="1"/>
+    <w:lsdException w:name="HTML Acronym" w:semiHidden="1" w:unhideWhenUsed="1"/>
+    <w:lsdException w:name="HTML Address" w:semiHidden="1" w:unhideWhenUsed="1"/>
+    <w:lsdException w:name="HTML Cite" w:semiHidden="1" w:unhideWhenUsed="1"/>
+    <w:lsdException w:name="HTML Code" w:semiHidden="1" w:unhideWhenUsed="1"/>
+    <w:lsdException w:name="HTML Definition" w:semiHidden="1" w:unhideWhenUsed="1"/>
+    <w:lsdException w:name="HTML Keyboard" w:semiHidden="1" w:unhideWhenUsed="1"/>
+    <w:lsdException w:name="HTML Preformatted" w:semiHidden="1" w:unhideWhenUsed="1"/>
+    <w:lsdException w:name="HTML Sample" w:semiHidden="1" w:unhideWhenUsed="1"/>
+    <w:lsdException w:name="HTML Typewriter" w:semiHidden="1" w:unhideWhenUsed="1"/>
+    <w:lsdException w:name="HTML Variable" w:semiHidden="1" w:unhideWhenUsed="1"/>
+    <w:lsdException w:name="Normal Table" w:semiHidden="1" w:unhideWhenUsed="1"/>
+    <w:lsdException w:name="annotation subject" w:semiHidden="1" w:unhideWhenUsed="1"/>
+    <w:lsdException w:name="No List" w:semiHidden="1" w:unhideWhenUsed="1"/>
+    <w:lsdException w:name="Outline List 1" w:semiHidden="1" w:unhideWhenUsed="1"/>
+    <w:lsdException w:name="Outline List 2" w:semiHidden="1" w:unhideWhenUsed="1"/>
+    <w:lsdException w:name="Outline List 3" w:semiHidden="1" w:unhideWhenUsed="1"/>
+    <w:lsdException w:name="Table Simple 1" w:semiHidden="1" w:unhideWhenUsed="1"/>
+    <w:lsdException w:name="Table Simple 2" w:semiHidden="1" w:unhideWhenUsed="1"/>
+    <w:lsdException w:name="Table Simple 3" w:semiHidden="1" w:unhideWhenUsed="1"/>
+    <w:lsdException w:name="Table Classic 1" w:semiHidden="1" w:unhideWhenUsed="1"/>
+    <w:lsdException w:name="Table Classic 2" w:semiHidden="1" w:unhideWhenUsed="1"/>
+    <w:lsdException w:name="Table Classic 3" w:semiHidden="1" w:unhideWhenUsed="1"/>
+    <w:lsdException w:name="Table Classic 4" w:semiHidden="1" w:unhideWhenUsed="1"/>
+    <w:lsdException w:name="Table Colorful 1" w:semiHidden="1" w:unhideWhenUsed="1"/>
+    <w:lsdException w:name="Table Colorful 2" w:semiHidden="1" w:unhideWhenUsed="1"/>
+    <w:lsdException w:name="Table Colorful 3" w:semiHidden="1" w:unhideWhenUsed="1"/>
+    <w:lsdException w:name="Table Columns 1" w:semiHidden="1" w:unhideWhenUsed="1"/>
+    <w:lsdException w:name="Table Columns 2" w:semiHidden="1" w:unhideWhenUsed="1"/>
+    <w:lsdException w:name="Table Columns 3" w:semiHidden="1" w:unhideWhenUsed="1"/>
+    <w:lsdException w:name="Table Columns 4" w:semiHidden="1" w:unhideWhenUsed="1"/>
+    <w:lsdException w:name="Table Columns 5" w:semiHidden="1" w:unhideWhenUsed="1"/>
+    <w:lsdException w:name="Table Grid 1" w:semiHidden="1" w:unhideWhenUsed="1"/>
+    <w:lsdException w:name="Table Grid 2" w:semiHidden="1" w:unhideWhenUsed="1"/>
+    <w:lsdException w:name="Table Grid 3" w:semiHidden="1" w:unhideWhenUsed="1"/>
+    <w:lsdException w:name="Table Grid 4" w:semiHidden="1" w:unhideWhenUsed="1"/>
+    <w:lsdException w:name="Table Grid 5" w:semiHidden="1" w:unhideWhenUsed="1"/>
+    <w:lsdException w:name="Table Grid 6" w:semiHidden="1" w:unhideWhenUsed="1"/>
+    <w:lsdException w:name="Table Grid 7" w:semiHidden="1" w:unhideWhenUsed="1"/>
+    <w:lsdException w:name="Table Grid 8" w:semiHidden="1" w:unhideWhenUsed="1"/>
+    <w:lsdException w:name="Table List 1" w:semiHidden="1" w:unhideWhenUsed="1"/>
+    <w:lsdException w:name="Table List 2" w:semiHidden="1" w:unhideWhenUsed="1"/>
+    <w:lsdException w:name="Table List 3" w:semiHidden="1" w:unhideWhenUsed="1"/>
+    <w:lsdException w:name="Table List 4" w:semiHidden="1" w:unhideWhenUsed="1"/>
+    <w:lsdException w:name="Table List 5" w:semiHidden="1" w:unhideWhenUsed="1"/>
+    <w:lsdException w:name="Table List 6" w:semiHidden="1" w:unhideWhenUsed="1"/>
+    <w:lsdException w:name="Table List 7" w:semiHidden="1" w:unhideWhenUsed="1"/>
+    <w:lsdException w:name="Table List 8" w:semiHidden="1" w:unhideWhenUsed="1"/>
+    <w:lsdException w:name="Table 3D effects 1" w:semiHidden="1" w:unhideWhenUsed="1"/>
+    <w:lsdException w:name="Table 3D effects 2" w:semiHidden="1" w:unhideWhenUsed="1"/>
+    <w:lsdException w:name="Table 3D effects 3" w:semiHidden="1" w:unhideWhenUsed="1"/>
+    <w:lsdException w:name="Table Contemporary" w:semiHidden="1" w:unhideWhenUsed="1"/>
+    <w:lsdException w:name="Table Elegant" w:semiHidden="1" w:unhideWhenUsed="1"/>
+    <w:lsdException w:name="Table Professional" w:semiHidden="1" w:unhideWhenUsed="1"/>
+    <w:lsdException w:name="Table Subtle 1" w:semiHidden="1" w:unhideWhenUsed="1"/>
+    <w:lsdException w:name="Table Subtle 2" w:semiHidden="1" w:unhideWhenUsed="1"/>
+    <w:lsdException w:name="Table Web 1" w:semiHidden="1" w:unhideWhenUsed="1"/>
+    <w:lsdException w:name="Table Web 2" w:semiHidden="1" w:unhideWhenUsed="1"/>
+    <w:lsdException w:name="Table Web 3" w:semiHidden="1" w:unhideWhenUsed="1"/>
+    <w:lsdException w:name="Balloon Text" w:semiHidden="1" w:unhideWhenUsed="1"/>
+    <w:lsdException w:name="Table Grid" w:uiPriority="39"/>
+    <w:lsdException w:name="Table Theme" w:semiHidden="1" w:unhideWhenUsed="1"/>
+    <w:lsdException w:name="Placeholder Text" w:semiHidden="1"/>
+    <w:lsdException w:name="No Spacing" w:uiPriority="1" w:qFormat="1"/>
+    <w:lsdException w:name="Light Shading" w:uiPriority="60"/>
+    <w:lsdException w:name="Light List" w:uiPriority="61"/>
+    <w:lsdException w:name="Light Grid" w:uiPriority="62"/>
+    <w:lsdException w:name="Medium Shading 1" w:uiPriority="63"/>
+    <w:lsdException w:name="Medium Shading 2" w:uiPriority="64"/>
+    <w:lsdException w:name="Medium List 1" w:uiPriority="65"/>
+    <w:lsdException w:name="Medium List 2" w:uiPriority="66"/>
+    <w:lsdException w:name="Medium Grid 1" w:uiPriority="67"/>
+    <w:lsdException w:name="Medium Grid 2" w:uiPriority="68"/>
+    <w:lsdException w:name="Medium Grid 3" w:uiPriority="69"/>
+    <w:lsdException w:name="Dark List" w:uiPriority="70"/>
+    <w:lsdException w:name="Colorful Shading" w:uiPriority="71"/>
+    <w:lsdException w:name="Colorful List" w:uiPriority="72"/>
+    <w:lsdException w:name="Colorful Grid" w:uiPriority="73"/>
+    <w:lsdException w:name="Light Shading Accent 1" w:uiPriority="60"/>
+    <w:lsdException w:name="Light List Accent 1" w:uiPriority="61"/>
+    <w:lsdException w:name="Light Grid Accent 1" w:uiPriority="62"/>
+    <w:lsdException w:name="Medium Shading 1 Accent 1" w:uiPriority="63"/>
+    <w:lsdException w:name="Medium Shading 2 Accent 1" w:uiPriority="64"/>
+    <w:lsdException w:name="Medium List 1 Accent 1" w:uiPriority="65"/>
+    <w:lsdException w:name="Revision" w:semiHidden="1"/>
+    <w:lsdException w:name="List Paragraph" w:uiPriority="34" w:qFormat="1"/>
+    <w:lsdException w:name="Quote" w:uiPriority="29" w:qFormat="1"/>
+    <w:lsdException w:name="Intense Quote" w:uiPriority="30" w:qFormat="1"/>
+    <w:lsdException w:name="Medium List 2 Accent 1" w:uiPriority="66"/>
+    <w:lsdException w:name="Medium Grid 1 Accent 1" w:uiPriority="67"/>
+    <w:lsdException w:name="Medium Grid 2 Accent 1" w:uiPriority="68"/>
+    <w:lsdException w:name="Medium Grid 3 Accent 1" w:uiPriority="69"/>
+    <w:lsdException w:name="Dark List Accent 1" w:uiPriority="70"/>
+    <w:lsdException w:name="Colorful Shading Accent 1" w:uiPriority="71"/>
+    <w:lsdException w:name="Colorful List Accent 1" w:uiPriority="72"/>
+    <w:lsdException w:name="Colorful Grid Accent 1" w:uiPriority="73"/>
+    <w:lsdException w:name="Light Shading Accent 2" w:uiPriority="60"/>
+    <w:lsdException w:name="Light List Accent 2" w:uiPriority="61"/>
+    <w:lsdException w:name="Light Grid Accent 2" w:uiPriority="62"/>
+    <w:lsdException w:name="Medium Shading 1 Accent 2" w:uiPriority="63"/>
+    <w:lsdException w:name="Medium Shading 2 Accent 2" w:uiPriority="64"/>
+    <w:lsdException w:name="Medium List 1 Accent 2" w:uiPriority="65"/>
+    <w:lsdException w:name="Medium List 2 Accent 2" w:uiPriority="66"/>
+    <w:lsdException w:name="Medium Grid 1 Accent 2" w:uiPriority="67"/>
+    <w:lsdException w:name="Medium Grid 2 Accent 2" w:uiPriority="68"/>
+    <w:lsdException w:name="Medium Grid 3 Accent 2" w:uiPriority="69"/>
+    <w:lsdException w:name="Dark List Accent 2" w:uiPriority="70"/>
+    <w:lsdException w:name="Colorful Shading Accent 2" w:uiPriority="71"/>
+    <w:lsdException w:name="Colorful List Accent 2" w:uiPriority="72"/>
+    <w:lsdException w:name="Colorful Grid Accent 2" w:uiPriority="73"/>
+    <w:lsdException w:name="Light Shading Accent 3" w:uiPriority="60"/>
+    <w:lsdException w:name="Light List Accent 3" w:uiPriority="61"/>
+    <w:lsdException w:name="Light Grid Accent 3" w:uiPriority="62"/>
+    <w:lsdException w:name="Medium Shading 1 Accent 3" w:uiPriority="63"/>
+    <w:lsdException w:name="Medium Shading 2 Accent 3" w:uiPriority="64"/>
+    <w:lsdException w:name="Medium List 1 Accent 3" w:uiPriority="65"/>
+    <w:lsdException w:name="Medium List 2 Accent 3" w:uiPriority="66"/>
+    <w:lsdException w:name="Medium Grid 1 Accent 3" w:uiPriority="67"/>
+    <w:lsdException w:name="Medium Grid 2 Accent 3" w:uiPriority="68"/>
+    <w:lsdException w:name="Medium Grid 3 Accent 3" w:uiPriority="69"/>
+    <w:lsdException w:name="Dark List Accent 3" w:uiPriority="70"/>
+    <w:lsdException w:name="Colorful Shading Accent 3" w:uiPriority="71"/>
+    <w:lsdException w:name="Colorful List Accent 3" w:uiPriority="72"/>
+    <w:lsdException w:name="Colorful Grid Accent 3" w:uiPriority="73"/>
+    <w:lsdException w:name="Light Shading Accent 4" w:uiPriority="60"/>
+    <w:lsdException w:name="Light List Accent 4" w:uiPriority="61"/>
+    <w:lsdException w:name="Light Grid Accent 4" w:uiPriority="62"/>
+    <w:lsdException w:name="Medium Shading 1 Accent 4" w:uiPriority="63"/>
+    <w:lsdException w:name="Medium Shading 2 Accent 4" w:uiPriority="64"/>
+    <w:lsdException w:name="Medium List 1 Accent 4" w:uiPriority="65"/>
+    <w:lsdException w:name="Medium List 2 Accent 4" w:uiPriority="66"/>
+    <w:lsdException w:name="Medium Grid 1 Accent 4" w:uiPriority="67"/>
+    <w:lsdException w:name="Medium Grid 2 Accent 4" w:uiPriority="68"/>
+    <w:lsdException w:name="Medium Grid 3 Accent 4" w:uiPriority="69"/>
+    <w:lsdException w:name="Dark List Accent 4" w:uiPriority="70"/>
+    <w:lsdException w:name="Colorful Shading Accent 4" w:uiPriority="71"/>
+    <w:lsdException w:name="Colorful List Accent 4" w:uiPriority="72"/>
+    <w:lsdException w:name="Colorful Grid Accent 4" w:uiPriority="73"/>
+    <w:lsdException w:name="Light Shading Accent 5" w:uiPriority="60"/>
+    <w:lsdException w:name="Light List Accent 5" w:uiPriority="61"/>
+    <w:lsdException w:name="Light Grid Accent 5" w:uiPriority="62"/>
+    <w:lsdException w:name="Medium Shading 1 Accent 5" w:uiPriority="63"/>
+    <w:lsdException w:name="Medium Shading 2 Accent 5" w:uiPriority="64"/>
+    <w:lsdException w:name="Medium List 1 Accent 5" w:uiPriority="65"/>
+    <w:lsdException w:name="Medium List 2 Accent 5" w:uiPriority="66"/>
+    <w:lsdException w:name="Medium Grid 1 Accent 5" w:uiPriority="67"/>
+    <w:lsdException w:name="Medium Grid 2 Accent 5" w:uiPriority="68"/>
+    <w:lsdException w:name="Medium Grid 3 Accent 5" w:uiPriority="69"/>
+    <w:lsdException w:name="Dark List Accent 5" w:uiPriority="70"/>
+    <w:lsdException w:name="Colorful Shading Accent 5" w:uiPriority="71"/>
+    <w:lsdException w:name="Colorful List Accent 5" w:uiPriority="72"/>
+    <w:lsdException w:name="Colorful Grid Accent 5" w:uiPriority="73"/>
+    <w:lsdException w:name="Light Shading Accent 6" w:uiPriority="60"/>
+    <w:lsdException w:name="Light List Accent 6" w:uiPriority="61"/>
+    <w:lsdException w:name="Light Grid Accent 6" w:uiPriority="62"/>
+    <w:lsdException w:name="Medium Shading 1 Accent 6" w:uiPriority="63"/>
+    <w:lsdException w:name="Medium Shading 2 Accent 6" w:uiPriority="64"/>
+    <w:lsdException w:name="Medium List 1 Accent 6" w:uiPriority="65"/>
+    <w:lsdException w:name="Medium List 2 Accent 6" w:uiPriority="66"/>
+    <w:lsdException w:name="Medium Grid 1 Accent 6" w:uiPriority="67"/>
+    <w:lsdException w:name="Medium Grid 2 Accent 6" w:uiPriority="68"/>
+    <w:lsdException w:name="Medium Grid 3 Accent 6" w:uiPriority="69"/>
+    <w:lsdException w:name="Dark List Accent 6" w:uiPriority="70"/>
+    <w:lsdException w:name="Colorful Shading Accent 6" w:uiPriority="71"/>
+    <w:lsdException w:name="Colorful List Accent 6" w:uiPriority="72"/>
+    <w:lsdException w:name="Colorful Grid Accent 6" w:uiPriority="73"/>
+    <w:lsdException w:name="Subtle Emphasis" w:uiPriority="19" w:qFormat="1"/>
+    <w:lsdException w:name="Intense Emphasis" w:uiPriority="21" w:qFormat="1"/>
+    <w:lsdException w:name="Subtle Reference" w:uiPriority="31" w:qFormat="1"/>
+    <w:lsdException w:name="Intense Reference" w:uiPriority="32" w:qFormat="1"/>
+    <w:lsdException w:name="Book Title" w:uiPriority="33" w:qFormat="1"/>
+    <w:lsdException w:name="Bibliography" w:semiHidden="1" w:uiPriority="37" w:unhideWhenUsed="1"/>
+    <w:lsdException w:name="TOC Heading" w:semiHidden="1" w:uiPriority="39" w:unhideWhenUsed="1" w:qFormat="1"/>
+    <w:lsdException w:name="Plain Table 1" w:uiPriority="41"/>
+    <w:lsdException w:name="Plain Table 2" w:uiPriority="42"/>
+    <w:lsdException w:name="Plain Table 3" w:uiPriority="43"/>
+    <w:lsdException w:name="Plain Table 4" w:uiPriority="44"/>
+    <w:lsdException w:name="Plain Table 5" w:uiPriority="45"/>
+    <w:lsdException w:name="Grid Table Light" w:uiPriority="40"/>
+    <w:lsdException w:name="Grid Table 1 Light" w:uiPriority="46"/>
+    <w:lsdException w:name="Grid Table 2" w:uiPriority="47"/>
+    <w:lsdException w:name="Grid Table 3" w:uiPriority="48"/>
+    <w:lsdException w:name="Grid Table 4" w:uiPriority="49"/>
+    <w:lsdException w:name="Grid Table 5 Dark" w:uiPriority="50"/>
+    <w:lsdException w:name="Grid Table 6 Colorful" w:uiPriority="51"/>
+    <w:lsdException w:name="Grid Table 7 Colorful" w:uiPriority="52"/>
+    <w:lsdException w:name="Grid Table 1 Light Accent 1" w:uiPriority="46"/>
+    <w:lsdException w:name="Grid Table 2 Accent 1" w:uiPriority="47"/>
+    <w:lsdException w:name="Grid Table 3 Accent 1" w:uiPriority="48"/>
+    <w:lsdException w:name="Grid Table 4 Accent 1" w:uiPriority="49"/>
+    <w:lsdException w:name="Grid Table 5 Dark Accent 1" w:uiPriority="50"/>
+    <w:lsdException w:name="Grid Table 6 Colorful Accent 1" w:uiPriority="51"/>
+    <w:lsdException w:name="Grid Table 7 Colorful Accent 1" w:uiPriority="52"/>
+    <w:lsdException w:name="Grid Table 1 Light Accent 2" w:uiPriority="46"/>
+    <w:lsdException w:name="Grid Table 2 Accent 2" w:uiPriority="47"/>
+    <w:lsdException w:name="Grid Table 3 Accent 2" w:uiPriority="48"/>
+    <w:lsdException w:name="Grid Table 4 Accent 2" w:uiPriority="49"/>
+    <w:lsdException w:name="Grid Table 5 Dark Accent 2" w:uiPriority="50"/>
+    <w:lsdException w:name="Grid Table 6 Colorful Accent 2" w:uiPriority="51"/>
+    <w:lsdException w:name="Grid Table 7 Colorful Accent 2" w:uiPriority="52"/>
+    <w:lsdException w:name="Grid Table 1 Light Accent 3" w:uiPriority="46"/>
+    <w:lsdException w:name="Grid Table 2 Accent 3" w:uiPriority="47"/>
+    <w:lsdException w:name="Grid Table 3 Accent 3" w:uiPriority="48"/>
+    <w:lsdException w:name="Grid Table 4 Accent 3" w:uiPriority="49"/>
+    <w:lsdException w:name="Grid Table 5 Dark Accent 3" w:uiPriority="50"/>
+    <w:lsdException w:name="Grid Table 6 Colorful Accent 3" w:uiPriority="51"/>
+    <w:lsdException w:name="Grid Table 7 Colorful Accent 3" w:uiPriority="52"/>
+    <w:lsdException w:name="Grid Table 1 Light Accent 4" w:uiPriority="46"/>
+    <w:lsdException w:name="Grid Table 2 Accent 4" w:uiPriority="47"/>
+    <w:lsdException w:name="Grid Table 3 Accent 4" w:uiPriority="48"/>
+    <w:lsdException w:name="Grid Table 4 Accent 4" w:uiPriority="49"/>
+    <w:lsdException w:name="Grid Table 5 Dark Accent 4" w:uiPriority="50"/>
+    <w:lsdException w:name="Grid Table 6 Colorful Accent 4" w:uiPriority="51"/>
+    <w:lsdException w:name="Grid Table 7 Colorful Accent 4" w:uiPriority="52"/>
+    <w:lsdException w:name="Grid Table 1 Light Accent 5" w:uiPriority="46"/>
+    <w:lsdException w:name="Grid Table 2 Accent 5" w:uiPriority="47"/>
+    <w:lsdException w:name="Grid Table 3 Accent 5" w:uiPriority="48"/>
+    <w:lsdException w:name="Grid Table 4 Accent 5" w:uiPriority="49"/>
+    <w:lsdException w:name="Grid Table 5 Dark Accent 5" w:uiPriority="50"/>
+    <w:lsdException w:name="Grid Table 6 Colorful Accent 5" w:uiPriority="51"/>
+    <w:lsdException w:name="Grid Table 7 Colorful Accent 5" w:uiPriority="52"/>
+    <w:lsdException w:name="Grid Table 1 Light Accent 6" w:uiPriority="46"/>
+    <w:lsdException w:name="Grid Table 2 Accent 6" w:uiPriority="47"/>
+    <w:lsdException w:name="Grid Table 3 Accent 6" w:uiPriority="48"/>
+    <w:lsdException w:name="Grid Table 4 Accent 6" w:uiPriority="49"/>
+    <w:lsdException w:name="Grid Table 5 Dark Accent 6" w:uiPriority="50"/>
+    <w:lsdException w:name="Grid Table 6 Colorful Accent 6" w:uiPriority="51"/>
+    <w:lsdException w:name="Grid Table 7 Colorful Accent 6" w:uiPriority="52"/>
+    <w:lsdException w:name="List Table 1 Light" w:uiPriority="46"/>
+    <w:lsdException w:name="List Table 2" w:uiPriority="47"/>
+    <w:lsdException w:name="List Table 3" w:uiPriority="48"/>
+    <w:lsdException w:name="List Table 4" w:uiPriority="49"/>
+    <w:lsdException w:name="List Table 5 Dark" w:uiPriority="50"/>
+    <w:lsdException w:name="List Table 6 Colorful" w:uiPriority="51"/>
+    <w:lsdException w:name="List Table 7 Colorful" w:uiPriority="52"/>
+    <w:lsdException w:name="List Table 1 Light Accent 1" w:uiPriority="46"/>
+    <w:lsdException w:name="List Table 2 Accent 1" w:uiPriority="47"/>
+    <w:lsdException w:name="List Table 3 Accent 1" w:uiPriority="48"/>
+    <w:lsdException w:name="List Table 4 Accent 1" w:uiPriority="49"/>
+    <w:lsdException w:name="List Table 5 Dark Accent 1" w:uiPriority="50"/>
+    <w:lsdException w:name="List Table 6 Colorful Accent 1" w:uiPriority="51"/>
+    <w:lsdException w:name="List Table 7 Colorful Accent 1" w:uiPriority="52"/>
+    <w:lsdException w:name="List Table 1 Light Accent 2" w:uiPriority="46"/>
+    <w:lsdException w:name="List Table 2 Accent 2" w:uiPriority="47"/>
+    <w:lsdException w:name="List Table 3 Accent 2" w:uiPriority="48"/>
+    <w:lsdException w:name="List Table 4 Accent 2" w:uiPriority="49"/>
+    <w:lsdException w:name="List Table 5 Dark Accent 2" w:uiPriority="50"/>
+    <w:lsdException w:name="List Table 6 Colorful Accent 2" w:uiPriority="51"/>
+    <w:lsdException w:name="List Table 7 Colorful Accent 2" w:uiPriority="52"/>
+    <w:lsdException w:name="List Table 1 Light Accent 3" w:uiPriority="46"/>
+    <w:lsdException w:name="List Table 2 Accent 3" w:uiPriority="47"/>
+    <w:lsdException w:name="List Table 3 Accent 3" w:uiPriority="48"/>
+    <w:lsdException w:name="List Table 4 Accent 3" w:uiPriority="49"/>
+    <w:lsdException w:name="List Table 5 Dark Accent 3" w:uiPriority="50"/>
+    <w:lsdException w:name="List Table 6 Colorful Accent 3" w:uiPriority="51"/>
+    <w:lsdException w:name="List Table 7 Colorful Accent 3" w:uiPriority="52"/>
+    <w:lsdException w:name="List Table 1 Light Accent 4" w:uiPriority="46"/>
+    <w:lsdException w:name="List Table 2 Accent 4" w:uiPriority="47"/>
+    <w:lsdException w:name="List Table 3 Accent 4" w:uiPriority="48"/>
+    <w:lsdException w:name="List Table 4 Accent 4" w:uiPriority="49"/>
+    <w:lsdException w:name="List Table 5 Dark Accent 4" w:uiPriority="50"/>
+    <w:lsdException w:name="List Table 6 Colorful Accent 4" w:uiPriority="51"/>
+    <w:lsdException w:name="List Table 7 Colorful Accent 4" w:uiPriority="52"/>
+    <w:lsdException w:name="List Table 1 Light Accent 5" w:uiPriority="46"/>
+    <w:lsdException w:name="List Table 2 Accent 5" w:uiPriority="47"/>
+    <w:lsdException w:name="List Table 3 Accent 5" w:uiPriority="48"/>
+    <w:lsdException w:name="List Table 4 Accent 5" w:uiPriority="49"/>
+    <w:lsdException w:name="List Table 5 Dark Accent 5" w:uiPriority="50"/>
+    <w:lsdException w:name="List Table 6 Colorful Accent 5" w:uiPriority="51"/>
+    <w:lsdException w:name="List Table 7 Colorful Accent 5" w:uiPriority="52"/>
+    <w:lsdException w:name="List Table 1 Light Accent 6" w:uiPriority="46"/>
+    <w:lsdException w:name="List Table 2 Accent 6" w:uiPriority="47"/>
+    <w:lsdException w:name="List Table 3 Accent 6" w:uiPriority="48"/>
+    <w:lsdException w:name="List Table 4 Accent 6" w:uiPriority="49"/>
+    <w:lsdException w:name="List Table 5 Dark Accent 6" w:uiPriority="50"/>
+    <w:lsdException w:name="List Table 6 Colorful Accent 6" w:uiPriority="51"/>
+    <w:lsdException w:name="List Table 7 Colorful Accent 6" w:uiPriority="52"/>
+    <w:lsdException w:name="Mention" w:semiHidden="1" w:unhideWhenUsed="1"/>
+    <w:lsdException w:name="Smart Hyperlink" w:semiHidden="1" w:unhideWhenUsed="1"/>
+    <w:lsdException w:name="Hashtag" w:semiHidden="1" w:unhideWhenUsed="1"/>
+    <w:lsdException w:name="Unresolved Mention" w:semiHidden="1" w:unhideWhenUsed="1"/>
+  </w:latentStyles>
+  <w:style w:type="paragraph" w:default="1" w:styleId="Normal">
+    <w:name w:val="Normal"/>
+    <w:qFormat/>
+  </w:style>
+  <w:style w:type="character" w:default="1" w:styleId="DefaultParagraphFont">
+    <w:name w:val="Default Paragraph Font"/>
+    <w:uiPriority w:val="1"/>
+    <w:semiHidden/>
+    <w:unhideWhenUsed/>
+  </w:style>
+  <w:style w:type="table" w:default="1" w:styleId="TableNormal">
+    <w:name w:val="Normal Table"/>
+    <w:uiPriority w:val="99"/>
+    <w:semiHidden/>
+    <w:unhideWhenUsed/>
+    <w:tblPr>
+      <w:tblInd w:w="0" w:type="dxa"/>
+      <w:tblCellMar>
+        <w:top w:w="0" w:type="dxa"/>
+        <w:left w:w="108" w:type="dxa"/>
+        <w:bottom w:w="0" w:type="dxa"/>
+        <w:right w:w="108" w:type="dxa"/>
+      </w:tblCellMar>
+    </w:tblPr>
+  </w:style>
+  <w:style w:type="numbering" w:default="1" w:styleId="NoList">
+    <w:name w:val="No List"/>
+    <w:uiPriority w:val="99"/>
+    <w:semiHidden/>
+    <w:unhideWhenUsed/>
+  </w:style>
+  <w:style w:type="character" w:styleId="PlaceholderText">
+    <w:name w:val="Placeholder Text"/>
+    <w:basedOn w:val="DefaultParagraphFont"/>
+    <w:uiPriority w:val="99"/>
+    <w:semiHidden/>
+    <w:rsid w:val="002A46B6"/>
+    <w:rPr>
+      <w:color w:val="808080"/>
+    </w:rPr>
+  </w:style>
+</w:styles>
+</file>
+
+<file path=word/glossary/webSettings.xml><?xml version="1.0" encoding="utf-8"?>
+<w:webSettings xmlns:mc="http://schemas.openxmlformats.org/markup-compatibility/2006" xmlns:r="http://schemas.openxmlformats.org/officeDocument/2006/relationships" xmlns:w="http://schemas.openxmlformats.org/wordprocessingml/2006/main" xmlns:w14="http://schemas.microsoft.com/office/word/2010/wordml" xmlns:w15="http://schemas.microsoft.com/office/word/2012/wordml" xmlns:w16cid="http://schemas.microsoft.com/office/word/2016/wordml/cid" xmlns:w16se="http://schemas.microsoft.com/office/word/2015/wordml/symex" mc:Ignorable="w14 w15 w16se w16cid">
+  <w:optimizeForBrowser/>
+  <w:allowPNG/>
+</w:webSettings>
 </file>
 
 <file path=word/theme/theme1.xml><?xml version="1.0" encoding="utf-8"?>
@@ -25695,7 +27383,7 @@
 </file>
 
 <file path=customXml/itemProps1.xml><?xml version="1.0" encoding="utf-8"?>
-<ds:datastoreItem xmlns:ds="http://schemas.openxmlformats.org/officeDocument/2006/customXml" ds:itemID="{3B2BE64A-EDB1-4D07-8278-741784EB131D}">
+<ds:datastoreItem xmlns:ds="http://schemas.openxmlformats.org/officeDocument/2006/customXml" ds:itemID="{9B7A4CE4-A2E3-484C-8E61-38A3CB66E25B}">
   <ds:schemaRefs>
     <ds:schemaRef ds:uri="http://schemas.openxmlformats.org/officeDocument/2006/bibliography"/>
   </ds:schemaRefs>

</xml_diff>